<commit_message>
Actualización de Memoria FUTH
</commit_message>
<xml_diff>
--- a/docs/Memoria FUTH.docx
+++ b/docs/Memoria FUTH.docx
@@ -1032,72 +1032,7 @@
           <w:shd w:val="clear" w:color="auto" w:fill="FFFFFF"/>
         </w:rPr>
         <w:tab/>
-      </w:r>
-      <w:proofErr w:type="spellStart"/>
-      <w:r>
-        <w:rPr>
-          <w:rFonts w:ascii="Verdana" w:eastAsia="Arial" w:hAnsi="Verdana" w:cs="Arial"/>
-          <w:color w:val="000000"/>
-          <w:sz w:val="22"/>
-          <w:szCs w:val="22"/>
-          <w:shd w:val="clear" w:color="auto" w:fill="FFFFFF"/>
-        </w:rPr>
-        <w:t>Jozet</w:t>
-      </w:r>
-      <w:proofErr w:type="spellEnd"/>
-      <w:r>
-        <w:rPr>
-          <w:rFonts w:ascii="Verdana" w:eastAsia="Arial" w:hAnsi="Verdana" w:cs="Arial"/>
-          <w:color w:val="000000"/>
-          <w:sz w:val="22"/>
-          <w:szCs w:val="22"/>
-          <w:shd w:val="clear" w:color="auto" w:fill="FFFFFF"/>
-        </w:rPr>
-        <w:t xml:space="preserve"> </w:t>
-      </w:r>
-      <w:proofErr w:type="spellStart"/>
-      <w:r>
-        <w:rPr>
-          <w:rFonts w:ascii="Verdana" w:eastAsia="Arial" w:hAnsi="Verdana" w:cs="Arial"/>
-          <w:color w:val="000000"/>
-          <w:sz w:val="22"/>
-          <w:szCs w:val="22"/>
-          <w:shd w:val="clear" w:color="auto" w:fill="FFFFFF"/>
-        </w:rPr>
-        <w:t>Stiven</w:t>
-      </w:r>
-      <w:proofErr w:type="spellEnd"/>
-      <w:r>
-        <w:rPr>
-          <w:rFonts w:ascii="Verdana" w:eastAsia="Arial" w:hAnsi="Verdana" w:cs="Arial"/>
-          <w:color w:val="000000"/>
-          <w:sz w:val="22"/>
-          <w:szCs w:val="22"/>
-          <w:shd w:val="clear" w:color="auto" w:fill="FFFFFF"/>
-        </w:rPr>
-        <w:t xml:space="preserve"> </w:t>
-      </w:r>
-      <w:proofErr w:type="spellStart"/>
-      <w:r>
-        <w:rPr>
-          <w:rFonts w:ascii="Verdana" w:eastAsia="Arial" w:hAnsi="Verdana" w:cs="Arial"/>
-          <w:color w:val="000000"/>
-          <w:sz w:val="22"/>
-          <w:szCs w:val="22"/>
-          <w:shd w:val="clear" w:color="auto" w:fill="FFFFFF"/>
-        </w:rPr>
-        <w:t>Quipuscoa</w:t>
-      </w:r>
-      <w:proofErr w:type="spellEnd"/>
-      <w:r>
-        <w:rPr>
-          <w:rFonts w:ascii="Verdana" w:eastAsia="Arial" w:hAnsi="Verdana" w:cs="Arial"/>
-          <w:color w:val="000000"/>
-          <w:sz w:val="22"/>
-          <w:szCs w:val="22"/>
-          <w:shd w:val="clear" w:color="auto" w:fill="FFFFFF"/>
-        </w:rPr>
-        <w:t xml:space="preserve"> Ponte</w:t>
+        <w:t>Jozet Stiven Quipuscoa Ponte</w:t>
       </w:r>
     </w:p>
     <w:p>
@@ -1997,29 +1932,7 @@
           <w:szCs w:val="22"/>
           <w:shd w:val="clear" w:color="auto" w:fill="FFFFFF"/>
         </w:rPr>
-        <w:t xml:space="preserve">También se va a desarrollar un servicio de notificaciones “inteligente” que interprete los datos que recibe del dispositivo y en base a ellos genere el aviso más oportuno para el usuario. Dicho servicio estará implementado no sólo con dispositivos móviles Android, sino que también tendrá soporte para coches con Android Auto y relojes con Android </w:t>
-      </w:r>
-      <w:proofErr w:type="spellStart"/>
-      <w:r>
-        <w:rPr>
-          <w:rFonts w:ascii="Verdana" w:eastAsia="Times New Roman" w:hAnsi="Verdana" w:cs="Times New Roman"/>
-          <w:color w:val="000000"/>
-          <w:sz w:val="22"/>
-          <w:szCs w:val="22"/>
-          <w:shd w:val="clear" w:color="auto" w:fill="FFFFFF"/>
-        </w:rPr>
-        <w:t>Wear</w:t>
-      </w:r>
-      <w:proofErr w:type="spellEnd"/>
-      <w:r>
-        <w:rPr>
-          <w:rFonts w:ascii="Verdana" w:eastAsia="Times New Roman" w:hAnsi="Verdana" w:cs="Times New Roman"/>
-          <w:color w:val="000000"/>
-          <w:sz w:val="22"/>
-          <w:szCs w:val="22"/>
-          <w:shd w:val="clear" w:color="auto" w:fill="FFFFFF"/>
-        </w:rPr>
-        <w:t>.</w:t>
+        <w:t>También se va a desarrollar un servicio de notificaciones “inteligente” que interprete los datos que recibe del dispositivo y en base a ellos genere el aviso más oportuno para el usuario. Dicho servicio estará implementado no sólo con dispositivos móviles Android, sino que también tendrá soporte para coches con Android Auto y relojes con Android Wear.</w:t>
       </w:r>
     </w:p>
     <w:p>
@@ -3239,6 +3152,12 @@
     <w:bookmarkStart w:id="3" w:name="_Toc515218366" w:displacedByCustomXml="next"/>
     <w:sdt>
       <w:sdtPr>
+        <w:rPr>
+          <w:rFonts w:asciiTheme="minorHAnsi" w:eastAsiaTheme="minorEastAsia" w:hAnsiTheme="minorHAnsi" w:cstheme="minorBidi"/>
+          <w:color w:val="auto"/>
+          <w:sz w:val="22"/>
+          <w:szCs w:val="22"/>
+        </w:rPr>
         <w:id w:val="-1944913200"/>
         <w:docPartObj>
           <w:docPartGallery w:val="Table of Contents"/>
@@ -3247,12 +3166,8 @@
       </w:sdtPr>
       <w:sdtEndPr>
         <w:rPr>
-          <w:rFonts w:asciiTheme="minorHAnsi" w:eastAsiaTheme="minorEastAsia" w:hAnsiTheme="minorHAnsi" w:cstheme="minorBidi"/>
           <w:b/>
           <w:bCs/>
-          <w:color w:val="auto"/>
-          <w:sz w:val="22"/>
-          <w:szCs w:val="22"/>
         </w:rPr>
       </w:sdtEndPr>
       <w:sdtContent>
@@ -7066,8 +6981,16 @@
           <w:shd w:val="clear" w:color="auto" w:fill="FFFFFF"/>
         </w:rPr>
       </w:pPr>
-      <w:bookmarkStart w:id="6" w:name="_GoBack"/>
-      <w:bookmarkEnd w:id="6"/>
+      <w:r>
+        <w:rPr>
+          <w:rFonts w:ascii="Verdana" w:eastAsia="Times New Roman" w:hAnsi="Verdana" w:cs="Times New Roman"/>
+          <w:color w:val="000000"/>
+          <w:sz w:val="22"/>
+          <w:szCs w:val="22"/>
+          <w:shd w:val="clear" w:color="auto" w:fill="FFFFFF"/>
+        </w:rPr>
+        <w:t>Objetivos principales:</w:t>
+      </w:r>
     </w:p>
     <w:p>
       <w:pPr>
@@ -7095,6 +7018,10 @@
         <w:pStyle w:val="Predeterminado"/>
         <w:keepNext/>
         <w:widowControl/>
+        <w:numPr>
+          <w:ilvl w:val="0"/>
+          <w:numId w:val="13"/>
+        </w:numPr>
         <w:shd w:val="clear" w:color="auto" w:fill="FFFFFF"/>
         <w:tabs>
           <w:tab w:val="clear" w:pos="709"/>
@@ -7110,12 +7037,46 @@
           <w:shd w:val="clear" w:color="auto" w:fill="FFFFFF"/>
         </w:rPr>
       </w:pPr>
+      <w:r>
+        <w:rPr>
+          <w:rFonts w:ascii="Verdana" w:eastAsia="Times New Roman" w:hAnsi="Verdana" w:cs="Times New Roman"/>
+          <w:color w:val="000000"/>
+          <w:sz w:val="22"/>
+          <w:szCs w:val="22"/>
+          <w:shd w:val="clear" w:color="auto" w:fill="FFFFFF"/>
+        </w:rPr>
+        <w:t xml:space="preserve">Realizar una Aplicación para </w:t>
+      </w:r>
+      <w:r>
+        <w:rPr>
+          <w:rFonts w:ascii="Verdana" w:eastAsia="Times New Roman" w:hAnsi="Verdana" w:cs="Times New Roman"/>
+          <w:color w:val="000000"/>
+          <w:sz w:val="22"/>
+          <w:szCs w:val="22"/>
+          <w:shd w:val="clear" w:color="auto" w:fill="FFFFFF"/>
+        </w:rPr>
+        <w:t xml:space="preserve">dispositivos con sistema operativo </w:t>
+      </w:r>
+      <w:r>
+        <w:rPr>
+          <w:rFonts w:ascii="Verdana" w:eastAsia="Times New Roman" w:hAnsi="Verdana" w:cs="Times New Roman"/>
+          <w:color w:val="000000"/>
+          <w:sz w:val="22"/>
+          <w:szCs w:val="22"/>
+          <w:shd w:val="clear" w:color="auto" w:fill="FFFFFF"/>
+        </w:rPr>
+        <w:t>Android</w:t>
+      </w:r>
     </w:p>
     <w:p>
       <w:pPr>
         <w:pStyle w:val="Predeterminado"/>
         <w:keepNext/>
         <w:widowControl/>
+        <w:numPr>
+          <w:ilvl w:val="0"/>
+          <w:numId w:val="13"/>
+        </w:numPr>
         <w:shd w:val="clear" w:color="auto" w:fill="FFFFFF"/>
         <w:tabs>
           <w:tab w:val="clear" w:pos="709"/>
@@ -7139,7 +7100,27 @@
           <w:szCs w:val="22"/>
           <w:shd w:val="clear" w:color="auto" w:fill="FFFFFF"/>
         </w:rPr>
-        <w:t>Los objetivos de un trabajo de innovación, desarrollo o investigación forman una de las partes fundamentales en la presentación del mismo. Normalmente los objetivos suelen colocarse delante o detrás, como en este caso, de una breve introducción al trabajo realizado.</w:t>
+        <w:t xml:space="preserve">Implementar </w:t>
+      </w:r>
+      <w:r>
+        <w:rPr>
+          <w:rFonts w:ascii="Verdana" w:eastAsia="Times New Roman" w:hAnsi="Verdana" w:cs="Times New Roman"/>
+          <w:color w:val="000000"/>
+          <w:sz w:val="22"/>
+          <w:szCs w:val="22"/>
+          <w:shd w:val="clear" w:color="auto" w:fill="FFFFFF"/>
+        </w:rPr>
+        <w:t>diferentes sensores conectados a</w:t>
+      </w:r>
+      <w:r>
+        <w:rPr>
+          <w:rFonts w:ascii="Verdana" w:eastAsia="Times New Roman" w:hAnsi="Verdana" w:cs="Times New Roman"/>
+          <w:color w:val="000000"/>
+          <w:sz w:val="22"/>
+          <w:szCs w:val="22"/>
+          <w:shd w:val="clear" w:color="auto" w:fill="FFFFFF"/>
+        </w:rPr>
+        <w:t xml:space="preserve"> Arduino</w:t>
       </w:r>
     </w:p>
     <w:p>
@@ -7147,6 +7128,10 @@
         <w:pStyle w:val="Predeterminado"/>
         <w:keepNext/>
         <w:widowControl/>
+        <w:numPr>
+          <w:ilvl w:val="0"/>
+          <w:numId w:val="13"/>
+        </w:numPr>
         <w:shd w:val="clear" w:color="auto" w:fill="FFFFFF"/>
         <w:tabs>
           <w:tab w:val="clear" w:pos="709"/>
@@ -7162,12 +7147,26 @@
           <w:shd w:val="clear" w:color="auto" w:fill="FFFFFF"/>
         </w:rPr>
       </w:pPr>
+      <w:r>
+        <w:rPr>
+          <w:rFonts w:ascii="Verdana" w:eastAsia="Times New Roman" w:hAnsi="Verdana" w:cs="Times New Roman"/>
+          <w:color w:val="000000"/>
+          <w:sz w:val="22"/>
+          <w:szCs w:val="22"/>
+          <w:shd w:val="clear" w:color="auto" w:fill="FFFFFF"/>
+        </w:rPr>
+        <w:t>Gestión del control absoluto de sensores desde la Aplicación Android</w:t>
+      </w:r>
     </w:p>
     <w:p>
       <w:pPr>
         <w:pStyle w:val="Predeterminado"/>
         <w:keepNext/>
         <w:widowControl/>
+        <w:numPr>
+          <w:ilvl w:val="0"/>
+          <w:numId w:val="13"/>
+        </w:numPr>
         <w:shd w:val="clear" w:color="auto" w:fill="FFFFFF"/>
         <w:tabs>
           <w:tab w:val="clear" w:pos="709"/>
@@ -7191,7 +7190,7 @@
           <w:szCs w:val="22"/>
           <w:shd w:val="clear" w:color="auto" w:fill="FFFFFF"/>
         </w:rPr>
-        <w:t xml:space="preserve">Los objetivos deben quedar claros. Antes de dar una explicación del alcance, motivación y justificación de los objetivos, resulta conveniente enumerarlos de forma clara mediante ítems o en forma de tabla, posteriormente se pueden comentar brevemente. </w:t>
+        <w:t>Capacidad de planificar y realizar las diferentes tareas cada miembro del grupo</w:t>
       </w:r>
     </w:p>
     <w:p>
@@ -7243,7 +7242,27 @@
           <w:szCs w:val="22"/>
           <w:shd w:val="clear" w:color="auto" w:fill="FFFFFF"/>
         </w:rPr>
-        <w:t>Ejemplos objetivos los siguientes:</w:t>
+        <w:t xml:space="preserve">Nuestro principal objetivo consiste en la realización de una aplicación Android capaz de poder controlar los diferentes </w:t>
+      </w:r>
+      <w:r>
+        <w:rPr>
+          <w:rFonts w:ascii="Verdana" w:eastAsia="Times New Roman" w:hAnsi="Verdana" w:cs="Times New Roman"/>
+          <w:color w:val="000000"/>
+          <w:sz w:val="22"/>
+          <w:szCs w:val="22"/>
+          <w:shd w:val="clear" w:color="auto" w:fill="FFFFFF"/>
+        </w:rPr>
+        <w:t>sensores</w:t>
+      </w:r>
+      <w:r>
+        <w:rPr>
+          <w:rFonts w:ascii="Verdana" w:eastAsia="Times New Roman" w:hAnsi="Verdana" w:cs="Times New Roman"/>
+          <w:color w:val="000000"/>
+          <w:sz w:val="22"/>
+          <w:szCs w:val="22"/>
+          <w:shd w:val="clear" w:color="auto" w:fill="FFFFFF"/>
+        </w:rPr>
+        <w:t xml:space="preserve"> añadidos previamente por el usuario.</w:t>
       </w:r>
     </w:p>
     <w:p>
@@ -7266,157 +7285,15 @@
           <w:shd w:val="clear" w:color="auto" w:fill="FFFFFF"/>
         </w:rPr>
       </w:pPr>
-    </w:p>
-    <w:p>
-      <w:pPr>
-        <w:pStyle w:val="Predeterminado"/>
-        <w:keepNext/>
-        <w:widowControl/>
-        <w:shd w:val="clear" w:color="auto" w:fill="FFFFFF"/>
-        <w:spacing w:after="0" w:line="276" w:lineRule="auto"/>
-        <w:jc w:val="both"/>
-        <w:rPr>
-          <w:rFonts w:ascii="Verdana" w:eastAsia="Times New Roman" w:hAnsi="Verdana" w:cs="Times New Roman"/>
-          <w:color w:val="000000"/>
-          <w:sz w:val="22"/>
-          <w:szCs w:val="22"/>
-          <w:shd w:val="clear" w:color="auto" w:fill="FFFFFF"/>
-        </w:rPr>
-      </w:pPr>
-      <w:r>
-        <w:rPr>
-          <w:rFonts w:ascii="Verdana" w:eastAsia="Times New Roman" w:hAnsi="Verdana" w:cs="Times New Roman"/>
-          <w:color w:val="000000"/>
-          <w:sz w:val="22"/>
-          <w:szCs w:val="22"/>
-          <w:shd w:val="clear" w:color="auto" w:fill="FFFFFF"/>
-        </w:rPr>
-        <w:t xml:space="preserve">Implementar un  motor de videojuegos </w:t>
-      </w:r>
-      <w:proofErr w:type="spellStart"/>
-      <w:r>
-        <w:rPr>
-          <w:rFonts w:ascii="Verdana" w:eastAsia="Times New Roman" w:hAnsi="Verdana" w:cs="Times New Roman"/>
-          <w:color w:val="000000"/>
-          <w:sz w:val="22"/>
-          <w:szCs w:val="22"/>
-          <w:shd w:val="clear" w:color="auto" w:fill="FFFFFF"/>
-        </w:rPr>
-        <w:t>Unity</w:t>
-      </w:r>
-      <w:proofErr w:type="spellEnd"/>
-      <w:r>
-        <w:rPr>
-          <w:rFonts w:ascii="Verdana" w:eastAsia="Times New Roman" w:hAnsi="Verdana" w:cs="Times New Roman"/>
-          <w:color w:val="000000"/>
-          <w:sz w:val="22"/>
-          <w:szCs w:val="22"/>
-          <w:shd w:val="clear" w:color="auto" w:fill="FFFFFF"/>
-        </w:rPr>
-        <w:t xml:space="preserve"> 3D.</w:t>
-      </w:r>
-    </w:p>
-    <w:p>
-      <w:pPr>
-        <w:pStyle w:val="Predeterminado"/>
-        <w:keepNext/>
-        <w:widowControl/>
-        <w:shd w:val="clear" w:color="auto" w:fill="FFFFFF"/>
-        <w:spacing w:after="0" w:line="276" w:lineRule="auto"/>
-        <w:jc w:val="both"/>
-        <w:rPr>
-          <w:rFonts w:ascii="Verdana" w:eastAsia="Times New Roman" w:hAnsi="Verdana" w:cs="Times New Roman"/>
-          <w:color w:val="000000"/>
-          <w:sz w:val="22"/>
-          <w:szCs w:val="22"/>
-          <w:shd w:val="clear" w:color="auto" w:fill="FFFFFF"/>
-        </w:rPr>
-      </w:pPr>
-      <w:r>
-        <w:rPr>
-          <w:rFonts w:ascii="Verdana" w:eastAsia="Times New Roman" w:hAnsi="Verdana" w:cs="Times New Roman"/>
-          <w:color w:val="000000"/>
-          <w:sz w:val="22"/>
-          <w:szCs w:val="22"/>
-          <w:shd w:val="clear" w:color="auto" w:fill="FFFFFF"/>
-        </w:rPr>
-        <w:t>Particularizar los juegos 3D para Android</w:t>
-      </w:r>
-    </w:p>
-    <w:p>
-      <w:pPr>
-        <w:pStyle w:val="Predeterminado"/>
-        <w:keepNext/>
-        <w:widowControl/>
-        <w:shd w:val="clear" w:color="auto" w:fill="FFFFFF"/>
-        <w:spacing w:after="0" w:line="276" w:lineRule="auto"/>
-        <w:jc w:val="both"/>
-        <w:rPr>
-          <w:rFonts w:ascii="Verdana" w:eastAsia="Times New Roman" w:hAnsi="Verdana" w:cs="Times New Roman"/>
-          <w:color w:val="000000"/>
-          <w:sz w:val="22"/>
-          <w:szCs w:val="22"/>
-          <w:shd w:val="clear" w:color="auto" w:fill="FFFFFF"/>
-        </w:rPr>
-      </w:pPr>
-      <w:r>
-        <w:rPr>
-          <w:rFonts w:ascii="Verdana" w:eastAsia="Times New Roman" w:hAnsi="Verdana" w:cs="Times New Roman"/>
-          <w:color w:val="000000"/>
-          <w:sz w:val="22"/>
-          <w:szCs w:val="22"/>
-          <w:shd w:val="clear" w:color="auto" w:fill="FFFFFF"/>
-        </w:rPr>
-        <w:t xml:space="preserve">Proporcionar una guía de desarrollo de juegos para la plataforma </w:t>
-      </w:r>
-      <w:proofErr w:type="spellStart"/>
-      <w:r>
-        <w:rPr>
-          <w:rFonts w:ascii="Verdana" w:eastAsia="Times New Roman" w:hAnsi="Verdana" w:cs="Times New Roman"/>
-          <w:color w:val="000000"/>
-          <w:sz w:val="22"/>
-          <w:szCs w:val="22"/>
-          <w:shd w:val="clear" w:color="auto" w:fill="FFFFFF"/>
-        </w:rPr>
-        <w:t>Unity</w:t>
-      </w:r>
-      <w:proofErr w:type="spellEnd"/>
-      <w:r>
-        <w:rPr>
-          <w:rFonts w:ascii="Verdana" w:eastAsia="Times New Roman" w:hAnsi="Verdana" w:cs="Times New Roman"/>
-          <w:color w:val="000000"/>
-          <w:sz w:val="22"/>
-          <w:szCs w:val="22"/>
-          <w:shd w:val="clear" w:color="auto" w:fill="FFFFFF"/>
-        </w:rPr>
-        <w:t xml:space="preserve"> 3D.</w:t>
-      </w:r>
-    </w:p>
-    <w:p>
-      <w:pPr>
-        <w:pStyle w:val="Predeterminado"/>
-        <w:keepNext/>
-        <w:widowControl/>
-        <w:shd w:val="clear" w:color="auto" w:fill="FFFFFF"/>
-        <w:spacing w:after="0" w:line="276" w:lineRule="auto"/>
-        <w:jc w:val="both"/>
-        <w:rPr>
-          <w:rFonts w:ascii="Verdana" w:eastAsia="Times New Roman" w:hAnsi="Verdana" w:cs="Times New Roman"/>
-          <w:color w:val="000000"/>
-          <w:sz w:val="22"/>
-          <w:szCs w:val="22"/>
-          <w:shd w:val="clear" w:color="auto" w:fill="FFFFFF"/>
-        </w:rPr>
-      </w:pPr>
-      <w:r>
-        <w:rPr>
-          <w:rFonts w:ascii="Verdana" w:eastAsia="Times New Roman" w:hAnsi="Verdana" w:cs="Times New Roman"/>
-          <w:color w:val="000000"/>
-          <w:sz w:val="22"/>
-          <w:szCs w:val="22"/>
-          <w:shd w:val="clear" w:color="auto" w:fill="FFFFFF"/>
-        </w:rPr>
-        <w:t>Ofrecer ejemplos sencillos de desarrollo de juegos 3D</w:t>
+      <w:r>
+        <w:rPr>
+          <w:rFonts w:ascii="Verdana" w:eastAsia="Times New Roman" w:hAnsi="Verdana" w:cs="Times New Roman"/>
+          <w:color w:val="000000"/>
+          <w:sz w:val="22"/>
+          <w:szCs w:val="22"/>
+          <w:shd w:val="clear" w:color="auto" w:fill="FFFFFF"/>
+        </w:rPr>
+        <w:t>Para ello debemos poner en práctica todos los conocimientos adquiridos durante el curso de Desarrollo de Aplicaciones Multiplataforma y si hiciese falta aprender nuevas tecnologías y/o lenguajes.</w:t>
       </w:r>
     </w:p>
     <w:p>
@@ -7468,7 +7345,7 @@
           <w:szCs w:val="22"/>
           <w:shd w:val="clear" w:color="auto" w:fill="FFFFFF"/>
         </w:rPr>
-        <w:t>A continuación se podría dar una breve explicación sobre cada uno de estos objetivos. La explicación y justificación de estos objetivos deben ser tanto más elaboradas como extenso haya sido el trabajo realizado o importantes hayan sido los objetivos. Para ello se puede incluir también el siguiente punto que puede ser interesante para trabajos de investigación y desarrollo más elaborados.</w:t>
+        <w:t>Otro de nuestros objetivos a tener en cuenta, es el poder llevar a cabo una implementación de las notificaciones de nuestra aplicación para que sean compatibles con Android Auto y Android Wear, y que los usuarios que la usen, puedan tener al alcance y de múltiples formas la información de los diferentes sensores instalados en sus casas. Esto es un gran avance tecnológico y significativo para la vida de nuestros futuros usuarios, ya que nos libera de tener que llevar nuestro dispositivo móvil a todos lados para poder recibir cualquier alerta desde nuestra aplicación.</w:t>
       </w:r>
     </w:p>
     <w:p>
@@ -7498,6 +7375,35 @@
         <w:keepNext/>
         <w:widowControl/>
         <w:shd w:val="clear" w:color="auto" w:fill="FFFFFF"/>
+        <w:spacing w:after="0" w:line="276" w:lineRule="auto"/>
+        <w:jc w:val="both"/>
+        <w:rPr>
+          <w:rFonts w:ascii="Verdana" w:eastAsia="Times New Roman" w:hAnsi="Verdana" w:cs="Times New Roman"/>
+          <w:color w:val="000000"/>
+          <w:sz w:val="22"/>
+          <w:szCs w:val="22"/>
+          <w:shd w:val="clear" w:color="auto" w:fill="FFFFFF"/>
+        </w:rPr>
+      </w:pPr>
+      <w:bookmarkStart w:id="6" w:name="_3znysh7"/>
+      <w:bookmarkEnd w:id="6"/>
+      <w:r>
+        <w:rPr>
+          <w:rFonts w:ascii="Verdana" w:eastAsia="Times New Roman" w:hAnsi="Verdana" w:cs="Times New Roman"/>
+          <w:color w:val="000000"/>
+          <w:sz w:val="22"/>
+          <w:szCs w:val="22"/>
+          <w:shd w:val="clear" w:color="auto" w:fill="FFFFFF"/>
+        </w:rPr>
+        <w:t>Motivación</w:t>
+      </w:r>
+    </w:p>
+    <w:p>
+      <w:pPr>
+        <w:pStyle w:val="Predeterminado"/>
+        <w:keepNext/>
+        <w:widowControl/>
+        <w:shd w:val="clear" w:color="auto" w:fill="FFFFFF"/>
         <w:tabs>
           <w:tab w:val="clear" w:pos="709"/>
           <w:tab w:val="left" w:pos="708"/>
@@ -7519,35 +7425,6 @@
         <w:keepNext/>
         <w:widowControl/>
         <w:shd w:val="clear" w:color="auto" w:fill="FFFFFF"/>
-        <w:spacing w:after="0" w:line="276" w:lineRule="auto"/>
-        <w:jc w:val="both"/>
-        <w:rPr>
-          <w:rFonts w:ascii="Verdana" w:eastAsia="Times New Roman" w:hAnsi="Verdana" w:cs="Times New Roman"/>
-          <w:color w:val="000000"/>
-          <w:sz w:val="22"/>
-          <w:szCs w:val="22"/>
-          <w:shd w:val="clear" w:color="auto" w:fill="FFFFFF"/>
-        </w:rPr>
-      </w:pPr>
-      <w:bookmarkStart w:id="7" w:name="_3znysh7"/>
-      <w:bookmarkEnd w:id="7"/>
-      <w:r>
-        <w:rPr>
-          <w:rFonts w:ascii="Verdana" w:eastAsia="Times New Roman" w:hAnsi="Verdana" w:cs="Times New Roman"/>
-          <w:color w:val="000000"/>
-          <w:sz w:val="22"/>
-          <w:szCs w:val="22"/>
-          <w:shd w:val="clear" w:color="auto" w:fill="FFFFFF"/>
-        </w:rPr>
-        <w:t>Motivación</w:t>
-      </w:r>
-    </w:p>
-    <w:p>
-      <w:pPr>
-        <w:pStyle w:val="Predeterminado"/>
-        <w:keepNext/>
-        <w:widowControl/>
-        <w:shd w:val="clear" w:color="auto" w:fill="FFFFFF"/>
         <w:tabs>
           <w:tab w:val="clear" w:pos="709"/>
           <w:tab w:val="left" w:pos="708"/>
@@ -7562,6 +7439,16 @@
           <w:shd w:val="clear" w:color="auto" w:fill="FFFFFF"/>
         </w:rPr>
       </w:pPr>
+      <w:r>
+        <w:rPr>
+          <w:rFonts w:ascii="Verdana" w:eastAsia="Times New Roman" w:hAnsi="Verdana" w:cs="Times New Roman"/>
+          <w:color w:val="000000"/>
+          <w:sz w:val="22"/>
+          <w:szCs w:val="22"/>
+          <w:shd w:val="clear" w:color="auto" w:fill="FFFFFF"/>
+        </w:rPr>
+        <w:t>¿Por qué elegimos este proyecto?</w:t>
+      </w:r>
     </w:p>
     <w:p>
       <w:pPr>
@@ -7583,16 +7470,6 @@
           <w:shd w:val="clear" w:color="auto" w:fill="FFFFFF"/>
         </w:rPr>
       </w:pPr>
-      <w:r>
-        <w:rPr>
-          <w:rFonts w:ascii="Verdana" w:eastAsia="Times New Roman" w:hAnsi="Verdana" w:cs="Times New Roman"/>
-          <w:color w:val="000000"/>
-          <w:sz w:val="22"/>
-          <w:szCs w:val="22"/>
-          <w:shd w:val="clear" w:color="auto" w:fill="FFFFFF"/>
-        </w:rPr>
-        <w:t>En los trabajos de investigación sobre todo debe justificarse la razón por la que se ha emprendido el trabajo y deben justificarse los objetivos del trabajo, incluyendo una parte de motivación en las memorias presentadas. ¿Por qué elegimos este proyecto? ¿Qué elementos de él conectan con nuestros intereses?</w:t>
-      </w:r>
     </w:p>
     <w:p>
       <w:pPr>
@@ -7614,34 +7491,15 @@
           <w:shd w:val="clear" w:color="auto" w:fill="FFFFFF"/>
         </w:rPr>
       </w:pPr>
-    </w:p>
-    <w:p>
-      <w:pPr>
-        <w:pStyle w:val="Predeterminado"/>
-        <w:keepNext/>
-        <w:widowControl/>
-        <w:shd w:val="clear" w:color="auto" w:fill="FFFFFF"/>
-        <w:spacing w:after="0" w:line="276" w:lineRule="auto"/>
-        <w:jc w:val="both"/>
-        <w:rPr>
-          <w:rFonts w:ascii="Verdana" w:eastAsia="Times New Roman" w:hAnsi="Verdana" w:cs="Times New Roman"/>
-          <w:color w:val="000000"/>
-          <w:sz w:val="22"/>
-          <w:szCs w:val="22"/>
-          <w:shd w:val="clear" w:color="auto" w:fill="FFFFFF"/>
-        </w:rPr>
-      </w:pPr>
-      <w:bookmarkStart w:id="8" w:name="_2et92p0"/>
-      <w:bookmarkEnd w:id="8"/>
-      <w:r>
-        <w:rPr>
-          <w:rFonts w:ascii="Verdana" w:eastAsia="Times New Roman" w:hAnsi="Verdana" w:cs="Times New Roman"/>
-          <w:color w:val="000000"/>
-          <w:sz w:val="22"/>
-          <w:szCs w:val="22"/>
-          <w:shd w:val="clear" w:color="auto" w:fill="FFFFFF"/>
-        </w:rPr>
-        <w:t>Antecedentes</w:t>
+      <w:r>
+        <w:rPr>
+          <w:rFonts w:ascii="Verdana" w:eastAsia="Times New Roman" w:hAnsi="Verdana" w:cs="Times New Roman"/>
+          <w:color w:val="000000"/>
+          <w:sz w:val="22"/>
+          <w:szCs w:val="22"/>
+          <w:shd w:val="clear" w:color="auto" w:fill="FFFFFF"/>
+        </w:rPr>
+        <w:t>La elección final de este proyecto fue debido a que creemos que la domótica está creciendo día a día, y el desafío de poder juntar dos de las grandes tecnologías actualmente, como es una aplicación Android, que son muy utilizadas en el día a día de muchas personas y el mundo de la domótica, que es una forma de simplificar más nuestras vidas.</w:t>
       </w:r>
     </w:p>
     <w:p>
@@ -7671,6 +7529,35 @@
         <w:keepNext/>
         <w:widowControl/>
         <w:shd w:val="clear" w:color="auto" w:fill="FFFFFF"/>
+        <w:spacing w:after="0" w:line="276" w:lineRule="auto"/>
+        <w:jc w:val="both"/>
+        <w:rPr>
+          <w:rFonts w:ascii="Verdana" w:eastAsia="Times New Roman" w:hAnsi="Verdana" w:cs="Times New Roman"/>
+          <w:color w:val="000000"/>
+          <w:sz w:val="22"/>
+          <w:szCs w:val="22"/>
+          <w:shd w:val="clear" w:color="auto" w:fill="FFFFFF"/>
+        </w:rPr>
+      </w:pPr>
+      <w:bookmarkStart w:id="7" w:name="_2et92p0"/>
+      <w:bookmarkEnd w:id="7"/>
+      <w:r>
+        <w:rPr>
+          <w:rFonts w:ascii="Verdana" w:eastAsia="Times New Roman" w:hAnsi="Verdana" w:cs="Times New Roman"/>
+          <w:color w:val="000000"/>
+          <w:sz w:val="22"/>
+          <w:szCs w:val="22"/>
+          <w:shd w:val="clear" w:color="auto" w:fill="FFFFFF"/>
+        </w:rPr>
+        <w:t>Antecedentes</w:t>
+      </w:r>
+    </w:p>
+    <w:p>
+      <w:pPr>
+        <w:pStyle w:val="Predeterminado"/>
+        <w:keepNext/>
+        <w:widowControl/>
+        <w:shd w:val="clear" w:color="auto" w:fill="FFFFFF"/>
         <w:tabs>
           <w:tab w:val="clear" w:pos="709"/>
           <w:tab w:val="left" w:pos="708"/>
@@ -7685,60 +7572,6 @@
           <w:shd w:val="clear" w:color="auto" w:fill="FFFFFF"/>
         </w:rPr>
       </w:pPr>
-      <w:r>
-        <w:rPr>
-          <w:rFonts w:ascii="Verdana" w:eastAsia="Times New Roman" w:hAnsi="Verdana" w:cs="Times New Roman"/>
-          <w:color w:val="000000"/>
-          <w:sz w:val="22"/>
-          <w:szCs w:val="22"/>
-          <w:shd w:val="clear" w:color="auto" w:fill="FFFFFF"/>
-        </w:rPr>
-        <w:t>Un trabajo de investigación y desarrollo tiene unos antecedentes que es necesario conocer. A esta parte se le llama también “estado del arte” o mejor, estado de la investigación. El término “estado del arte” parece tener su origen en el término inglés “</w:t>
-      </w:r>
-      <w:proofErr w:type="spellStart"/>
-      <w:r>
-        <w:rPr>
-          <w:rFonts w:ascii="Verdana" w:eastAsia="Times New Roman" w:hAnsi="Verdana" w:cs="Times New Roman"/>
-          <w:color w:val="000000"/>
-          <w:sz w:val="22"/>
-          <w:szCs w:val="22"/>
-          <w:shd w:val="clear" w:color="auto" w:fill="FFFFFF"/>
-        </w:rPr>
-        <w:t>state</w:t>
-      </w:r>
-      <w:proofErr w:type="spellEnd"/>
-      <w:r>
-        <w:rPr>
-          <w:rFonts w:ascii="Verdana" w:eastAsia="Times New Roman" w:hAnsi="Verdana" w:cs="Times New Roman"/>
-          <w:color w:val="000000"/>
-          <w:sz w:val="22"/>
-          <w:szCs w:val="22"/>
-          <w:shd w:val="clear" w:color="auto" w:fill="FFFFFF"/>
-        </w:rPr>
-        <w:t xml:space="preserve"> of </w:t>
-      </w:r>
-      <w:proofErr w:type="spellStart"/>
-      <w:r>
-        <w:rPr>
-          <w:rFonts w:ascii="Verdana" w:eastAsia="Times New Roman" w:hAnsi="Verdana" w:cs="Times New Roman"/>
-          <w:color w:val="000000"/>
-          <w:sz w:val="22"/>
-          <w:szCs w:val="22"/>
-          <w:shd w:val="clear" w:color="auto" w:fill="FFFFFF"/>
-        </w:rPr>
-        <w:t>the</w:t>
-      </w:r>
-      <w:proofErr w:type="spellEnd"/>
-      <w:r>
-        <w:rPr>
-          <w:rFonts w:ascii="Verdana" w:eastAsia="Times New Roman" w:hAnsi="Verdana" w:cs="Times New Roman"/>
-          <w:color w:val="000000"/>
-          <w:sz w:val="22"/>
-          <w:szCs w:val="22"/>
-          <w:shd w:val="clear" w:color="auto" w:fill="FFFFFF"/>
-        </w:rPr>
-        <w:t xml:space="preserve"> art” donde art no se refiere a bellas artes sino a una determinada destreza, en nuestro caso destreza científica y técnica.</w:t>
-      </w:r>
     </w:p>
     <w:p>
       <w:pPr>
@@ -7789,7 +7622,115 @@
           <w:szCs w:val="22"/>
           <w:shd w:val="clear" w:color="auto" w:fill="FFFFFF"/>
         </w:rPr>
-        <w:t xml:space="preserve">Los antecedentes son especialmente importantes en un trabajo de investigación, ya que permiten conocer los desarrollos que tienen algo que ver con lo que se está presentando. Sirve por tanto para presentar un mapa con las tecnologías y conocimientos </w:t>
+        <w:t>Un trabajo de investigación y desarrollo tiene unos antecedentes que es necesario conocer. A esta parte se le llama también “estado del arte” o mejor, estado de la investigación. El término “estado del arte” parece tener su origen en el término inglés “</w:t>
+      </w:r>
+      <w:proofErr w:type="spellStart"/>
+      <w:r>
+        <w:rPr>
+          <w:rFonts w:ascii="Verdana" w:eastAsia="Times New Roman" w:hAnsi="Verdana" w:cs="Times New Roman"/>
+          <w:color w:val="000000"/>
+          <w:sz w:val="22"/>
+          <w:szCs w:val="22"/>
+          <w:shd w:val="clear" w:color="auto" w:fill="FFFFFF"/>
+        </w:rPr>
+        <w:t>state</w:t>
+      </w:r>
+      <w:proofErr w:type="spellEnd"/>
+      <w:r>
+        <w:rPr>
+          <w:rFonts w:ascii="Verdana" w:eastAsia="Times New Roman" w:hAnsi="Verdana" w:cs="Times New Roman"/>
+          <w:color w:val="000000"/>
+          <w:sz w:val="22"/>
+          <w:szCs w:val="22"/>
+          <w:shd w:val="clear" w:color="auto" w:fill="FFFFFF"/>
+        </w:rPr>
+        <w:t xml:space="preserve"> of </w:t>
+      </w:r>
+      <w:proofErr w:type="spellStart"/>
+      <w:r>
+        <w:rPr>
+          <w:rFonts w:ascii="Verdana" w:eastAsia="Times New Roman" w:hAnsi="Verdana" w:cs="Times New Roman"/>
+          <w:color w:val="000000"/>
+          <w:sz w:val="22"/>
+          <w:szCs w:val="22"/>
+          <w:shd w:val="clear" w:color="auto" w:fill="FFFFFF"/>
+        </w:rPr>
+        <w:t>the</w:t>
+      </w:r>
+      <w:proofErr w:type="spellEnd"/>
+      <w:r>
+        <w:rPr>
+          <w:rFonts w:ascii="Verdana" w:eastAsia="Times New Roman" w:hAnsi="Verdana" w:cs="Times New Roman"/>
+          <w:color w:val="000000"/>
+          <w:sz w:val="22"/>
+          <w:szCs w:val="22"/>
+          <w:shd w:val="clear" w:color="auto" w:fill="FFFFFF"/>
+        </w:rPr>
+        <w:t xml:space="preserve"> art” donde art no se refiere a bellas artes sino a una determinada destreza, en nuestro caso destreza científica y técnica.</w:t>
+      </w:r>
+    </w:p>
+    <w:p>
+      <w:pPr>
+        <w:pStyle w:val="Predeterminado"/>
+        <w:keepNext/>
+        <w:widowControl/>
+        <w:shd w:val="clear" w:color="auto" w:fill="FFFFFF"/>
+        <w:tabs>
+          <w:tab w:val="clear" w:pos="709"/>
+          <w:tab w:val="left" w:pos="708"/>
+        </w:tabs>
+        <w:spacing w:after="0" w:line="276" w:lineRule="auto"/>
+        <w:jc w:val="both"/>
+        <w:rPr>
+          <w:rFonts w:ascii="Verdana" w:eastAsia="Times New Roman" w:hAnsi="Verdana" w:cs="Times New Roman"/>
+          <w:color w:val="000000"/>
+          <w:sz w:val="22"/>
+          <w:szCs w:val="22"/>
+          <w:shd w:val="clear" w:color="auto" w:fill="FFFFFF"/>
+        </w:rPr>
+      </w:pPr>
+    </w:p>
+    <w:p>
+      <w:pPr>
+        <w:pStyle w:val="Predeterminado"/>
+        <w:keepNext/>
+        <w:widowControl/>
+        <w:shd w:val="clear" w:color="auto" w:fill="FFFFFF"/>
+        <w:tabs>
+          <w:tab w:val="clear" w:pos="709"/>
+          <w:tab w:val="left" w:pos="708"/>
+        </w:tabs>
+        <w:spacing w:after="0" w:line="276" w:lineRule="auto"/>
+        <w:jc w:val="both"/>
+        <w:rPr>
+          <w:rFonts w:ascii="Verdana" w:eastAsia="Times New Roman" w:hAnsi="Verdana" w:cs="Times New Roman"/>
+          <w:color w:val="000000"/>
+          <w:sz w:val="22"/>
+          <w:szCs w:val="22"/>
+          <w:shd w:val="clear" w:color="auto" w:fill="FFFFFF"/>
+        </w:rPr>
+      </w:pPr>
+      <w:r>
+        <w:rPr>
+          <w:rFonts w:ascii="Verdana" w:eastAsia="Times New Roman" w:hAnsi="Verdana" w:cs="Times New Roman"/>
+          <w:color w:val="000000"/>
+          <w:sz w:val="22"/>
+          <w:szCs w:val="22"/>
+          <w:shd w:val="clear" w:color="auto" w:fill="FFFFFF"/>
+        </w:rPr>
+        <w:t>Los antecedentes son especialmente importantes en un trabajo de investigación, ya que permiten conocer los desarrollos que tienen algo que ver con lo que se está presentando. Sirve por tanto para presentar un m</w:t>
+      </w:r>
+      <w:bookmarkStart w:id="8" w:name="_GoBack"/>
+      <w:bookmarkEnd w:id="8"/>
+      <w:r>
+        <w:rPr>
+          <w:rFonts w:ascii="Verdana" w:eastAsia="Times New Roman" w:hAnsi="Verdana" w:cs="Times New Roman"/>
+          <w:color w:val="000000"/>
+          <w:sz w:val="22"/>
+          <w:szCs w:val="22"/>
+          <w:shd w:val="clear" w:color="auto" w:fill="FFFFFF"/>
+        </w:rPr>
+        <w:t xml:space="preserve">apa con las tecnologías y conocimientos </w:t>
       </w:r>
       <w:r>
         <w:rPr>
@@ -10786,14 +10727,14 @@
           <w:numId w:val="12"/>
         </w:numPr>
       </w:pPr>
-      <w:bookmarkStart w:id="20" w:name="_Toc515218371"/>
-      <w:bookmarkStart w:id="21" w:name="_Imperihome"/>
+      <w:bookmarkStart w:id="20" w:name="_Imperihome"/>
+      <w:bookmarkStart w:id="21" w:name="_Toc515218371"/>
+      <w:bookmarkEnd w:id="20"/>
+      <w:proofErr w:type="spellStart"/>
+      <w:r>
+        <w:t>Imperihome</w:t>
+      </w:r>
       <w:bookmarkEnd w:id="21"/>
-      <w:proofErr w:type="spellStart"/>
-      <w:r>
-        <w:t>Imperihome</w:t>
-      </w:r>
-      <w:bookmarkEnd w:id="20"/>
       <w:proofErr w:type="spellEnd"/>
     </w:p>
     <w:p/>
@@ -10810,9 +10751,9 @@
           <w:numId w:val="12"/>
         </w:numPr>
       </w:pPr>
-      <w:bookmarkStart w:id="22" w:name="_Toc515218372"/>
-      <w:bookmarkStart w:id="23" w:name="_Houseinhand_KXN"/>
-      <w:bookmarkEnd w:id="23"/>
+      <w:bookmarkStart w:id="22" w:name="_Houseinhand_KXN"/>
+      <w:bookmarkStart w:id="23" w:name="_Toc515218372"/>
+      <w:bookmarkEnd w:id="22"/>
       <w:proofErr w:type="spellStart"/>
       <w:r>
         <w:lastRenderedPageBreak/>
@@ -10822,7 +10763,7 @@
       <w:r>
         <w:t xml:space="preserve"> KXN</w:t>
       </w:r>
-      <w:bookmarkEnd w:id="22"/>
+      <w:bookmarkEnd w:id="23"/>
     </w:p>
     <w:p>
       <w:pPr>
@@ -13614,6 +13555,118 @@
     </w:lvl>
   </w:abstractNum>
   <w:abstractNum w:abstractNumId="6" w15:restartNumberingAfterBreak="0">
+    <w:nsid w:val="3A562495"/>
+    <w:multiLevelType w:val="hybridMultilevel"/>
+    <w:tmpl w:val="6EDEB508"/>
+    <w:lvl w:ilvl="0" w:tplc="8A485342">
+      <w:numFmt w:val="bullet"/>
+      <w:lvlText w:val="-"/>
+      <w:lvlJc w:val="left"/>
+      <w:pPr>
+        <w:ind w:left="720" w:hanging="360"/>
+      </w:pPr>
+      <w:rPr>
+        <w:rFonts w:ascii="Verdana" w:eastAsia="Times New Roman" w:hAnsi="Verdana" w:cs="Times New Roman" w:hint="default"/>
+      </w:rPr>
+    </w:lvl>
+    <w:lvl w:ilvl="1" w:tplc="0C0A0003" w:tentative="1">
+      <w:start w:val="1"/>
+      <w:numFmt w:val="bullet"/>
+      <w:lvlText w:val="o"/>
+      <w:lvlJc w:val="left"/>
+      <w:pPr>
+        <w:ind w:left="1440" w:hanging="360"/>
+      </w:pPr>
+      <w:rPr>
+        <w:rFonts w:ascii="Courier New" w:hAnsi="Courier New" w:cs="Courier New" w:hint="default"/>
+      </w:rPr>
+    </w:lvl>
+    <w:lvl w:ilvl="2" w:tplc="0C0A0005" w:tentative="1">
+      <w:start w:val="1"/>
+      <w:numFmt w:val="bullet"/>
+      <w:lvlText w:val=""/>
+      <w:lvlJc w:val="left"/>
+      <w:pPr>
+        <w:ind w:left="2160" w:hanging="360"/>
+      </w:pPr>
+      <w:rPr>
+        <w:rFonts w:ascii="Wingdings" w:hAnsi="Wingdings" w:hint="default"/>
+      </w:rPr>
+    </w:lvl>
+    <w:lvl w:ilvl="3" w:tplc="0C0A0001" w:tentative="1">
+      <w:start w:val="1"/>
+      <w:numFmt w:val="bullet"/>
+      <w:lvlText w:val=""/>
+      <w:lvlJc w:val="left"/>
+      <w:pPr>
+        <w:ind w:left="2880" w:hanging="360"/>
+      </w:pPr>
+      <w:rPr>
+        <w:rFonts w:ascii="Symbol" w:hAnsi="Symbol" w:hint="default"/>
+      </w:rPr>
+    </w:lvl>
+    <w:lvl w:ilvl="4" w:tplc="0C0A0003" w:tentative="1">
+      <w:start w:val="1"/>
+      <w:numFmt w:val="bullet"/>
+      <w:lvlText w:val="o"/>
+      <w:lvlJc w:val="left"/>
+      <w:pPr>
+        <w:ind w:left="3600" w:hanging="360"/>
+      </w:pPr>
+      <w:rPr>
+        <w:rFonts w:ascii="Courier New" w:hAnsi="Courier New" w:cs="Courier New" w:hint="default"/>
+      </w:rPr>
+    </w:lvl>
+    <w:lvl w:ilvl="5" w:tplc="0C0A0005" w:tentative="1">
+      <w:start w:val="1"/>
+      <w:numFmt w:val="bullet"/>
+      <w:lvlText w:val=""/>
+      <w:lvlJc w:val="left"/>
+      <w:pPr>
+        <w:ind w:left="4320" w:hanging="360"/>
+      </w:pPr>
+      <w:rPr>
+        <w:rFonts w:ascii="Wingdings" w:hAnsi="Wingdings" w:hint="default"/>
+      </w:rPr>
+    </w:lvl>
+    <w:lvl w:ilvl="6" w:tplc="0C0A0001" w:tentative="1">
+      <w:start w:val="1"/>
+      <w:numFmt w:val="bullet"/>
+      <w:lvlText w:val=""/>
+      <w:lvlJc w:val="left"/>
+      <w:pPr>
+        <w:ind w:left="5040" w:hanging="360"/>
+      </w:pPr>
+      <w:rPr>
+        <w:rFonts w:ascii="Symbol" w:hAnsi="Symbol" w:hint="default"/>
+      </w:rPr>
+    </w:lvl>
+    <w:lvl w:ilvl="7" w:tplc="0C0A0003" w:tentative="1">
+      <w:start w:val="1"/>
+      <w:numFmt w:val="bullet"/>
+      <w:lvlText w:val="o"/>
+      <w:lvlJc w:val="left"/>
+      <w:pPr>
+        <w:ind w:left="5760" w:hanging="360"/>
+      </w:pPr>
+      <w:rPr>
+        <w:rFonts w:ascii="Courier New" w:hAnsi="Courier New" w:cs="Courier New" w:hint="default"/>
+      </w:rPr>
+    </w:lvl>
+    <w:lvl w:ilvl="8" w:tplc="0C0A0005" w:tentative="1">
+      <w:start w:val="1"/>
+      <w:numFmt w:val="bullet"/>
+      <w:lvlText w:val=""/>
+      <w:lvlJc w:val="left"/>
+      <w:pPr>
+        <w:ind w:left="6480" w:hanging="360"/>
+      </w:pPr>
+      <w:rPr>
+        <w:rFonts w:ascii="Wingdings" w:hAnsi="Wingdings" w:hint="default"/>
+      </w:rPr>
+    </w:lvl>
+  </w:abstractNum>
+  <w:abstractNum w:abstractNumId="7" w15:restartNumberingAfterBreak="0">
     <w:nsid w:val="46A6123F"/>
     <w:multiLevelType w:val="hybridMultilevel"/>
     <w:tmpl w:val="41222806"/>
@@ -13702,7 +13755,7 @@
       </w:pPr>
     </w:lvl>
   </w:abstractNum>
-  <w:abstractNum w:abstractNumId="7" w15:restartNumberingAfterBreak="0">
+  <w:abstractNum w:abstractNumId="8" w15:restartNumberingAfterBreak="0">
     <w:nsid w:val="5A937593"/>
     <w:multiLevelType w:val="multilevel"/>
     <w:tmpl w:val="9650067E"/>
@@ -13788,7 +13841,7 @@
       </w:pPr>
     </w:lvl>
   </w:abstractNum>
-  <w:abstractNum w:abstractNumId="8" w15:restartNumberingAfterBreak="0">
+  <w:abstractNum w:abstractNumId="9" w15:restartNumberingAfterBreak="0">
     <w:nsid w:val="5C277DC5"/>
     <w:multiLevelType w:val="hybridMultilevel"/>
     <w:tmpl w:val="89840B5E"/>
@@ -13901,7 +13954,7 @@
       </w:rPr>
     </w:lvl>
   </w:abstractNum>
-  <w:abstractNum w:abstractNumId="9" w15:restartNumberingAfterBreak="0">
+  <w:abstractNum w:abstractNumId="10" w15:restartNumberingAfterBreak="0">
     <w:nsid w:val="6C2044AA"/>
     <w:multiLevelType w:val="multilevel"/>
     <w:tmpl w:val="CCEAE138"/>
@@ -14014,7 +14067,7 @@
       </w:rPr>
     </w:lvl>
   </w:abstractNum>
-  <w:abstractNum w:abstractNumId="10" w15:restartNumberingAfterBreak="0">
+  <w:abstractNum w:abstractNumId="11" w15:restartNumberingAfterBreak="0">
     <w:nsid w:val="707F06A5"/>
     <w:multiLevelType w:val="multilevel"/>
     <w:tmpl w:val="0CE286F0"/>
@@ -14154,7 +14207,7 @@
       </w:rPr>
     </w:lvl>
   </w:abstractNum>
-  <w:abstractNum w:abstractNumId="11" w15:restartNumberingAfterBreak="0">
+  <w:abstractNum w:abstractNumId="12" w15:restartNumberingAfterBreak="0">
     <w:nsid w:val="7DBC6E9C"/>
     <w:multiLevelType w:val="hybridMultilevel"/>
     <w:tmpl w:val="DCAAE42E"/>
@@ -14244,10 +14297,10 @@
     </w:lvl>
   </w:abstractNum>
   <w:num w:numId="1">
-    <w:abstractNumId w:val="9"/>
+    <w:abstractNumId w:val="10"/>
   </w:num>
   <w:num w:numId="2">
-    <w:abstractNumId w:val="7"/>
+    <w:abstractNumId w:val="8"/>
   </w:num>
   <w:num w:numId="3">
     <w:abstractNumId w:val="4"/>
@@ -14262,7 +14315,7 @@
     <w:abstractNumId w:val="3"/>
   </w:num>
   <w:num w:numId="7">
-    <w:abstractNumId w:val="10"/>
+    <w:abstractNumId w:val="11"/>
   </w:num>
   <w:num w:numId="8">
     <w:abstractNumId w:val="0"/>
@@ -14271,13 +14324,16 @@
     <w:abstractNumId w:val="5"/>
   </w:num>
   <w:num w:numId="10">
-    <w:abstractNumId w:val="8"/>
+    <w:abstractNumId w:val="9"/>
   </w:num>
   <w:num w:numId="11">
-    <w:abstractNumId w:val="6"/>
+    <w:abstractNumId w:val="7"/>
   </w:num>
   <w:num w:numId="12">
-    <w:abstractNumId w:val="11"/>
+    <w:abstractNumId w:val="12"/>
+  </w:num>
+  <w:num w:numId="13">
+    <w:abstractNumId w:val="6"/>
   </w:num>
 </w:numbering>
 </file>
@@ -15311,7 +15367,7 @@
 </file>
 
 <file path=customXml/itemProps1.xml><?xml version="1.0" encoding="utf-8"?>
-<ds:datastoreItem xmlns:ds="http://schemas.openxmlformats.org/officeDocument/2006/customXml" ds:itemID="{6C559529-64B9-4146-8EFA-A5C867EA57B0}">
+<ds:datastoreItem xmlns:ds="http://schemas.openxmlformats.org/officeDocument/2006/customXml" ds:itemID="{2E7BD0A0-633D-4381-AD45-59EA10856AB0}">
   <ds:schemaRefs>
     <ds:schemaRef ds:uri="http://schemas.openxmlformats.org/officeDocument/2006/bibliography"/>
   </ds:schemaRefs>

</xml_diff>

<commit_message>
Se ha actualizado la memoria del proyecto
</commit_message>
<xml_diff>
--- a/docs/Memoria FUTH.docx
+++ b/docs/Memoria FUTH.docx
@@ -1617,7 +1617,7 @@
       <w:pPr>
         <w:pStyle w:val="Ttulo1"/>
       </w:pPr>
-      <w:bookmarkStart w:id="0" w:name="_Toc515218363"/>
+      <w:bookmarkStart w:id="0" w:name="_Toc515267642"/>
       <w:r>
         <w:rPr>
           <w:rFonts w:eastAsia="Times New Roman"/>
@@ -1981,7 +1981,7 @@
           <w:lang w:val="en-US"/>
         </w:rPr>
       </w:pPr>
-      <w:bookmarkStart w:id="1" w:name="_Toc515218364"/>
+      <w:bookmarkStart w:id="1" w:name="_Toc515267643"/>
       <w:r>
         <w:rPr>
           <w:rFonts w:eastAsia="Times New Roman"/>
@@ -2557,7 +2557,7 @@
       <w:pPr>
         <w:pStyle w:val="Ttulo1"/>
       </w:pPr>
-      <w:bookmarkStart w:id="2" w:name="_Toc515218365"/>
+      <w:bookmarkStart w:id="2" w:name="_Toc515267644"/>
       <w:r>
         <w:rPr>
           <w:rFonts w:eastAsia="Times New Roman"/>
@@ -3149,7 +3149,7 @@
         <w:br w:type="page"/>
       </w:r>
     </w:p>
-    <w:bookmarkStart w:id="3" w:name="_Toc515218366" w:displacedByCustomXml="next"/>
+    <w:bookmarkStart w:id="3" w:name="_Toc515267645" w:displacedByCustomXml="next"/>
     <w:sdt>
       <w:sdtPr>
         <w:rPr>
@@ -3199,7 +3199,7 @@
           <w:r>
             <w:fldChar w:fldCharType="separate"/>
           </w:r>
-          <w:hyperlink w:anchor="_Toc515218363" w:history="1">
+          <w:hyperlink w:anchor="_Toc515267642" w:history="1">
             <w:r>
               <w:rPr>
                 <w:rStyle w:val="Hipervnculo"/>
@@ -3228,7 +3228,7 @@
                 <w:noProof/>
                 <w:webHidden/>
               </w:rPr>
-              <w:instrText xml:space="preserve"> PAGEREF _Toc515218363 \h </w:instrText>
+              <w:instrText xml:space="preserve"> PAGEREF _Toc515267642 \h </w:instrText>
             </w:r>
             <w:r>
               <w:rPr>
@@ -3269,7 +3269,7 @@
               <w:noProof/>
             </w:rPr>
           </w:pPr>
-          <w:hyperlink w:anchor="_Toc515218364" w:history="1">
+          <w:hyperlink w:anchor="_Toc515267643" w:history="1">
             <w:r>
               <w:rPr>
                 <w:rStyle w:val="Hipervnculo"/>
@@ -3299,7 +3299,7 @@
                 <w:noProof/>
                 <w:webHidden/>
               </w:rPr>
-              <w:instrText xml:space="preserve"> PAGEREF _Toc515218364 \h </w:instrText>
+              <w:instrText xml:space="preserve"> PAGEREF _Toc515267643 \h </w:instrText>
             </w:r>
             <w:r>
               <w:rPr>
@@ -3340,7 +3340,7 @@
               <w:noProof/>
             </w:rPr>
           </w:pPr>
-          <w:hyperlink w:anchor="_Toc515218365" w:history="1">
+          <w:hyperlink w:anchor="_Toc515267644" w:history="1">
             <w:r>
               <w:rPr>
                 <w:rStyle w:val="Hipervnculo"/>
@@ -3369,7 +3369,7 @@
                 <w:noProof/>
                 <w:webHidden/>
               </w:rPr>
-              <w:instrText xml:space="preserve"> PAGEREF _Toc515218365 \h </w:instrText>
+              <w:instrText xml:space="preserve"> PAGEREF _Toc515267644 \h </w:instrText>
             </w:r>
             <w:r>
               <w:rPr>
@@ -3410,7 +3410,7 @@
               <w:noProof/>
             </w:rPr>
           </w:pPr>
-          <w:hyperlink w:anchor="_Toc515218366" w:history="1">
+          <w:hyperlink w:anchor="_Toc515267645" w:history="1">
             <w:r>
               <w:rPr>
                 <w:rStyle w:val="Hipervnculo"/>
@@ -3437,7 +3437,7 @@
                 <w:noProof/>
                 <w:webHidden/>
               </w:rPr>
-              <w:instrText xml:space="preserve"> PAGEREF _Toc515218366 \h </w:instrText>
+              <w:instrText xml:space="preserve"> PAGEREF _Toc515267645 \h </w:instrText>
             </w:r>
             <w:r>
               <w:rPr>
@@ -3478,7 +3478,7 @@
               <w:noProof/>
             </w:rPr>
           </w:pPr>
-          <w:hyperlink w:anchor="_Toc515218367" w:history="1">
+          <w:hyperlink w:anchor="_Toc515267646" w:history="1">
             <w:r>
               <w:rPr>
                 <w:rStyle w:val="Hipervnculo"/>
@@ -3507,7 +3507,7 @@
                 <w:noProof/>
                 <w:webHidden/>
               </w:rPr>
-              <w:instrText xml:space="preserve"> PAGEREF _Toc515218367 \h </w:instrText>
+              <w:instrText xml:space="preserve"> PAGEREF _Toc515267646 \h </w:instrText>
             </w:r>
             <w:r>
               <w:rPr>
@@ -3528,6 +3528,216 @@
                 <w:webHidden/>
               </w:rPr>
               <w:t>9</w:t>
+            </w:r>
+            <w:r>
+              <w:rPr>
+                <w:noProof/>
+                <w:webHidden/>
+              </w:rPr>
+              <w:fldChar w:fldCharType="end"/>
+            </w:r>
+          </w:hyperlink>
+        </w:p>
+        <w:p>
+          <w:pPr>
+            <w:pStyle w:val="TDC2"/>
+            <w:tabs>
+              <w:tab w:val="right" w:leader="dot" w:pos="9628"/>
+            </w:tabs>
+            <w:rPr>
+              <w:noProof/>
+            </w:rPr>
+          </w:pPr>
+          <w:hyperlink w:anchor="_Toc515267647" w:history="1">
+            <w:r>
+              <w:rPr>
+                <w:rStyle w:val="Hipervnculo"/>
+                <w:rFonts w:eastAsia="Times New Roman"/>
+                <w:noProof/>
+                <w:shd w:val="clear" w:color="auto" w:fill="FFFFFF"/>
+              </w:rPr>
+              <w:t>Objetivos</w:t>
+            </w:r>
+            <w:r>
+              <w:rPr>
+                <w:noProof/>
+                <w:webHidden/>
+              </w:rPr>
+              <w:tab/>
+            </w:r>
+            <w:r>
+              <w:rPr>
+                <w:noProof/>
+                <w:webHidden/>
+              </w:rPr>
+              <w:fldChar w:fldCharType="begin"/>
+            </w:r>
+            <w:r>
+              <w:rPr>
+                <w:noProof/>
+                <w:webHidden/>
+              </w:rPr>
+              <w:instrText xml:space="preserve"> PAGEREF _Toc515267647 \h </w:instrText>
+            </w:r>
+            <w:r>
+              <w:rPr>
+                <w:noProof/>
+                <w:webHidden/>
+              </w:rPr>
+            </w:r>
+            <w:r>
+              <w:rPr>
+                <w:noProof/>
+                <w:webHidden/>
+              </w:rPr>
+              <w:fldChar w:fldCharType="separate"/>
+            </w:r>
+            <w:r>
+              <w:rPr>
+                <w:noProof/>
+                <w:webHidden/>
+              </w:rPr>
+              <w:t>10</w:t>
+            </w:r>
+            <w:r>
+              <w:rPr>
+                <w:noProof/>
+                <w:webHidden/>
+              </w:rPr>
+              <w:fldChar w:fldCharType="end"/>
+            </w:r>
+          </w:hyperlink>
+        </w:p>
+        <w:p>
+          <w:pPr>
+            <w:pStyle w:val="TDC2"/>
+            <w:tabs>
+              <w:tab w:val="right" w:leader="dot" w:pos="9628"/>
+            </w:tabs>
+            <w:rPr>
+              <w:noProof/>
+            </w:rPr>
+          </w:pPr>
+          <w:hyperlink w:anchor="_Toc515267648" w:history="1">
+            <w:r>
+              <w:rPr>
+                <w:rStyle w:val="Hipervnculo"/>
+                <w:rFonts w:eastAsia="Times New Roman"/>
+                <w:noProof/>
+                <w:shd w:val="clear" w:color="auto" w:fill="FFFFFF"/>
+              </w:rPr>
+              <w:t>Motivación</w:t>
+            </w:r>
+            <w:r>
+              <w:rPr>
+                <w:noProof/>
+                <w:webHidden/>
+              </w:rPr>
+              <w:tab/>
+            </w:r>
+            <w:r>
+              <w:rPr>
+                <w:noProof/>
+                <w:webHidden/>
+              </w:rPr>
+              <w:fldChar w:fldCharType="begin"/>
+            </w:r>
+            <w:r>
+              <w:rPr>
+                <w:noProof/>
+                <w:webHidden/>
+              </w:rPr>
+              <w:instrText xml:space="preserve"> PAGEREF _Toc515267648 \h </w:instrText>
+            </w:r>
+            <w:r>
+              <w:rPr>
+                <w:noProof/>
+                <w:webHidden/>
+              </w:rPr>
+            </w:r>
+            <w:r>
+              <w:rPr>
+                <w:noProof/>
+                <w:webHidden/>
+              </w:rPr>
+              <w:fldChar w:fldCharType="separate"/>
+            </w:r>
+            <w:r>
+              <w:rPr>
+                <w:noProof/>
+                <w:webHidden/>
+              </w:rPr>
+              <w:t>10</w:t>
+            </w:r>
+            <w:r>
+              <w:rPr>
+                <w:noProof/>
+                <w:webHidden/>
+              </w:rPr>
+              <w:fldChar w:fldCharType="end"/>
+            </w:r>
+          </w:hyperlink>
+        </w:p>
+        <w:p>
+          <w:pPr>
+            <w:pStyle w:val="TDC2"/>
+            <w:tabs>
+              <w:tab w:val="right" w:leader="dot" w:pos="9628"/>
+            </w:tabs>
+            <w:rPr>
+              <w:noProof/>
+            </w:rPr>
+          </w:pPr>
+          <w:hyperlink w:anchor="_Toc515267649" w:history="1">
+            <w:r>
+              <w:rPr>
+                <w:rStyle w:val="Hipervnculo"/>
+                <w:rFonts w:eastAsia="Times New Roman"/>
+                <w:noProof/>
+                <w:shd w:val="clear" w:color="auto" w:fill="FFFFFF"/>
+              </w:rPr>
+              <w:t>Antecedentes</w:t>
+            </w:r>
+            <w:r>
+              <w:rPr>
+                <w:noProof/>
+                <w:webHidden/>
+              </w:rPr>
+              <w:tab/>
+            </w:r>
+            <w:r>
+              <w:rPr>
+                <w:noProof/>
+                <w:webHidden/>
+              </w:rPr>
+              <w:fldChar w:fldCharType="begin"/>
+            </w:r>
+            <w:r>
+              <w:rPr>
+                <w:noProof/>
+                <w:webHidden/>
+              </w:rPr>
+              <w:instrText xml:space="preserve"> PAGEREF _Toc515267649 \h </w:instrText>
+            </w:r>
+            <w:r>
+              <w:rPr>
+                <w:noProof/>
+                <w:webHidden/>
+              </w:rPr>
+            </w:r>
+            <w:r>
+              <w:rPr>
+                <w:noProof/>
+                <w:webHidden/>
+              </w:rPr>
+              <w:fldChar w:fldCharType="separate"/>
+            </w:r>
+            <w:r>
+              <w:rPr>
+                <w:noProof/>
+                <w:webHidden/>
+              </w:rPr>
+              <w:t>10</w:t>
             </w:r>
             <w:r>
               <w:rPr>
@@ -3548,7 +3758,7 @@
               <w:noProof/>
             </w:rPr>
           </w:pPr>
-          <w:hyperlink w:anchor="_Toc515218368" w:history="1">
+          <w:hyperlink w:anchor="_Toc515267650" w:history="1">
             <w:r>
               <w:rPr>
                 <w:rStyle w:val="Hipervnculo"/>
@@ -3556,7 +3766,7 @@
                 <w:noProof/>
                 <w:shd w:val="clear" w:color="auto" w:fill="FFFFFF"/>
               </w:rPr>
-              <w:t>Bibliografía y Webgrafía</w:t>
+              <w:t>Desarrollo del proyecto</w:t>
             </w:r>
             <w:r>
               <w:rPr>
@@ -3577,7 +3787,7 @@
                 <w:noProof/>
                 <w:webHidden/>
               </w:rPr>
-              <w:instrText xml:space="preserve"> PAGEREF _Toc515218368 \h </w:instrText>
+              <w:instrText xml:space="preserve"> PAGEREF _Toc515267650 \h </w:instrText>
             </w:r>
             <w:r>
               <w:rPr>
@@ -3597,7 +3807,217 @@
                 <w:noProof/>
                 <w:webHidden/>
               </w:rPr>
-              <w:t>14</w:t>
+              <w:t>12</w:t>
+            </w:r>
+            <w:r>
+              <w:rPr>
+                <w:noProof/>
+                <w:webHidden/>
+              </w:rPr>
+              <w:fldChar w:fldCharType="end"/>
+            </w:r>
+          </w:hyperlink>
+        </w:p>
+        <w:p>
+          <w:pPr>
+            <w:pStyle w:val="TDC2"/>
+            <w:tabs>
+              <w:tab w:val="right" w:leader="dot" w:pos="9628"/>
+            </w:tabs>
+            <w:rPr>
+              <w:noProof/>
+            </w:rPr>
+          </w:pPr>
+          <w:hyperlink w:anchor="_Toc515267651" w:history="1">
+            <w:r>
+              <w:rPr>
+                <w:rStyle w:val="Hipervnculo"/>
+                <w:rFonts w:eastAsia="Times New Roman"/>
+                <w:noProof/>
+                <w:shd w:val="clear" w:color="auto" w:fill="FFFFFF"/>
+              </w:rPr>
+              <w:t>Herramientas tecnológicas</w:t>
+            </w:r>
+            <w:r>
+              <w:rPr>
+                <w:noProof/>
+                <w:webHidden/>
+              </w:rPr>
+              <w:tab/>
+            </w:r>
+            <w:r>
+              <w:rPr>
+                <w:noProof/>
+                <w:webHidden/>
+              </w:rPr>
+              <w:fldChar w:fldCharType="begin"/>
+            </w:r>
+            <w:r>
+              <w:rPr>
+                <w:noProof/>
+                <w:webHidden/>
+              </w:rPr>
+              <w:instrText xml:space="preserve"> PAGEREF _Toc515267651 \h </w:instrText>
+            </w:r>
+            <w:r>
+              <w:rPr>
+                <w:noProof/>
+                <w:webHidden/>
+              </w:rPr>
+            </w:r>
+            <w:r>
+              <w:rPr>
+                <w:noProof/>
+                <w:webHidden/>
+              </w:rPr>
+              <w:fldChar w:fldCharType="separate"/>
+            </w:r>
+            <w:r>
+              <w:rPr>
+                <w:noProof/>
+                <w:webHidden/>
+              </w:rPr>
+              <w:t>12</w:t>
+            </w:r>
+            <w:r>
+              <w:rPr>
+                <w:noProof/>
+                <w:webHidden/>
+              </w:rPr>
+              <w:fldChar w:fldCharType="end"/>
+            </w:r>
+          </w:hyperlink>
+        </w:p>
+        <w:p>
+          <w:pPr>
+            <w:pStyle w:val="TDC2"/>
+            <w:tabs>
+              <w:tab w:val="right" w:leader="dot" w:pos="9628"/>
+            </w:tabs>
+            <w:rPr>
+              <w:noProof/>
+            </w:rPr>
+          </w:pPr>
+          <w:hyperlink w:anchor="_Toc515267652" w:history="1">
+            <w:r>
+              <w:rPr>
+                <w:rStyle w:val="Hipervnculo"/>
+                <w:rFonts w:eastAsia="Times New Roman"/>
+                <w:noProof/>
+                <w:shd w:val="clear" w:color="auto" w:fill="FFFFFF"/>
+              </w:rPr>
+              <w:t>Planificación</w:t>
+            </w:r>
+            <w:r>
+              <w:rPr>
+                <w:noProof/>
+                <w:webHidden/>
+              </w:rPr>
+              <w:tab/>
+            </w:r>
+            <w:r>
+              <w:rPr>
+                <w:noProof/>
+                <w:webHidden/>
+              </w:rPr>
+              <w:fldChar w:fldCharType="begin"/>
+            </w:r>
+            <w:r>
+              <w:rPr>
+                <w:noProof/>
+                <w:webHidden/>
+              </w:rPr>
+              <w:instrText xml:space="preserve"> PAGEREF _Toc515267652 \h </w:instrText>
+            </w:r>
+            <w:r>
+              <w:rPr>
+                <w:noProof/>
+                <w:webHidden/>
+              </w:rPr>
+            </w:r>
+            <w:r>
+              <w:rPr>
+                <w:noProof/>
+                <w:webHidden/>
+              </w:rPr>
+              <w:fldChar w:fldCharType="separate"/>
+            </w:r>
+            <w:r>
+              <w:rPr>
+                <w:noProof/>
+                <w:webHidden/>
+              </w:rPr>
+              <w:t>13</w:t>
+            </w:r>
+            <w:r>
+              <w:rPr>
+                <w:noProof/>
+                <w:webHidden/>
+              </w:rPr>
+              <w:fldChar w:fldCharType="end"/>
+            </w:r>
+          </w:hyperlink>
+        </w:p>
+        <w:p>
+          <w:pPr>
+            <w:pStyle w:val="TDC2"/>
+            <w:tabs>
+              <w:tab w:val="right" w:leader="dot" w:pos="9628"/>
+            </w:tabs>
+            <w:rPr>
+              <w:noProof/>
+            </w:rPr>
+          </w:pPr>
+          <w:hyperlink w:anchor="_Toc515267653" w:history="1">
+            <w:r>
+              <w:rPr>
+                <w:rStyle w:val="Hipervnculo"/>
+                <w:rFonts w:eastAsia="Times New Roman"/>
+                <w:noProof/>
+                <w:shd w:val="clear" w:color="auto" w:fill="FFFFFF"/>
+              </w:rPr>
+              <w:t>Descripción del trabajo realizado</w:t>
+            </w:r>
+            <w:r>
+              <w:rPr>
+                <w:noProof/>
+                <w:webHidden/>
+              </w:rPr>
+              <w:tab/>
+            </w:r>
+            <w:r>
+              <w:rPr>
+                <w:noProof/>
+                <w:webHidden/>
+              </w:rPr>
+              <w:fldChar w:fldCharType="begin"/>
+            </w:r>
+            <w:r>
+              <w:rPr>
+                <w:noProof/>
+                <w:webHidden/>
+              </w:rPr>
+              <w:instrText xml:space="preserve"> PAGEREF _Toc515267653 \h </w:instrText>
+            </w:r>
+            <w:r>
+              <w:rPr>
+                <w:noProof/>
+                <w:webHidden/>
+              </w:rPr>
+            </w:r>
+            <w:r>
+              <w:rPr>
+                <w:noProof/>
+                <w:webHidden/>
+              </w:rPr>
+              <w:fldChar w:fldCharType="separate"/>
+            </w:r>
+            <w:r>
+              <w:rPr>
+                <w:noProof/>
+                <w:webHidden/>
+              </w:rPr>
+              <w:t>13</w:t>
             </w:r>
             <w:r>
               <w:rPr>
@@ -3618,7 +4038,7 @@
               <w:noProof/>
             </w:rPr>
           </w:pPr>
-          <w:hyperlink w:anchor="_Toc515218369" w:history="1">
+          <w:hyperlink w:anchor="_Toc515267654" w:history="1">
             <w:r>
               <w:rPr>
                 <w:rStyle w:val="Hipervnculo"/>
@@ -3626,7 +4046,7 @@
                 <w:noProof/>
                 <w:shd w:val="clear" w:color="auto" w:fill="FFFFFF"/>
               </w:rPr>
-              <w:t>Anexos</w:t>
+              <w:t>Bibliografía y Webgrafía</w:t>
             </w:r>
             <w:r>
               <w:rPr>
@@ -3647,7 +4067,7 @@
                 <w:noProof/>
                 <w:webHidden/>
               </w:rPr>
-              <w:instrText xml:space="preserve"> PAGEREF _Toc515218369 \h </w:instrText>
+              <w:instrText xml:space="preserve"> PAGEREF _Toc515267654 \h </w:instrText>
             </w:r>
             <w:r>
               <w:rPr>
@@ -3667,7 +4087,77 @@
                 <w:noProof/>
                 <w:webHidden/>
               </w:rPr>
-              <w:t>15</w:t>
+              <w:t>16</w:t>
+            </w:r>
+            <w:r>
+              <w:rPr>
+                <w:noProof/>
+                <w:webHidden/>
+              </w:rPr>
+              <w:fldChar w:fldCharType="end"/>
+            </w:r>
+          </w:hyperlink>
+        </w:p>
+        <w:p>
+          <w:pPr>
+            <w:pStyle w:val="TDC1"/>
+            <w:tabs>
+              <w:tab w:val="right" w:leader="dot" w:pos="9628"/>
+            </w:tabs>
+            <w:rPr>
+              <w:noProof/>
+            </w:rPr>
+          </w:pPr>
+          <w:hyperlink w:anchor="_Toc515267655" w:history="1">
+            <w:r>
+              <w:rPr>
+                <w:rStyle w:val="Hipervnculo"/>
+                <w:rFonts w:eastAsia="Times New Roman"/>
+                <w:noProof/>
+                <w:shd w:val="clear" w:color="auto" w:fill="FFFFFF"/>
+              </w:rPr>
+              <w:t>Anexos</w:t>
+            </w:r>
+            <w:r>
+              <w:rPr>
+                <w:noProof/>
+                <w:webHidden/>
+              </w:rPr>
+              <w:tab/>
+            </w:r>
+            <w:r>
+              <w:rPr>
+                <w:noProof/>
+                <w:webHidden/>
+              </w:rPr>
+              <w:fldChar w:fldCharType="begin"/>
+            </w:r>
+            <w:r>
+              <w:rPr>
+                <w:noProof/>
+                <w:webHidden/>
+              </w:rPr>
+              <w:instrText xml:space="preserve"> PAGEREF _Toc515267655 \h </w:instrText>
+            </w:r>
+            <w:r>
+              <w:rPr>
+                <w:noProof/>
+                <w:webHidden/>
+              </w:rPr>
+            </w:r>
+            <w:r>
+              <w:rPr>
+                <w:noProof/>
+                <w:webHidden/>
+              </w:rPr>
+              <w:fldChar w:fldCharType="separate"/>
+            </w:r>
+            <w:r>
+              <w:rPr>
+                <w:noProof/>
+                <w:webHidden/>
+              </w:rPr>
+              <w:t>17</w:t>
             </w:r>
             <w:r>
               <w:rPr>
@@ -3689,7 +4179,7 @@
               <w:noProof/>
             </w:rPr>
           </w:pPr>
-          <w:hyperlink w:anchor="_Toc515218370" w:history="1">
+          <w:hyperlink w:anchor="_Toc515267656" w:history="1">
             <w:r>
               <w:rPr>
                 <w:rStyle w:val="Hipervnculo"/>
@@ -3732,7 +4222,7 @@
                 <w:noProof/>
                 <w:webHidden/>
               </w:rPr>
-              <w:instrText xml:space="preserve"> PAGEREF _Toc515218370 \h </w:instrText>
+              <w:instrText xml:space="preserve"> PAGEREF _Toc515267656 \h </w:instrText>
             </w:r>
             <w:r>
               <w:rPr>
@@ -3752,7 +4242,7 @@
                 <w:noProof/>
                 <w:webHidden/>
               </w:rPr>
-              <w:t>15</w:t>
+              <w:t>17</w:t>
             </w:r>
             <w:r>
               <w:rPr>
@@ -3774,7 +4264,7 @@
               <w:noProof/>
             </w:rPr>
           </w:pPr>
-          <w:hyperlink w:anchor="_Toc515218371" w:history="1">
+          <w:hyperlink w:anchor="_Toc515267657" w:history="1">
             <w:r>
               <w:rPr>
                 <w:rStyle w:val="Hipervnculo"/>
@@ -3814,7 +4304,7 @@
                 <w:noProof/>
                 <w:webHidden/>
               </w:rPr>
-              <w:instrText xml:space="preserve"> PAGEREF _Toc515218371 \h </w:instrText>
+              <w:instrText xml:space="preserve"> PAGEREF _Toc515267657 \h </w:instrText>
             </w:r>
             <w:r>
               <w:rPr>
@@ -3834,7 +4324,7 @@
                 <w:noProof/>
                 <w:webHidden/>
               </w:rPr>
-              <w:t>15</w:t>
+              <w:t>17</w:t>
             </w:r>
             <w:r>
               <w:rPr>
@@ -3856,7 +4346,7 @@
               <w:noProof/>
             </w:rPr>
           </w:pPr>
-          <w:hyperlink w:anchor="_Toc515218372" w:history="1">
+          <w:hyperlink w:anchor="_Toc515267658" w:history="1">
             <w:r>
               <w:rPr>
                 <w:rStyle w:val="Hipervnculo"/>
@@ -3896,7 +4386,7 @@
                 <w:noProof/>
                 <w:webHidden/>
               </w:rPr>
-              <w:instrText xml:space="preserve"> PAGEREF _Toc515218372 \h </w:instrText>
+              <w:instrText xml:space="preserve"> PAGEREF _Toc515267658 \h </w:instrText>
             </w:r>
             <w:r>
               <w:rPr>
@@ -3916,7 +4406,7 @@
                 <w:noProof/>
                 <w:webHidden/>
               </w:rPr>
-              <w:t>16</w:t>
+              <w:t>18</w:t>
             </w:r>
             <w:r>
               <w:rPr>
@@ -3938,7 +4428,7 @@
               <w:noProof/>
             </w:rPr>
           </w:pPr>
-          <w:hyperlink w:anchor="_Toc515218373" w:history="1">
+          <w:hyperlink w:anchor="_Toc515267659" w:history="1">
             <w:r>
               <w:rPr>
                 <w:rStyle w:val="Hipervnculo"/>
@@ -3978,7 +4468,7 @@
                 <w:noProof/>
                 <w:webHidden/>
               </w:rPr>
-              <w:instrText xml:space="preserve"> PAGEREF _Toc515218373 \h </w:instrText>
+              <w:instrText xml:space="preserve"> PAGEREF _Toc515267659 \h </w:instrText>
             </w:r>
             <w:r>
               <w:rPr>
@@ -3998,7 +4488,7 @@
                 <w:noProof/>
                 <w:webHidden/>
               </w:rPr>
-              <w:t>19</w:t>
+              <w:t>21</w:t>
             </w:r>
             <w:r>
               <w:rPr>
@@ -4018,6 +4508,8 @@
             <w:fldChar w:fldCharType="end"/>
           </w:r>
         </w:p>
+        <w:bookmarkStart w:id="4" w:name="_GoBack" w:displacedByCustomXml="next"/>
+        <w:bookmarkEnd w:id="4" w:displacedByCustomXml="next"/>
       </w:sdtContent>
     </w:sdt>
     <w:p>
@@ -6024,7 +6516,7 @@
           <w:shd w:val="clear" w:color="auto" w:fill="FFFFFF"/>
         </w:rPr>
       </w:pPr>
-      <w:bookmarkStart w:id="4" w:name="_Toc515218367"/>
+      <w:bookmarkStart w:id="5" w:name="_Toc515267646"/>
       <w:r>
         <w:rPr>
           <w:rFonts w:eastAsia="Times New Roman"/>
@@ -6033,7 +6525,7 @@
         <w:lastRenderedPageBreak/>
         <w:t>Introducción</w:t>
       </w:r>
-      <w:bookmarkEnd w:id="4"/>
+      <w:bookmarkEnd w:id="5"/>
     </w:p>
     <w:p>
       <w:pPr>
@@ -6448,6 +6940,45 @@
     </w:p>
     <w:p>
       <w:pPr>
+        <w:rPr>
+          <w:rFonts w:ascii="Verdana" w:eastAsia="Times New Roman" w:hAnsi="Verdana" w:cs="Times New Roman"/>
+          <w:color w:val="000000"/>
+          <w:shd w:val="clear" w:color="auto" w:fill="FFFFFF"/>
+          <w:lang w:eastAsia="zh-CN" w:bidi="hi-IN"/>
+        </w:rPr>
+      </w:pPr>
+      <w:r>
+        <w:rPr>
+          <w:rFonts w:ascii="Verdana" w:eastAsia="Times New Roman" w:hAnsi="Verdana" w:cs="Times New Roman"/>
+          <w:color w:val="000000"/>
+          <w:shd w:val="clear" w:color="auto" w:fill="FFFFFF"/>
+        </w:rPr>
+        <w:br w:type="page"/>
+      </w:r>
+    </w:p>
+    <w:p>
+      <w:pPr>
+        <w:pStyle w:val="Ttulo2"/>
+        <w:rPr>
+          <w:rFonts w:eastAsia="Times New Roman"/>
+          <w:shd w:val="clear" w:color="auto" w:fill="FFFFFF"/>
+        </w:rPr>
+      </w:pPr>
+      <w:bookmarkStart w:id="6" w:name="_1fob9te"/>
+      <w:bookmarkStart w:id="7" w:name="_Toc515267647"/>
+      <w:bookmarkEnd w:id="6"/>
+      <w:r>
+        <w:rPr>
+          <w:rFonts w:eastAsia="Times New Roman"/>
+          <w:shd w:val="clear" w:color="auto" w:fill="FFFFFF"/>
+        </w:rPr>
+        <w:lastRenderedPageBreak/>
+        <w:t>Objetivos</w:t>
+      </w:r>
+      <w:bookmarkEnd w:id="7"/>
+    </w:p>
+    <w:p>
+      <w:pPr>
         <w:pStyle w:val="Predeterminado"/>
         <w:keepNext/>
         <w:widowControl/>
@@ -6466,26 +6997,747 @@
           <w:shd w:val="clear" w:color="auto" w:fill="FFFFFF"/>
         </w:rPr>
       </w:pPr>
-      <w:r>
-        <w:rPr>
-          <w:rFonts w:ascii="Verdana" w:eastAsia="Times New Roman" w:hAnsi="Verdana" w:cs="Times New Roman"/>
-          <w:color w:val="000000"/>
-          <w:sz w:val="22"/>
-          <w:szCs w:val="22"/>
-          <w:shd w:val="clear" w:color="auto" w:fill="FFFFFF"/>
-        </w:rPr>
-        <w:t xml:space="preserve">En el caso de </w:t>
-      </w:r>
+    </w:p>
+    <w:p>
+      <w:pPr>
+        <w:pStyle w:val="Predeterminado"/>
+        <w:keepNext/>
+        <w:widowControl/>
+        <w:shd w:val="clear" w:color="auto" w:fill="FFFFFF"/>
+        <w:tabs>
+          <w:tab w:val="clear" w:pos="709"/>
+          <w:tab w:val="left" w:pos="708"/>
+        </w:tabs>
+        <w:spacing w:after="0" w:line="276" w:lineRule="auto"/>
+        <w:jc w:val="both"/>
+        <w:rPr>
+          <w:rFonts w:ascii="Verdana" w:eastAsia="Times New Roman" w:hAnsi="Verdana" w:cs="Times New Roman"/>
+          <w:color w:val="000000"/>
+          <w:sz w:val="22"/>
+          <w:szCs w:val="22"/>
+          <w:shd w:val="clear" w:color="auto" w:fill="FFFFFF"/>
+        </w:rPr>
+      </w:pPr>
+      <w:r>
+        <w:rPr>
+          <w:rFonts w:ascii="Verdana" w:eastAsia="Times New Roman" w:hAnsi="Verdana" w:cs="Times New Roman"/>
+          <w:color w:val="000000"/>
+          <w:sz w:val="22"/>
+          <w:szCs w:val="22"/>
+          <w:shd w:val="clear" w:color="auto" w:fill="FFFFFF"/>
+        </w:rPr>
+        <w:t>Objetivos principales:</w:t>
+      </w:r>
+    </w:p>
+    <w:p>
+      <w:pPr>
+        <w:pStyle w:val="Predeterminado"/>
+        <w:keepNext/>
+        <w:widowControl/>
+        <w:shd w:val="clear" w:color="auto" w:fill="FFFFFF"/>
+        <w:tabs>
+          <w:tab w:val="clear" w:pos="709"/>
+          <w:tab w:val="left" w:pos="708"/>
+        </w:tabs>
+        <w:spacing w:after="0" w:line="276" w:lineRule="auto"/>
+        <w:jc w:val="both"/>
+        <w:rPr>
+          <w:rFonts w:ascii="Verdana" w:eastAsia="Times New Roman" w:hAnsi="Verdana" w:cs="Times New Roman"/>
+          <w:color w:val="000000"/>
+          <w:sz w:val="22"/>
+          <w:szCs w:val="22"/>
+          <w:shd w:val="clear" w:color="auto" w:fill="FFFFFF"/>
+        </w:rPr>
+      </w:pPr>
+    </w:p>
+    <w:p>
+      <w:pPr>
+        <w:pStyle w:val="Predeterminado"/>
+        <w:keepNext/>
+        <w:widowControl/>
+        <w:numPr>
+          <w:ilvl w:val="0"/>
+          <w:numId w:val="13"/>
+        </w:numPr>
+        <w:shd w:val="clear" w:color="auto" w:fill="FFFFFF"/>
+        <w:tabs>
+          <w:tab w:val="clear" w:pos="709"/>
+          <w:tab w:val="left" w:pos="708"/>
+        </w:tabs>
+        <w:spacing w:after="0" w:line="276" w:lineRule="auto"/>
+        <w:jc w:val="both"/>
+        <w:rPr>
+          <w:rFonts w:ascii="Verdana" w:eastAsia="Times New Roman" w:hAnsi="Verdana" w:cs="Times New Roman"/>
+          <w:color w:val="000000"/>
+          <w:sz w:val="22"/>
+          <w:szCs w:val="22"/>
+          <w:shd w:val="clear" w:color="auto" w:fill="FFFFFF"/>
+        </w:rPr>
+      </w:pPr>
+      <w:r>
+        <w:rPr>
+          <w:rFonts w:ascii="Verdana" w:eastAsia="Times New Roman" w:hAnsi="Verdana" w:cs="Times New Roman"/>
+          <w:color w:val="000000"/>
+          <w:sz w:val="22"/>
+          <w:szCs w:val="22"/>
+          <w:shd w:val="clear" w:color="auto" w:fill="FFFFFF"/>
+        </w:rPr>
+        <w:t xml:space="preserve">Realizar una Aplicación para </w:t>
+      </w:r>
+      <w:r>
+        <w:rPr>
+          <w:rFonts w:ascii="Verdana" w:eastAsia="Times New Roman" w:hAnsi="Verdana" w:cs="Times New Roman"/>
+          <w:color w:val="000000"/>
+          <w:sz w:val="22"/>
+          <w:szCs w:val="22"/>
+          <w:shd w:val="clear" w:color="auto" w:fill="FFFFFF"/>
+        </w:rPr>
+        <w:t xml:space="preserve">dispositivos con sistema operativo </w:t>
+      </w:r>
+      <w:r>
+        <w:rPr>
+          <w:rFonts w:ascii="Verdana" w:eastAsia="Times New Roman" w:hAnsi="Verdana" w:cs="Times New Roman"/>
+          <w:color w:val="000000"/>
+          <w:sz w:val="22"/>
+          <w:szCs w:val="22"/>
+          <w:shd w:val="clear" w:color="auto" w:fill="FFFFFF"/>
+        </w:rPr>
+        <w:t>Android</w:t>
+      </w:r>
+    </w:p>
+    <w:p>
+      <w:pPr>
+        <w:pStyle w:val="Predeterminado"/>
+        <w:keepNext/>
+        <w:widowControl/>
+        <w:numPr>
+          <w:ilvl w:val="0"/>
+          <w:numId w:val="13"/>
+        </w:numPr>
+        <w:shd w:val="clear" w:color="auto" w:fill="FFFFFF"/>
+        <w:tabs>
+          <w:tab w:val="clear" w:pos="709"/>
+          <w:tab w:val="left" w:pos="708"/>
+        </w:tabs>
+        <w:spacing w:after="0" w:line="276" w:lineRule="auto"/>
+        <w:jc w:val="both"/>
+        <w:rPr>
+          <w:rFonts w:ascii="Verdana" w:eastAsia="Times New Roman" w:hAnsi="Verdana" w:cs="Times New Roman"/>
+          <w:color w:val="000000"/>
+          <w:sz w:val="22"/>
+          <w:szCs w:val="22"/>
+          <w:shd w:val="clear" w:color="auto" w:fill="FFFFFF"/>
+        </w:rPr>
+      </w:pPr>
+      <w:r>
+        <w:rPr>
+          <w:rFonts w:ascii="Verdana" w:eastAsia="Times New Roman" w:hAnsi="Verdana" w:cs="Times New Roman"/>
+          <w:color w:val="000000"/>
+          <w:sz w:val="22"/>
+          <w:szCs w:val="22"/>
+          <w:shd w:val="clear" w:color="auto" w:fill="FFFFFF"/>
+        </w:rPr>
+        <w:t xml:space="preserve">Implementar </w:t>
+      </w:r>
+      <w:r>
+        <w:rPr>
+          <w:rFonts w:ascii="Verdana" w:eastAsia="Times New Roman" w:hAnsi="Verdana" w:cs="Times New Roman"/>
+          <w:color w:val="000000"/>
+          <w:sz w:val="22"/>
+          <w:szCs w:val="22"/>
+          <w:shd w:val="clear" w:color="auto" w:fill="FFFFFF"/>
+        </w:rPr>
+        <w:t>diferentes sensores conectados a</w:t>
+      </w:r>
+      <w:r>
+        <w:rPr>
+          <w:rFonts w:ascii="Verdana" w:eastAsia="Times New Roman" w:hAnsi="Verdana" w:cs="Times New Roman"/>
+          <w:color w:val="000000"/>
+          <w:sz w:val="22"/>
+          <w:szCs w:val="22"/>
+          <w:shd w:val="clear" w:color="auto" w:fill="FFFFFF"/>
+        </w:rPr>
+        <w:t xml:space="preserve"> Arduino</w:t>
+      </w:r>
+    </w:p>
+    <w:p>
+      <w:pPr>
+        <w:pStyle w:val="Predeterminado"/>
+        <w:keepNext/>
+        <w:widowControl/>
+        <w:numPr>
+          <w:ilvl w:val="0"/>
+          <w:numId w:val="13"/>
+        </w:numPr>
+        <w:shd w:val="clear" w:color="auto" w:fill="FFFFFF"/>
+        <w:tabs>
+          <w:tab w:val="clear" w:pos="709"/>
+          <w:tab w:val="left" w:pos="708"/>
+        </w:tabs>
+        <w:spacing w:after="0" w:line="276" w:lineRule="auto"/>
+        <w:jc w:val="both"/>
+        <w:rPr>
+          <w:rFonts w:ascii="Verdana" w:eastAsia="Times New Roman" w:hAnsi="Verdana" w:cs="Times New Roman"/>
+          <w:color w:val="000000"/>
+          <w:sz w:val="22"/>
+          <w:szCs w:val="22"/>
+          <w:shd w:val="clear" w:color="auto" w:fill="FFFFFF"/>
+        </w:rPr>
+      </w:pPr>
+      <w:r>
+        <w:rPr>
+          <w:rFonts w:ascii="Verdana" w:eastAsia="Times New Roman" w:hAnsi="Verdana" w:cs="Times New Roman"/>
+          <w:color w:val="000000"/>
+          <w:sz w:val="22"/>
+          <w:szCs w:val="22"/>
+          <w:shd w:val="clear" w:color="auto" w:fill="FFFFFF"/>
+        </w:rPr>
+        <w:t>Gestión del control absoluto de sensores desde la Aplicación Android</w:t>
+      </w:r>
+    </w:p>
+    <w:p>
+      <w:pPr>
+        <w:pStyle w:val="Predeterminado"/>
+        <w:keepNext/>
+        <w:widowControl/>
+        <w:numPr>
+          <w:ilvl w:val="0"/>
+          <w:numId w:val="13"/>
+        </w:numPr>
+        <w:shd w:val="clear" w:color="auto" w:fill="FFFFFF"/>
+        <w:tabs>
+          <w:tab w:val="clear" w:pos="709"/>
+          <w:tab w:val="left" w:pos="708"/>
+        </w:tabs>
+        <w:spacing w:after="0" w:line="276" w:lineRule="auto"/>
+        <w:jc w:val="both"/>
+        <w:rPr>
+          <w:rFonts w:ascii="Verdana" w:eastAsia="Times New Roman" w:hAnsi="Verdana" w:cs="Times New Roman"/>
+          <w:color w:val="000000"/>
+          <w:sz w:val="22"/>
+          <w:szCs w:val="22"/>
+          <w:shd w:val="clear" w:color="auto" w:fill="FFFFFF"/>
+        </w:rPr>
+      </w:pPr>
+      <w:r>
+        <w:rPr>
+          <w:rFonts w:ascii="Verdana" w:eastAsia="Times New Roman" w:hAnsi="Verdana" w:cs="Times New Roman"/>
+          <w:color w:val="000000"/>
+          <w:sz w:val="22"/>
+          <w:szCs w:val="22"/>
+          <w:shd w:val="clear" w:color="auto" w:fill="FFFFFF"/>
+        </w:rPr>
+        <w:t>Capacidad de planificar y realizar las diferentes tareas cada miembro del grupo</w:t>
+      </w:r>
+    </w:p>
+    <w:p>
+      <w:pPr>
+        <w:pStyle w:val="Predeterminado"/>
+        <w:keepNext/>
+        <w:widowControl/>
+        <w:shd w:val="clear" w:color="auto" w:fill="FFFFFF"/>
+        <w:tabs>
+          <w:tab w:val="clear" w:pos="709"/>
+          <w:tab w:val="left" w:pos="708"/>
+        </w:tabs>
+        <w:spacing w:after="0" w:line="276" w:lineRule="auto"/>
+        <w:jc w:val="both"/>
+        <w:rPr>
+          <w:rFonts w:ascii="Verdana" w:eastAsia="Times New Roman" w:hAnsi="Verdana" w:cs="Times New Roman"/>
+          <w:color w:val="000000"/>
+          <w:sz w:val="22"/>
+          <w:szCs w:val="22"/>
+          <w:shd w:val="clear" w:color="auto" w:fill="FFFFFF"/>
+        </w:rPr>
+      </w:pPr>
+    </w:p>
+    <w:p>
+      <w:pPr>
+        <w:pStyle w:val="Predeterminado"/>
+        <w:keepNext/>
+        <w:widowControl/>
+        <w:shd w:val="clear" w:color="auto" w:fill="FFFFFF"/>
+        <w:tabs>
+          <w:tab w:val="clear" w:pos="709"/>
+          <w:tab w:val="left" w:pos="708"/>
+        </w:tabs>
+        <w:spacing w:after="0" w:line="276" w:lineRule="auto"/>
+        <w:jc w:val="both"/>
+        <w:rPr>
+          <w:rFonts w:ascii="Verdana" w:eastAsia="Times New Roman" w:hAnsi="Verdana" w:cs="Times New Roman"/>
+          <w:color w:val="000000"/>
+          <w:sz w:val="22"/>
+          <w:szCs w:val="22"/>
+          <w:shd w:val="clear" w:color="auto" w:fill="FFFFFF"/>
+        </w:rPr>
+      </w:pPr>
+      <w:r>
+        <w:rPr>
+          <w:rFonts w:ascii="Verdana" w:eastAsia="Times New Roman" w:hAnsi="Verdana" w:cs="Times New Roman"/>
+          <w:color w:val="000000"/>
+          <w:sz w:val="22"/>
+          <w:szCs w:val="22"/>
+          <w:shd w:val="clear" w:color="auto" w:fill="FFFFFF"/>
+        </w:rPr>
+        <w:t xml:space="preserve">Nuestro principal objetivo consiste en la realización de una aplicación Android capaz de poder controlar los diferentes </w:t>
+      </w:r>
+      <w:r>
+        <w:rPr>
+          <w:rFonts w:ascii="Verdana" w:eastAsia="Times New Roman" w:hAnsi="Verdana" w:cs="Times New Roman"/>
+          <w:color w:val="000000"/>
+          <w:sz w:val="22"/>
+          <w:szCs w:val="22"/>
+          <w:shd w:val="clear" w:color="auto" w:fill="FFFFFF"/>
+        </w:rPr>
+        <w:t>sensores</w:t>
+      </w:r>
+      <w:r>
+        <w:rPr>
+          <w:rFonts w:ascii="Verdana" w:eastAsia="Times New Roman" w:hAnsi="Verdana" w:cs="Times New Roman"/>
+          <w:color w:val="000000"/>
+          <w:sz w:val="22"/>
+          <w:szCs w:val="22"/>
+          <w:shd w:val="clear" w:color="auto" w:fill="FFFFFF"/>
+        </w:rPr>
+        <w:t xml:space="preserve"> añadidos previamente por el usuario.</w:t>
+      </w:r>
+    </w:p>
+    <w:p>
+      <w:pPr>
+        <w:pStyle w:val="Predeterminado"/>
+        <w:keepNext/>
+        <w:widowControl/>
+        <w:shd w:val="clear" w:color="auto" w:fill="FFFFFF"/>
+        <w:tabs>
+          <w:tab w:val="clear" w:pos="709"/>
+          <w:tab w:val="left" w:pos="708"/>
+        </w:tabs>
+        <w:spacing w:after="0" w:line="276" w:lineRule="auto"/>
+        <w:jc w:val="both"/>
+        <w:rPr>
+          <w:rFonts w:ascii="Verdana" w:eastAsia="Times New Roman" w:hAnsi="Verdana" w:cs="Times New Roman"/>
+          <w:color w:val="000000"/>
+          <w:sz w:val="22"/>
+          <w:szCs w:val="22"/>
+          <w:shd w:val="clear" w:color="auto" w:fill="FFFFFF"/>
+        </w:rPr>
+      </w:pPr>
+      <w:r>
+        <w:rPr>
+          <w:rFonts w:ascii="Verdana" w:eastAsia="Times New Roman" w:hAnsi="Verdana" w:cs="Times New Roman"/>
+          <w:color w:val="000000"/>
+          <w:sz w:val="22"/>
+          <w:szCs w:val="22"/>
+          <w:shd w:val="clear" w:color="auto" w:fill="FFFFFF"/>
+        </w:rPr>
+        <w:t>Para ello debemos poner en práctica todos los conocimientos adquiridos durante el curso de Desarrollo de Aplicaciones Multiplataforma y si hiciese falta aprender nuevas tecnologías y/o lenguajes.</w:t>
+      </w:r>
+    </w:p>
+    <w:p>
+      <w:pPr>
+        <w:pStyle w:val="Predeterminado"/>
+        <w:keepNext/>
+        <w:widowControl/>
+        <w:shd w:val="clear" w:color="auto" w:fill="FFFFFF"/>
+        <w:tabs>
+          <w:tab w:val="clear" w:pos="709"/>
+          <w:tab w:val="left" w:pos="708"/>
+        </w:tabs>
+        <w:spacing w:after="0" w:line="276" w:lineRule="auto"/>
+        <w:jc w:val="both"/>
+        <w:rPr>
+          <w:rFonts w:ascii="Verdana" w:eastAsia="Times New Roman" w:hAnsi="Verdana" w:cs="Times New Roman"/>
+          <w:color w:val="000000"/>
+          <w:sz w:val="22"/>
+          <w:szCs w:val="22"/>
+          <w:shd w:val="clear" w:color="auto" w:fill="FFFFFF"/>
+        </w:rPr>
+      </w:pPr>
+    </w:p>
+    <w:p>
+      <w:pPr>
+        <w:pStyle w:val="Predeterminado"/>
+        <w:keepNext/>
+        <w:widowControl/>
+        <w:shd w:val="clear" w:color="auto" w:fill="FFFFFF"/>
+        <w:tabs>
+          <w:tab w:val="clear" w:pos="709"/>
+          <w:tab w:val="left" w:pos="708"/>
+        </w:tabs>
+        <w:spacing w:after="0" w:line="276" w:lineRule="auto"/>
+        <w:jc w:val="both"/>
+        <w:rPr>
+          <w:rFonts w:ascii="Verdana" w:eastAsia="Times New Roman" w:hAnsi="Verdana" w:cs="Times New Roman"/>
+          <w:color w:val="000000"/>
+          <w:sz w:val="22"/>
+          <w:szCs w:val="22"/>
+          <w:shd w:val="clear" w:color="auto" w:fill="FFFFFF"/>
+        </w:rPr>
+      </w:pPr>
+      <w:r>
+        <w:rPr>
+          <w:rFonts w:ascii="Verdana" w:eastAsia="Times New Roman" w:hAnsi="Verdana" w:cs="Times New Roman"/>
+          <w:color w:val="000000"/>
+          <w:sz w:val="22"/>
+          <w:szCs w:val="22"/>
+          <w:shd w:val="clear" w:color="auto" w:fill="FFFFFF"/>
+        </w:rPr>
+        <w:t>Otro de nuestros objetivos a tener en cuenta, es el poder llevar a cabo una implementación de las notificaciones de nuestra aplicación para que sean compatibles con Android Auto y Android Wear, y que los usuarios que la usen, puedan tener al alcance y de múltiples formas la información de los diferentes sensores instalados en sus casas. Esto es un gran avance tecnológico y significativo para la vida de nuestros futuros usuarios, ya que nos libera de tener que llevar nuestro dispositivo móvil a todos lados para poder recibir cualquier alerta desde nuestra aplicación.</w:t>
+      </w:r>
+    </w:p>
+    <w:p>
+      <w:pPr>
+        <w:pStyle w:val="Predeterminado"/>
+        <w:keepNext/>
+        <w:widowControl/>
+        <w:shd w:val="clear" w:color="auto" w:fill="FFFFFF"/>
+        <w:tabs>
+          <w:tab w:val="clear" w:pos="709"/>
+          <w:tab w:val="left" w:pos="708"/>
+        </w:tabs>
+        <w:spacing w:after="0" w:line="276" w:lineRule="auto"/>
+        <w:jc w:val="both"/>
+        <w:rPr>
+          <w:rFonts w:ascii="Verdana" w:eastAsia="Times New Roman" w:hAnsi="Verdana" w:cs="Times New Roman"/>
+          <w:color w:val="000000"/>
+          <w:sz w:val="22"/>
+          <w:szCs w:val="22"/>
+          <w:shd w:val="clear" w:color="auto" w:fill="FFFFFF"/>
+        </w:rPr>
+      </w:pPr>
+    </w:p>
+    <w:p>
+      <w:pPr>
+        <w:pStyle w:val="Ttulo2"/>
+        <w:rPr>
+          <w:rFonts w:eastAsia="Times New Roman"/>
+          <w:shd w:val="clear" w:color="auto" w:fill="FFFFFF"/>
+        </w:rPr>
+      </w:pPr>
+      <w:bookmarkStart w:id="8" w:name="_3znysh7"/>
+      <w:bookmarkStart w:id="9" w:name="_Toc515267648"/>
+      <w:bookmarkEnd w:id="8"/>
+      <w:r>
+        <w:rPr>
+          <w:rFonts w:eastAsia="Times New Roman"/>
+          <w:shd w:val="clear" w:color="auto" w:fill="FFFFFF"/>
+        </w:rPr>
+        <w:t>Motivación</w:t>
+      </w:r>
+      <w:bookmarkEnd w:id="9"/>
+    </w:p>
+    <w:p>
+      <w:pPr>
+        <w:pStyle w:val="Predeterminado"/>
+        <w:keepNext/>
+        <w:widowControl/>
+        <w:shd w:val="clear" w:color="auto" w:fill="FFFFFF"/>
+        <w:tabs>
+          <w:tab w:val="clear" w:pos="709"/>
+          <w:tab w:val="left" w:pos="708"/>
+        </w:tabs>
+        <w:spacing w:after="0" w:line="276" w:lineRule="auto"/>
+        <w:jc w:val="both"/>
+        <w:rPr>
+          <w:rFonts w:ascii="Verdana" w:eastAsia="Times New Roman" w:hAnsi="Verdana" w:cs="Times New Roman"/>
+          <w:color w:val="000000"/>
+          <w:sz w:val="22"/>
+          <w:szCs w:val="22"/>
+          <w:shd w:val="clear" w:color="auto" w:fill="FFFFFF"/>
+        </w:rPr>
+      </w:pPr>
+    </w:p>
+    <w:p>
+      <w:pPr>
+        <w:pStyle w:val="Predeterminado"/>
+        <w:keepNext/>
+        <w:widowControl/>
+        <w:shd w:val="clear" w:color="auto" w:fill="FFFFFF"/>
+        <w:tabs>
+          <w:tab w:val="clear" w:pos="709"/>
+          <w:tab w:val="left" w:pos="708"/>
+        </w:tabs>
+        <w:spacing w:after="0" w:line="276" w:lineRule="auto"/>
+        <w:jc w:val="both"/>
+        <w:rPr>
+          <w:rFonts w:ascii="Verdana" w:eastAsia="Times New Roman" w:hAnsi="Verdana" w:cs="Times New Roman"/>
+          <w:color w:val="000000"/>
+          <w:sz w:val="22"/>
+          <w:szCs w:val="22"/>
+          <w:shd w:val="clear" w:color="auto" w:fill="FFFFFF"/>
+        </w:rPr>
+      </w:pPr>
+      <w:r>
+        <w:rPr>
+          <w:rFonts w:ascii="Verdana" w:eastAsia="Times New Roman" w:hAnsi="Verdana" w:cs="Times New Roman"/>
+          <w:color w:val="000000"/>
+          <w:sz w:val="22"/>
+          <w:szCs w:val="22"/>
+          <w:shd w:val="clear" w:color="auto" w:fill="FFFFFF"/>
+        </w:rPr>
+        <w:t>La elección final de este proyecto fue debido a que creemos que la domótica está creciendo día a día, y el desafío de poder juntar dos de las grandes tecnologías actualmente, como es una aplicación Android, que son muy utilizadas en el día a día de muchas personas y el mundo de la domótica, que es una forma de simplificar más nuestras vidas.</w:t>
+      </w:r>
+    </w:p>
+    <w:p>
+      <w:pPr>
+        <w:pStyle w:val="Predeterminado"/>
+        <w:keepNext/>
+        <w:widowControl/>
+        <w:shd w:val="clear" w:color="auto" w:fill="FFFFFF"/>
+        <w:tabs>
+          <w:tab w:val="clear" w:pos="709"/>
+          <w:tab w:val="left" w:pos="708"/>
+        </w:tabs>
+        <w:spacing w:after="0" w:line="276" w:lineRule="auto"/>
+        <w:jc w:val="both"/>
+        <w:rPr>
+          <w:rFonts w:ascii="Verdana" w:eastAsia="Times New Roman" w:hAnsi="Verdana" w:cs="Times New Roman"/>
+          <w:color w:val="000000"/>
+          <w:sz w:val="22"/>
+          <w:szCs w:val="22"/>
+          <w:shd w:val="clear" w:color="auto" w:fill="FFFFFF"/>
+        </w:rPr>
+      </w:pPr>
+    </w:p>
+    <w:p>
+      <w:pPr>
+        <w:pStyle w:val="Ttulo2"/>
+        <w:rPr>
+          <w:rFonts w:eastAsia="Times New Roman"/>
+          <w:shd w:val="clear" w:color="auto" w:fill="FFFFFF"/>
+        </w:rPr>
+      </w:pPr>
+      <w:bookmarkStart w:id="10" w:name="_2et92p0"/>
+      <w:bookmarkStart w:id="11" w:name="_Toc515267649"/>
+      <w:bookmarkEnd w:id="10"/>
+      <w:r>
+        <w:rPr>
+          <w:rFonts w:eastAsia="Times New Roman"/>
+          <w:shd w:val="clear" w:color="auto" w:fill="FFFFFF"/>
+        </w:rPr>
+        <w:t>Antecedentes</w:t>
+      </w:r>
+      <w:bookmarkEnd w:id="11"/>
+    </w:p>
+    <w:p>
+      <w:pPr>
+        <w:pStyle w:val="Predeterminado"/>
+        <w:keepNext/>
+        <w:widowControl/>
+        <w:shd w:val="clear" w:color="auto" w:fill="FFFFFF"/>
+        <w:tabs>
+          <w:tab w:val="clear" w:pos="709"/>
+          <w:tab w:val="left" w:pos="708"/>
+        </w:tabs>
+        <w:spacing w:after="0" w:line="276" w:lineRule="auto"/>
+        <w:jc w:val="both"/>
+        <w:rPr>
+          <w:rFonts w:ascii="Verdana" w:eastAsia="Times New Roman" w:hAnsi="Verdana" w:cs="Times New Roman"/>
+          <w:color w:val="000000"/>
+          <w:sz w:val="22"/>
+          <w:szCs w:val="22"/>
+          <w:shd w:val="clear" w:color="auto" w:fill="FFFFFF"/>
+        </w:rPr>
+      </w:pPr>
+    </w:p>
+    <w:p>
+      <w:pPr>
+        <w:pStyle w:val="Predeterminado"/>
+        <w:keepNext/>
+        <w:widowControl/>
+        <w:shd w:val="clear" w:color="auto" w:fill="FFFFFF"/>
+        <w:tabs>
+          <w:tab w:val="clear" w:pos="709"/>
+          <w:tab w:val="left" w:pos="708"/>
+        </w:tabs>
+        <w:spacing w:after="0" w:line="276" w:lineRule="auto"/>
+        <w:jc w:val="both"/>
+        <w:rPr>
+          <w:rFonts w:ascii="Verdana" w:eastAsia="Times New Roman" w:hAnsi="Verdana" w:cs="Times New Roman"/>
+          <w:color w:val="000000"/>
+          <w:sz w:val="22"/>
+          <w:szCs w:val="22"/>
+          <w:shd w:val="clear" w:color="auto" w:fill="FFFFFF"/>
+        </w:rPr>
+      </w:pPr>
+      <w:r>
+        <w:rPr>
+          <w:rFonts w:ascii="Verdana" w:eastAsia="Times New Roman" w:hAnsi="Verdana" w:cs="Times New Roman"/>
+          <w:color w:val="000000"/>
+          <w:sz w:val="22"/>
+          <w:szCs w:val="22"/>
+          <w:shd w:val="clear" w:color="auto" w:fill="FFFFFF"/>
+        </w:rPr>
+        <w:t>Para el desarrollo de nuestra app hemos tenido en cuenta 3 que ya están en el Play Store, sirviendo de referentes a la hora de elegir paleta de colores, estilo de iconos, navegabilidad y organización de la nuestra.</w:t>
+      </w:r>
+    </w:p>
+    <w:p>
+      <w:pPr>
+        <w:pStyle w:val="Predeterminado"/>
+        <w:keepNext/>
+        <w:widowControl/>
+        <w:shd w:val="clear" w:color="auto" w:fill="FFFFFF"/>
+        <w:tabs>
+          <w:tab w:val="clear" w:pos="709"/>
+          <w:tab w:val="left" w:pos="708"/>
+        </w:tabs>
+        <w:spacing w:after="0" w:line="276" w:lineRule="auto"/>
+        <w:jc w:val="both"/>
+        <w:rPr>
+          <w:rFonts w:ascii="Verdana" w:eastAsia="Times New Roman" w:hAnsi="Verdana" w:cs="Times New Roman"/>
+          <w:color w:val="000000"/>
+          <w:sz w:val="22"/>
+          <w:szCs w:val="22"/>
+          <w:shd w:val="clear" w:color="auto" w:fill="FFFFFF"/>
+        </w:rPr>
+      </w:pPr>
+    </w:p>
+    <w:p>
+      <w:pPr>
+        <w:pStyle w:val="Predeterminado"/>
+        <w:keepNext/>
+        <w:widowControl/>
+        <w:shd w:val="clear" w:color="auto" w:fill="FFFFFF"/>
+        <w:tabs>
+          <w:tab w:val="clear" w:pos="709"/>
+          <w:tab w:val="left" w:pos="708"/>
+        </w:tabs>
+        <w:spacing w:after="0" w:line="276" w:lineRule="auto"/>
+        <w:jc w:val="both"/>
+        <w:rPr>
+          <w:rFonts w:ascii="Verdana" w:eastAsia="Times New Roman" w:hAnsi="Verdana" w:cs="Times New Roman"/>
+          <w:color w:val="000000"/>
+          <w:sz w:val="22"/>
+          <w:szCs w:val="22"/>
+          <w:shd w:val="clear" w:color="auto" w:fill="FFFFFF"/>
+        </w:rPr>
+      </w:pPr>
+      <w:r>
+        <w:rPr>
+          <w:rFonts w:ascii="Verdana" w:eastAsia="Times New Roman" w:hAnsi="Verdana" w:cs="Times New Roman"/>
+          <w:color w:val="000000"/>
+          <w:sz w:val="22"/>
+          <w:szCs w:val="22"/>
+          <w:shd w:val="clear" w:color="auto" w:fill="FFFFFF"/>
+        </w:rPr>
+        <w:t xml:space="preserve">Para el desarrollo de la parte de domótica hemos usado como referente desarrollos caseros que encontramos por internet, y trabajos realizados anteriormente por nosotros mismos. Cabe destacar que al diseñar nosotros mismos el hardware y los protocolos de comunicación de este proyecto hemos tenido que usar en gran parte nuestra </w:t>
+      </w:r>
+      <w:r>
+        <w:rPr>
+          <w:rFonts w:ascii="Verdana" w:eastAsia="Times New Roman" w:hAnsi="Verdana" w:cs="Times New Roman"/>
+          <w:color w:val="000000"/>
+          <w:sz w:val="22"/>
+          <w:szCs w:val="22"/>
+          <w:shd w:val="clear" w:color="auto" w:fill="FFFFFF"/>
+        </w:rPr>
+        <w:lastRenderedPageBreak/>
+        <w:t>imaginación y/o las herramientas que en el momento de la realización están a nuestro alcance.</w:t>
+      </w:r>
+    </w:p>
+    <w:p>
+      <w:pPr>
+        <w:pStyle w:val="Predeterminado"/>
+        <w:keepNext/>
+        <w:widowControl/>
+        <w:shd w:val="clear" w:color="auto" w:fill="FFFFFF"/>
+        <w:tabs>
+          <w:tab w:val="clear" w:pos="709"/>
+          <w:tab w:val="left" w:pos="708"/>
+        </w:tabs>
+        <w:spacing w:after="0" w:line="276" w:lineRule="auto"/>
+        <w:jc w:val="both"/>
+        <w:rPr>
+          <w:rFonts w:ascii="Verdana" w:eastAsia="Times New Roman" w:hAnsi="Verdana" w:cs="Times New Roman"/>
+          <w:color w:val="000000"/>
+          <w:sz w:val="22"/>
+          <w:szCs w:val="22"/>
+          <w:shd w:val="clear" w:color="auto" w:fill="FFFFFF"/>
+        </w:rPr>
+      </w:pPr>
+    </w:p>
+    <w:p>
+      <w:pPr>
+        <w:pStyle w:val="Predeterminado"/>
+        <w:keepNext/>
+        <w:widowControl/>
+        <w:shd w:val="clear" w:color="auto" w:fill="FFFFFF"/>
+        <w:tabs>
+          <w:tab w:val="clear" w:pos="709"/>
+          <w:tab w:val="left" w:pos="708"/>
+        </w:tabs>
+        <w:spacing w:after="0" w:line="276" w:lineRule="auto"/>
+        <w:jc w:val="both"/>
+        <w:rPr>
+          <w:rFonts w:ascii="Verdana" w:eastAsia="Times New Roman" w:hAnsi="Verdana" w:cs="Times New Roman"/>
+          <w:color w:val="000000"/>
+          <w:sz w:val="22"/>
+          <w:szCs w:val="22"/>
+          <w:shd w:val="clear" w:color="auto" w:fill="FFFFFF"/>
+        </w:rPr>
+      </w:pPr>
+      <w:r>
+        <w:rPr>
+          <w:rFonts w:ascii="Verdana" w:eastAsia="Times New Roman" w:hAnsi="Verdana" w:cs="Times New Roman"/>
+          <w:color w:val="000000"/>
+          <w:sz w:val="22"/>
+          <w:szCs w:val="22"/>
+          <w:shd w:val="clear" w:color="auto" w:fill="FFFFFF"/>
+        </w:rPr>
+        <w:t>A continuación exponemos el análisis de las 3 apps analizadas como antecedentes de nuestro proyecto:</w:t>
+      </w:r>
+    </w:p>
+    <w:p>
+      <w:pPr>
+        <w:pStyle w:val="Predeterminado"/>
+        <w:keepNext/>
+        <w:widowControl/>
+        <w:shd w:val="clear" w:color="auto" w:fill="FFFFFF"/>
+        <w:tabs>
+          <w:tab w:val="clear" w:pos="709"/>
+          <w:tab w:val="left" w:pos="708"/>
+        </w:tabs>
+        <w:spacing w:after="0" w:line="276" w:lineRule="auto"/>
+        <w:jc w:val="both"/>
+        <w:rPr>
+          <w:rFonts w:ascii="Verdana" w:eastAsia="Times New Roman" w:hAnsi="Verdana" w:cs="Times New Roman"/>
+          <w:color w:val="000000"/>
+          <w:sz w:val="22"/>
+          <w:szCs w:val="22"/>
+          <w:shd w:val="clear" w:color="auto" w:fill="FFFFFF"/>
+        </w:rPr>
+      </w:pPr>
+    </w:p>
+    <w:p>
+      <w:pPr>
+        <w:pStyle w:val="Predeterminado"/>
+        <w:keepNext/>
+        <w:widowControl/>
+        <w:shd w:val="clear" w:color="auto" w:fill="FFFFFF"/>
+        <w:tabs>
+          <w:tab w:val="clear" w:pos="709"/>
+          <w:tab w:val="left" w:pos="708"/>
+        </w:tabs>
+        <w:spacing w:after="0" w:line="276" w:lineRule="auto"/>
+        <w:jc w:val="both"/>
+        <w:rPr>
+          <w:rFonts w:ascii="Verdana" w:eastAsia="Times New Roman" w:hAnsi="Verdana" w:cs="Times New Roman"/>
+          <w:color w:val="000000"/>
+          <w:sz w:val="22"/>
+          <w:szCs w:val="22"/>
+          <w:shd w:val="clear" w:color="auto" w:fill="FFFFFF"/>
+        </w:rPr>
+      </w:pPr>
       <w:proofErr w:type="spellStart"/>
       <w:r>
         <w:rPr>
           <w:rFonts w:ascii="Verdana" w:eastAsia="Times New Roman" w:hAnsi="Verdana" w:cs="Times New Roman"/>
-          <w:color w:val="000000"/>
-          <w:sz w:val="22"/>
-          <w:szCs w:val="22"/>
-          <w:shd w:val="clear" w:color="auto" w:fill="FFFFFF"/>
-        </w:rPr>
-        <w:t>Tahoma</w:t>
+          <w:b/>
+          <w:color w:val="000000"/>
+          <w:sz w:val="22"/>
+          <w:szCs w:val="22"/>
+          <w:shd w:val="clear" w:color="auto" w:fill="FFFFFF"/>
+        </w:rPr>
+        <w:t>Imperihome</w:t>
       </w:r>
       <w:proofErr w:type="spellEnd"/>
       <w:r>
@@ -6496,83 +7748,9 @@
           <w:szCs w:val="22"/>
           <w:shd w:val="clear" w:color="auto" w:fill="FFFFFF"/>
         </w:rPr>
-        <w:t xml:space="preserve"> </w:t>
-      </w:r>
-      <w:proofErr w:type="spellStart"/>
-      <w:r>
-        <w:rPr>
-          <w:rFonts w:ascii="Verdana" w:eastAsia="Times New Roman" w:hAnsi="Verdana" w:cs="Times New Roman"/>
-          <w:color w:val="000000"/>
-          <w:sz w:val="22"/>
-          <w:szCs w:val="22"/>
-          <w:shd w:val="clear" w:color="auto" w:fill="FFFFFF"/>
-        </w:rPr>
-        <w:t>by</w:t>
-      </w:r>
-      <w:proofErr w:type="spellEnd"/>
-      <w:r>
-        <w:rPr>
-          <w:rFonts w:ascii="Verdana" w:eastAsia="Times New Roman" w:hAnsi="Verdana" w:cs="Times New Roman"/>
-          <w:color w:val="000000"/>
-          <w:sz w:val="22"/>
-          <w:szCs w:val="22"/>
-          <w:shd w:val="clear" w:color="auto" w:fill="FFFFFF"/>
-        </w:rPr>
-        <w:t xml:space="preserve"> </w:t>
-      </w:r>
-      <w:proofErr w:type="spellStart"/>
-      <w:r>
-        <w:rPr>
-          <w:rFonts w:ascii="Verdana" w:eastAsia="Times New Roman" w:hAnsi="Verdana" w:cs="Times New Roman"/>
-          <w:color w:val="000000"/>
-          <w:sz w:val="22"/>
-          <w:szCs w:val="22"/>
-          <w:shd w:val="clear" w:color="auto" w:fill="FFFFFF"/>
-        </w:rPr>
-        <w:t>Somfy</w:t>
-      </w:r>
-      <w:proofErr w:type="spellEnd"/>
-      <w:r>
-        <w:rPr>
-          <w:rFonts w:ascii="Verdana" w:eastAsia="Times New Roman" w:hAnsi="Verdana" w:cs="Times New Roman"/>
-          <w:color w:val="000000"/>
-          <w:sz w:val="22"/>
-          <w:szCs w:val="22"/>
-          <w:shd w:val="clear" w:color="auto" w:fill="FFFFFF"/>
-        </w:rPr>
-        <w:t xml:space="preserve"> tenemos una </w:t>
-      </w:r>
-      <w:r>
-        <w:rPr>
-          <w:rFonts w:ascii="Verdana" w:eastAsia="Times New Roman" w:hAnsi="Verdana" w:cs="Times New Roman"/>
-          <w:color w:val="000000"/>
-          <w:sz w:val="22"/>
-          <w:szCs w:val="22"/>
-          <w:shd w:val="clear" w:color="auto" w:fill="FFFFFF"/>
-        </w:rPr>
-        <w:t>app con funciones muy avanzadas y</w:t>
-      </w:r>
-      <w:r>
-        <w:rPr>
-          <w:rFonts w:ascii="Verdana" w:eastAsia="Times New Roman" w:hAnsi="Verdana" w:cs="Times New Roman"/>
-          <w:color w:val="000000"/>
-          <w:sz w:val="22"/>
-          <w:szCs w:val="22"/>
-          <w:shd w:val="clear" w:color="auto" w:fill="FFFFFF"/>
-        </w:rPr>
-        <w:t xml:space="preserve"> animaciones muy bien diseñadas para permitir al usuario entender qué está haciendo.</w:t>
-      </w:r>
-      <w:r>
-        <w:rPr>
-          <w:rFonts w:ascii="Verdana" w:eastAsia="Times New Roman" w:hAnsi="Verdana" w:cs="Times New Roman"/>
-          <w:color w:val="000000"/>
-          <w:sz w:val="22"/>
-          <w:szCs w:val="22"/>
-          <w:shd w:val="clear" w:color="auto" w:fill="FFFFFF"/>
-        </w:rPr>
-        <w:t xml:space="preserve"> (</w:t>
-      </w:r>
-      <w:hyperlink w:anchor="_TaHoma_by_Somfy" w:history="1">
+        <w:t xml:space="preserve"> es una app con gran potencial, pero que lamentablemente su interfaz deja mucho que desear: mala organización, “look” de aplicación antigua y algún icono poco descriptivo. El mayor impedimento que hemos encontrado ha sido que para poder probarla nos hemos tenido que registrar, y una vez registrados, ya pudimos probar el modo demo, cosa que con las otras 2 apps no ocurría (las probamos sin registrarnos). Estamos seguros que esto penalizará bastante sobre el número de usuarios que se deciden por usar la app. (</w:t>
+      </w:r>
+      <w:hyperlink w:anchor="_Imperihome" w:history="1">
         <w:r>
           <w:rPr>
             <w:rStyle w:val="Hipervnculo"/>
@@ -6582,29 +7760,7 @@
             <w:u w:val="none"/>
             <w:shd w:val="clear" w:color="auto" w:fill="FFFFFF"/>
           </w:rPr>
-          <w:t>Ver Anexo 1</w:t>
-        </w:r>
-        <w:r>
-          <w:rPr>
-            <w:rStyle w:val="Hipervnculo"/>
-            <w:rFonts w:ascii="Verdana" w:eastAsia="Times New Roman" w:hAnsi="Verdana" w:cs="Times New Roman"/>
-            <w:sz w:val="22"/>
-            <w:szCs w:val="22"/>
-            <w:u w:val="none"/>
-            <w:shd w:val="clear" w:color="auto" w:fill="FFFFFF"/>
-          </w:rPr>
-          <w:t>.</w:t>
-        </w:r>
-        <w:r>
-          <w:rPr>
-            <w:rStyle w:val="Hipervnculo"/>
-            <w:rFonts w:ascii="Verdana" w:eastAsia="Times New Roman" w:hAnsi="Verdana" w:cs="Times New Roman"/>
-            <w:sz w:val="22"/>
-            <w:szCs w:val="22"/>
-            <w:u w:val="none"/>
-            <w:shd w:val="clear" w:color="auto" w:fill="FFFFFF"/>
-          </w:rPr>
-          <w:t>C</w:t>
+          <w:t>Ver Anexo 1.A</w:t>
         </w:r>
       </w:hyperlink>
       <w:r>
@@ -6663,6 +7819,7 @@
       <w:r>
         <w:rPr>
           <w:rFonts w:ascii="Verdana" w:eastAsia="Times New Roman" w:hAnsi="Verdana" w:cs="Times New Roman"/>
+          <w:b/>
           <w:color w:val="000000"/>
           <w:sz w:val="22"/>
           <w:szCs w:val="22"/>
@@ -6674,6 +7831,7 @@
       <w:r>
         <w:rPr>
           <w:rFonts w:ascii="Verdana" w:eastAsia="Times New Roman" w:hAnsi="Verdana" w:cs="Times New Roman"/>
+          <w:b/>
           <w:color w:val="000000"/>
           <w:sz w:val="22"/>
           <w:szCs w:val="22"/>
@@ -6689,17 +7847,7 @@
           <w:szCs w:val="22"/>
           <w:shd w:val="clear" w:color="auto" w:fill="FFFFFF"/>
         </w:rPr>
-        <w:t xml:space="preserve"> tiene una interfaz muy limpia y organizada, con iconos descriptivos. La interfaz está construida en “modo noche”, con fondo negro y texto e iconos en blanco, lo cual cansa menos a la vista, pero quizá deberían dar la opción al usuario de elegir si desean usar la </w:t>
-      </w:r>
-      <w:r>
-        <w:rPr>
-          <w:rFonts w:ascii="Verdana" w:eastAsia="Times New Roman" w:hAnsi="Verdana" w:cs="Times New Roman"/>
-          <w:color w:val="000000"/>
-          <w:sz w:val="22"/>
-          <w:szCs w:val="22"/>
-          <w:shd w:val="clear" w:color="auto" w:fill="FFFFFF"/>
-        </w:rPr>
-        <w:t>aplicación con dicho modo o no. (</w:t>
+        <w:t xml:space="preserve"> tiene una interfaz muy limpia y organizada, con iconos descriptivos. La interfaz está construida en “modo noche”, con fondo negro y texto e iconos en blanco, lo cual cansa menos a la vista, pero quizá deberían dar la opción al usuario de elegir si desean usar la aplicación con dicho modo o no. (</w:t>
       </w:r>
       <w:hyperlink w:anchor="_Houseinhand_KXN" w:history="1">
         <w:r>
@@ -6766,99 +7914,88 @@
           <w:shd w:val="clear" w:color="auto" w:fill="FFFFFF"/>
         </w:rPr>
       </w:pPr>
+      <w:r>
+        <w:rPr>
+          <w:rFonts w:ascii="Verdana" w:eastAsia="Times New Roman" w:hAnsi="Verdana" w:cs="Times New Roman"/>
+          <w:color w:val="000000"/>
+          <w:sz w:val="22"/>
+          <w:szCs w:val="22"/>
+          <w:shd w:val="clear" w:color="auto" w:fill="FFFFFF"/>
+        </w:rPr>
+        <w:t xml:space="preserve">En el caso de </w:t>
+      </w:r>
       <w:proofErr w:type="spellStart"/>
       <w:r>
         <w:rPr>
           <w:rFonts w:ascii="Verdana" w:eastAsia="Times New Roman" w:hAnsi="Verdana" w:cs="Times New Roman"/>
-          <w:color w:val="000000"/>
-          <w:sz w:val="22"/>
-          <w:szCs w:val="22"/>
-          <w:shd w:val="clear" w:color="auto" w:fill="FFFFFF"/>
-        </w:rPr>
-        <w:t>Imperihome</w:t>
+          <w:b/>
+          <w:color w:val="000000"/>
+          <w:sz w:val="22"/>
+          <w:szCs w:val="22"/>
+          <w:shd w:val="clear" w:color="auto" w:fill="FFFFFF"/>
+        </w:rPr>
+        <w:t>Tahoma</w:t>
       </w:r>
       <w:proofErr w:type="spellEnd"/>
       <w:r>
         <w:rPr>
           <w:rFonts w:ascii="Verdana" w:eastAsia="Times New Roman" w:hAnsi="Verdana" w:cs="Times New Roman"/>
-          <w:color w:val="000000"/>
-          <w:sz w:val="22"/>
-          <w:szCs w:val="22"/>
-          <w:shd w:val="clear" w:color="auto" w:fill="FFFFFF"/>
-        </w:rPr>
-        <w:t xml:space="preserve"> es una app con gran potencial, pero que lamentablemente su interfaz deja mucho que desear: mala organización, “look”</w:t>
-      </w:r>
-      <w:r>
-        <w:rPr>
-          <w:rFonts w:ascii="Verdana" w:eastAsia="Times New Roman" w:hAnsi="Verdana" w:cs="Times New Roman"/>
-          <w:color w:val="000000"/>
-          <w:sz w:val="22"/>
-          <w:szCs w:val="22"/>
-          <w:shd w:val="clear" w:color="auto" w:fill="FFFFFF"/>
-        </w:rPr>
-        <w:t xml:space="preserve"> de aplicación antigua y</w:t>
-      </w:r>
-      <w:r>
-        <w:rPr>
-          <w:rFonts w:ascii="Verdana" w:eastAsia="Times New Roman" w:hAnsi="Verdana" w:cs="Times New Roman"/>
-          <w:color w:val="000000"/>
-          <w:sz w:val="22"/>
-          <w:szCs w:val="22"/>
-          <w:shd w:val="clear" w:color="auto" w:fill="FFFFFF"/>
-        </w:rPr>
-        <w:t xml:space="preserve"> algún icono poco descriptivo</w:t>
-      </w:r>
-      <w:r>
-        <w:rPr>
-          <w:rFonts w:ascii="Verdana" w:eastAsia="Times New Roman" w:hAnsi="Verdana" w:cs="Times New Roman"/>
-          <w:color w:val="000000"/>
-          <w:sz w:val="22"/>
-          <w:szCs w:val="22"/>
-          <w:shd w:val="clear" w:color="auto" w:fill="FFFFFF"/>
-        </w:rPr>
-        <w:t>. El mayor impedimento que hemos encontrado ha sido que para poder probarla nos hemos tenido que registrar, y una vez registrados, ya pudimos probar el modo demo</w:t>
-      </w:r>
-      <w:r>
-        <w:rPr>
-          <w:rFonts w:ascii="Verdana" w:eastAsia="Times New Roman" w:hAnsi="Verdana" w:cs="Times New Roman"/>
-          <w:color w:val="000000"/>
-          <w:sz w:val="22"/>
-          <w:szCs w:val="22"/>
-          <w:shd w:val="clear" w:color="auto" w:fill="FFFFFF"/>
-        </w:rPr>
-        <w:t>, cosa que con las otras 2 apps no ocurría (las probamos sin registrarnos)</w:t>
-      </w:r>
-      <w:r>
-        <w:rPr>
-          <w:rFonts w:ascii="Verdana" w:eastAsia="Times New Roman" w:hAnsi="Verdana" w:cs="Times New Roman"/>
-          <w:color w:val="000000"/>
-          <w:sz w:val="22"/>
-          <w:szCs w:val="22"/>
-          <w:shd w:val="clear" w:color="auto" w:fill="FFFFFF"/>
-        </w:rPr>
-        <w:t xml:space="preserve">. </w:t>
-      </w:r>
-      <w:r>
-        <w:rPr>
-          <w:rFonts w:ascii="Verdana" w:eastAsia="Times New Roman" w:hAnsi="Verdana" w:cs="Times New Roman"/>
-          <w:color w:val="000000"/>
-          <w:sz w:val="22"/>
-          <w:szCs w:val="22"/>
-          <w:shd w:val="clear" w:color="auto" w:fill="FFFFFF"/>
-        </w:rPr>
-        <w:t>Estamos seguros que esto penalizará bastante sobre el número de us</w:t>
-      </w:r>
-      <w:r>
-        <w:rPr>
-          <w:rFonts w:ascii="Verdana" w:eastAsia="Times New Roman" w:hAnsi="Verdana" w:cs="Times New Roman"/>
-          <w:color w:val="000000"/>
-          <w:sz w:val="22"/>
-          <w:szCs w:val="22"/>
-          <w:shd w:val="clear" w:color="auto" w:fill="FFFFFF"/>
-        </w:rPr>
-        <w:t>uarios que se deciden por usar la app. (</w:t>
-      </w:r>
-      <w:hyperlink w:anchor="_Imperihome" w:history="1">
+          <w:b/>
+          <w:color w:val="000000"/>
+          <w:sz w:val="22"/>
+          <w:szCs w:val="22"/>
+          <w:shd w:val="clear" w:color="auto" w:fill="FFFFFF"/>
+        </w:rPr>
+        <w:t xml:space="preserve"> </w:t>
+      </w:r>
+      <w:proofErr w:type="spellStart"/>
+      <w:r>
+        <w:rPr>
+          <w:rFonts w:ascii="Verdana" w:eastAsia="Times New Roman" w:hAnsi="Verdana" w:cs="Times New Roman"/>
+          <w:b/>
+          <w:color w:val="000000"/>
+          <w:sz w:val="22"/>
+          <w:szCs w:val="22"/>
+          <w:shd w:val="clear" w:color="auto" w:fill="FFFFFF"/>
+        </w:rPr>
+        <w:t>by</w:t>
+      </w:r>
+      <w:proofErr w:type="spellEnd"/>
+      <w:r>
+        <w:rPr>
+          <w:rFonts w:ascii="Verdana" w:eastAsia="Times New Roman" w:hAnsi="Verdana" w:cs="Times New Roman"/>
+          <w:b/>
+          <w:color w:val="000000"/>
+          <w:sz w:val="22"/>
+          <w:szCs w:val="22"/>
+          <w:shd w:val="clear" w:color="auto" w:fill="FFFFFF"/>
+        </w:rPr>
+        <w:t xml:space="preserve"> </w:t>
+      </w:r>
+      <w:proofErr w:type="spellStart"/>
+      <w:r>
+        <w:rPr>
+          <w:rFonts w:ascii="Verdana" w:eastAsia="Times New Roman" w:hAnsi="Verdana" w:cs="Times New Roman"/>
+          <w:b/>
+          <w:color w:val="000000"/>
+          <w:sz w:val="22"/>
+          <w:szCs w:val="22"/>
+          <w:shd w:val="clear" w:color="auto" w:fill="FFFFFF"/>
+        </w:rPr>
+        <w:t>Somfy</w:t>
+      </w:r>
+      <w:proofErr w:type="spellEnd"/>
+      <w:r>
+        <w:rPr>
+          <w:rFonts w:ascii="Verdana" w:eastAsia="Times New Roman" w:hAnsi="Verdana" w:cs="Times New Roman"/>
+          <w:color w:val="000000"/>
+          <w:sz w:val="22"/>
+          <w:szCs w:val="22"/>
+          <w:shd w:val="clear" w:color="auto" w:fill="FFFFFF"/>
+        </w:rPr>
+        <w:t xml:space="preserve"> tenemos una app con funciones muy avanzadas y animaciones muy bien diseñadas para permitir al usuario entender qué está haciendo. (</w:t>
+      </w:r>
+      <w:hyperlink w:anchor="_TaHoma_by_Somfy" w:history="1">
         <w:r>
           <w:rPr>
             <w:rStyle w:val="Hipervnculo"/>
@@ -6868,7 +8005,7 @@
             <w:u w:val="none"/>
             <w:shd w:val="clear" w:color="auto" w:fill="FFFFFF"/>
           </w:rPr>
-          <w:t>Ver Anexo 1.A</w:t>
+          <w:t>Ver Anexo 1.C</w:t>
         </w:r>
       </w:hyperlink>
       <w:r>
@@ -6888,6 +8025,62 @@
         <w:keepNext/>
         <w:widowControl/>
         <w:shd w:val="clear" w:color="auto" w:fill="FFFFFF"/>
+        <w:spacing w:after="0" w:line="276" w:lineRule="auto"/>
+        <w:jc w:val="both"/>
+        <w:rPr>
+          <w:rFonts w:ascii="Verdana" w:eastAsia="Times New Roman" w:hAnsi="Verdana" w:cs="Times New Roman"/>
+          <w:color w:val="000000"/>
+          <w:sz w:val="22"/>
+          <w:szCs w:val="22"/>
+          <w:shd w:val="clear" w:color="auto" w:fill="FFFFFF"/>
+        </w:rPr>
+      </w:pPr>
+    </w:p>
+    <w:p>
+      <w:pPr>
+        <w:rPr>
+          <w:rFonts w:ascii="Verdana" w:eastAsia="Times New Roman" w:hAnsi="Verdana" w:cs="Times New Roman"/>
+          <w:color w:val="000000"/>
+          <w:shd w:val="clear" w:color="auto" w:fill="FFFFFF"/>
+          <w:lang w:eastAsia="zh-CN" w:bidi="hi-IN"/>
+        </w:rPr>
+      </w:pPr>
+      <w:r>
+        <w:rPr>
+          <w:rFonts w:ascii="Verdana" w:eastAsia="Times New Roman" w:hAnsi="Verdana" w:cs="Times New Roman"/>
+          <w:color w:val="000000"/>
+          <w:shd w:val="clear" w:color="auto" w:fill="FFFFFF"/>
+        </w:rPr>
+        <w:br w:type="page"/>
+      </w:r>
+    </w:p>
+    <w:p>
+      <w:pPr>
+        <w:pStyle w:val="Ttulo1"/>
+        <w:rPr>
+          <w:rFonts w:eastAsia="Times New Roman"/>
+          <w:shd w:val="clear" w:color="auto" w:fill="FFFFFF"/>
+        </w:rPr>
+      </w:pPr>
+      <w:bookmarkStart w:id="12" w:name="_tyjcwt"/>
+      <w:bookmarkStart w:id="13" w:name="_Toc515267650"/>
+      <w:bookmarkEnd w:id="12"/>
+      <w:r>
+        <w:rPr>
+          <w:rFonts w:eastAsia="Times New Roman"/>
+          <w:shd w:val="clear" w:color="auto" w:fill="FFFFFF"/>
+        </w:rPr>
+        <w:lastRenderedPageBreak/>
+        <w:t>Desarrollo del proyecto</w:t>
+      </w:r>
+      <w:bookmarkEnd w:id="13"/>
+    </w:p>
+    <w:p>
+      <w:pPr>
+        <w:pStyle w:val="Predeterminado"/>
+        <w:keepNext/>
+        <w:widowControl/>
+        <w:shd w:val="clear" w:color="auto" w:fill="FFFFFF"/>
         <w:tabs>
           <w:tab w:val="clear" w:pos="709"/>
           <w:tab w:val="left" w:pos="708"/>
@@ -6905,43 +8098,6 @@
     </w:p>
     <w:p>
       <w:pPr>
-        <w:rPr>
-          <w:rFonts w:ascii="Verdana" w:eastAsia="Times New Roman" w:hAnsi="Verdana" w:cs="Times New Roman"/>
-          <w:color w:val="000000"/>
-          <w:shd w:val="clear" w:color="auto" w:fill="FFFFFF"/>
-          <w:lang w:eastAsia="zh-CN" w:bidi="hi-IN"/>
-        </w:rPr>
-      </w:pPr>
-      <w:r>
-        <w:rPr>
-          <w:rFonts w:ascii="Verdana" w:eastAsia="Times New Roman" w:hAnsi="Verdana" w:cs="Times New Roman"/>
-          <w:color w:val="000000"/>
-          <w:shd w:val="clear" w:color="auto" w:fill="FFFFFF"/>
-        </w:rPr>
-        <w:br w:type="page"/>
-      </w:r>
-    </w:p>
-    <w:p>
-      <w:pPr>
-        <w:pStyle w:val="Ttulo2"/>
-        <w:rPr>
-          <w:rFonts w:eastAsia="Times New Roman"/>
-          <w:shd w:val="clear" w:color="auto" w:fill="FFFFFF"/>
-        </w:rPr>
-      </w:pPr>
-      <w:bookmarkStart w:id="5" w:name="_1fob9te"/>
-      <w:bookmarkEnd w:id="5"/>
-      <w:r>
-        <w:rPr>
-          <w:rFonts w:eastAsia="Times New Roman"/>
-          <w:shd w:val="clear" w:color="auto" w:fill="FFFFFF"/>
-        </w:rPr>
-        <w:lastRenderedPageBreak/>
-        <w:t>Objetivos</w:t>
-      </w:r>
-    </w:p>
-    <w:p>
-      <w:pPr>
         <w:pStyle w:val="Predeterminado"/>
         <w:keepNext/>
         <w:widowControl/>
@@ -6960,6 +8116,36 @@
           <w:shd w:val="clear" w:color="auto" w:fill="FFFFFF"/>
         </w:rPr>
       </w:pPr>
+      <w:r>
+        <w:rPr>
+          <w:rFonts w:ascii="Verdana" w:eastAsia="Times New Roman" w:hAnsi="Verdana" w:cs="Times New Roman"/>
+          <w:color w:val="000000"/>
+          <w:sz w:val="22"/>
+          <w:szCs w:val="22"/>
+          <w:shd w:val="clear" w:color="auto" w:fill="FFFFFF"/>
+        </w:rPr>
+        <w:t>Trata sobre la realización del trabajo en sí. En esta</w:t>
+      </w:r>
+      <w:r>
+        <w:rPr>
+          <w:rFonts w:ascii="Verdana" w:eastAsia="Times New Roman" w:hAnsi="Verdana" w:cs="Times New Roman"/>
+          <w:color w:val="000000"/>
+          <w:sz w:val="22"/>
+          <w:szCs w:val="22"/>
+          <w:shd w:val="clear" w:color="auto" w:fill="FFFFFF"/>
+        </w:rPr>
+        <w:t xml:space="preserve"> </w:t>
+      </w:r>
+      <w:r>
+        <w:rPr>
+          <w:rFonts w:ascii="Verdana" w:eastAsia="Times New Roman" w:hAnsi="Verdana" w:cs="Times New Roman"/>
+          <w:color w:val="000000"/>
+          <w:sz w:val="22"/>
+          <w:szCs w:val="22"/>
+          <w:shd w:val="clear" w:color="auto" w:fill="FFFFFF"/>
+        </w:rPr>
+        <w:t>parte se describe lo que se ha hecho, cómo se ha llevado a cabo, por qué se ha hecho así y no de otra manera, qué materiales o herramientas ha sido necesario utilizar, qué metodología de trabajo y validación se ha utilizado, etc.</w:t>
+      </w:r>
     </w:p>
     <w:p>
       <w:pPr>
@@ -6981,16 +8167,26 @@
           <w:shd w:val="clear" w:color="auto" w:fill="FFFFFF"/>
         </w:rPr>
       </w:pPr>
-      <w:r>
-        <w:rPr>
-          <w:rFonts w:ascii="Verdana" w:eastAsia="Times New Roman" w:hAnsi="Verdana" w:cs="Times New Roman"/>
-          <w:color w:val="000000"/>
-          <w:sz w:val="22"/>
-          <w:szCs w:val="22"/>
-          <w:shd w:val="clear" w:color="auto" w:fill="FFFFFF"/>
-        </w:rPr>
-        <w:t>Objetivos principales:</w:t>
-      </w:r>
+    </w:p>
+    <w:p>
+      <w:pPr>
+        <w:pStyle w:val="Ttulo2"/>
+        <w:rPr>
+          <w:rFonts w:eastAsia="Times New Roman"/>
+          <w:shd w:val="clear" w:color="auto" w:fill="FFFFFF"/>
+        </w:rPr>
+      </w:pPr>
+      <w:bookmarkStart w:id="14" w:name="_3dy6vkm"/>
+      <w:bookmarkStart w:id="15" w:name="_Toc515267651"/>
+      <w:bookmarkEnd w:id="14"/>
+      <w:r>
+        <w:rPr>
+          <w:rFonts w:eastAsia="Times New Roman"/>
+          <w:shd w:val="clear" w:color="auto" w:fill="FFFFFF"/>
+        </w:rPr>
+        <w:t>Herramientas tecnológicas</w:t>
+      </w:r>
+      <w:bookmarkEnd w:id="15"/>
     </w:p>
     <w:p>
       <w:pPr>
@@ -7018,10 +8214,6 @@
         <w:pStyle w:val="Predeterminado"/>
         <w:keepNext/>
         <w:widowControl/>
-        <w:numPr>
-          <w:ilvl w:val="0"/>
-          <w:numId w:val="13"/>
-        </w:numPr>
         <w:shd w:val="clear" w:color="auto" w:fill="FFFFFF"/>
         <w:tabs>
           <w:tab w:val="clear" w:pos="709"/>
@@ -7045,27 +8237,40 @@
           <w:szCs w:val="22"/>
           <w:shd w:val="clear" w:color="auto" w:fill="FFFFFF"/>
         </w:rPr>
-        <w:t xml:space="preserve">Realizar una Aplicación para </w:t>
-      </w:r>
-      <w:r>
-        <w:rPr>
-          <w:rFonts w:ascii="Verdana" w:eastAsia="Times New Roman" w:hAnsi="Verdana" w:cs="Times New Roman"/>
-          <w:color w:val="000000"/>
-          <w:sz w:val="22"/>
-          <w:szCs w:val="22"/>
-          <w:shd w:val="clear" w:color="auto" w:fill="FFFFFF"/>
-        </w:rPr>
-        <w:t xml:space="preserve">dispositivos con sistema operativo </w:t>
-      </w:r>
-      <w:r>
-        <w:rPr>
-          <w:rFonts w:ascii="Verdana" w:eastAsia="Times New Roman" w:hAnsi="Verdana" w:cs="Times New Roman"/>
-          <w:color w:val="000000"/>
-          <w:sz w:val="22"/>
-          <w:szCs w:val="22"/>
-          <w:shd w:val="clear" w:color="auto" w:fill="FFFFFF"/>
-        </w:rPr>
-        <w:t>Android</w:t>
+        <w:t xml:space="preserve">Abrir una sección por cada tecnología usada o implicada en la realización del trabajo (ej.: </w:t>
+      </w:r>
+      <w:proofErr w:type="spellStart"/>
+      <w:r>
+        <w:rPr>
+          <w:rFonts w:ascii="Verdana" w:eastAsia="Times New Roman" w:hAnsi="Verdana" w:cs="Times New Roman"/>
+          <w:color w:val="000000"/>
+          <w:sz w:val="22"/>
+          <w:szCs w:val="22"/>
+          <w:shd w:val="clear" w:color="auto" w:fill="FFFFFF"/>
+        </w:rPr>
+        <w:t>BDs</w:t>
+      </w:r>
+      <w:proofErr w:type="spellEnd"/>
+      <w:r>
+        <w:rPr>
+          <w:rFonts w:ascii="Verdana" w:eastAsia="Times New Roman" w:hAnsi="Verdana" w:cs="Times New Roman"/>
+          <w:color w:val="000000"/>
+          <w:sz w:val="22"/>
+          <w:szCs w:val="22"/>
+          <w:shd w:val="clear" w:color="auto" w:fill="FFFFFF"/>
+        </w:rPr>
+        <w:t xml:space="preserve">, Java, Android, etc.). En este capítulo se pretende ofrecer un resumen destinado a lectores no familiarizados con la tecnología utilizada. Destinar más páginas </w:t>
+      </w:r>
+      <w:r>
+        <w:rPr>
+          <w:rFonts w:ascii="Verdana" w:eastAsia="Times New Roman" w:hAnsi="Verdana" w:cs="Times New Roman"/>
+          <w:color w:val="000000"/>
+          <w:sz w:val="22"/>
+          <w:szCs w:val="22"/>
+          <w:shd w:val="clear" w:color="auto" w:fill="FFFFFF"/>
+        </w:rPr>
+        <w:lastRenderedPageBreak/>
+        <w:t>según la importancia en el trabajo, de dos a cuatro páginas cada sección con todas las referencias bibliográficas que se consideren oportunas.</w:t>
       </w:r>
     </w:p>
     <w:p>
@@ -7073,10 +8278,6 @@
         <w:pStyle w:val="Predeterminado"/>
         <w:keepNext/>
         <w:widowControl/>
-        <w:numPr>
-          <w:ilvl w:val="0"/>
-          <w:numId w:val="13"/>
-        </w:numPr>
         <w:shd w:val="clear" w:color="auto" w:fill="FFFFFF"/>
         <w:tabs>
           <w:tab w:val="clear" w:pos="709"/>
@@ -7092,46 +8293,32 @@
           <w:shd w:val="clear" w:color="auto" w:fill="FFFFFF"/>
         </w:rPr>
       </w:pPr>
-      <w:r>
-        <w:rPr>
-          <w:rFonts w:ascii="Verdana" w:eastAsia="Times New Roman" w:hAnsi="Verdana" w:cs="Times New Roman"/>
-          <w:color w:val="000000"/>
-          <w:sz w:val="22"/>
-          <w:szCs w:val="22"/>
-          <w:shd w:val="clear" w:color="auto" w:fill="FFFFFF"/>
-        </w:rPr>
-        <w:t xml:space="preserve">Implementar </w:t>
-      </w:r>
-      <w:r>
-        <w:rPr>
-          <w:rFonts w:ascii="Verdana" w:eastAsia="Times New Roman" w:hAnsi="Verdana" w:cs="Times New Roman"/>
-          <w:color w:val="000000"/>
-          <w:sz w:val="22"/>
-          <w:szCs w:val="22"/>
-          <w:shd w:val="clear" w:color="auto" w:fill="FFFFFF"/>
-        </w:rPr>
-        <w:t>diferentes sensores conectados a</w:t>
-      </w:r>
-      <w:r>
-        <w:rPr>
-          <w:rFonts w:ascii="Verdana" w:eastAsia="Times New Roman" w:hAnsi="Verdana" w:cs="Times New Roman"/>
-          <w:color w:val="000000"/>
-          <w:sz w:val="22"/>
-          <w:szCs w:val="22"/>
-          <w:shd w:val="clear" w:color="auto" w:fill="FFFFFF"/>
-        </w:rPr>
-        <w:t xml:space="preserve"> Arduino</w:t>
-      </w:r>
+    </w:p>
+    <w:p>
+      <w:pPr>
+        <w:pStyle w:val="Ttulo2"/>
+        <w:rPr>
+          <w:rFonts w:eastAsia="Times New Roman"/>
+          <w:shd w:val="clear" w:color="auto" w:fill="FFFFFF"/>
+        </w:rPr>
+      </w:pPr>
+      <w:bookmarkStart w:id="16" w:name="_1t3h5sf"/>
+      <w:bookmarkStart w:id="17" w:name="_Toc515267652"/>
+      <w:bookmarkEnd w:id="16"/>
+      <w:r>
+        <w:rPr>
+          <w:rFonts w:eastAsia="Times New Roman"/>
+          <w:shd w:val="clear" w:color="auto" w:fill="FFFFFF"/>
+        </w:rPr>
+        <w:t>Planificación</w:t>
+      </w:r>
+      <w:bookmarkEnd w:id="17"/>
     </w:p>
     <w:p>
       <w:pPr>
         <w:pStyle w:val="Predeterminado"/>
         <w:keepNext/>
         <w:widowControl/>
-        <w:numPr>
-          <w:ilvl w:val="0"/>
-          <w:numId w:val="13"/>
-        </w:numPr>
         <w:shd w:val="clear" w:color="auto" w:fill="FFFFFF"/>
         <w:tabs>
           <w:tab w:val="clear" w:pos="709"/>
@@ -7147,26 +8334,12 @@
           <w:shd w:val="clear" w:color="auto" w:fill="FFFFFF"/>
         </w:rPr>
       </w:pPr>
-      <w:r>
-        <w:rPr>
-          <w:rFonts w:ascii="Verdana" w:eastAsia="Times New Roman" w:hAnsi="Verdana" w:cs="Times New Roman"/>
-          <w:color w:val="000000"/>
-          <w:sz w:val="22"/>
-          <w:szCs w:val="22"/>
-          <w:shd w:val="clear" w:color="auto" w:fill="FFFFFF"/>
-        </w:rPr>
-        <w:t>Gestión del control absoluto de sensores desde la Aplicación Android</w:t>
-      </w:r>
     </w:p>
     <w:p>
       <w:pPr>
         <w:pStyle w:val="Predeterminado"/>
         <w:keepNext/>
         <w:widowControl/>
-        <w:numPr>
-          <w:ilvl w:val="0"/>
-          <w:numId w:val="13"/>
-        </w:numPr>
         <w:shd w:val="clear" w:color="auto" w:fill="FFFFFF"/>
         <w:tabs>
           <w:tab w:val="clear" w:pos="709"/>
@@ -7190,7 +8363,95 @@
           <w:szCs w:val="22"/>
           <w:shd w:val="clear" w:color="auto" w:fill="FFFFFF"/>
         </w:rPr>
-        <w:t>Capacidad de planificar y realizar las diferentes tareas cada miembro del grupo</w:t>
+        <w:t>Cómo se organizará el equipo: canales de comunicación (</w:t>
+      </w:r>
+      <w:proofErr w:type="spellStart"/>
+      <w:r>
+        <w:rPr>
+          <w:rFonts w:ascii="Verdana" w:eastAsia="Times New Roman" w:hAnsi="Verdana" w:cs="Times New Roman"/>
+          <w:color w:val="000000"/>
+          <w:sz w:val="22"/>
+          <w:szCs w:val="22"/>
+          <w:shd w:val="clear" w:color="auto" w:fill="FFFFFF"/>
+        </w:rPr>
+        <w:t>Slack</w:t>
+      </w:r>
+      <w:proofErr w:type="spellEnd"/>
+      <w:r>
+        <w:rPr>
+          <w:rFonts w:ascii="Verdana" w:eastAsia="Times New Roman" w:hAnsi="Verdana" w:cs="Times New Roman"/>
+          <w:color w:val="000000"/>
+          <w:sz w:val="22"/>
+          <w:szCs w:val="22"/>
+          <w:shd w:val="clear" w:color="auto" w:fill="FFFFFF"/>
+        </w:rPr>
+        <w:t xml:space="preserve">, </w:t>
+      </w:r>
+      <w:proofErr w:type="spellStart"/>
+      <w:r>
+        <w:rPr>
+          <w:rFonts w:ascii="Verdana" w:eastAsia="Times New Roman" w:hAnsi="Verdana" w:cs="Times New Roman"/>
+          <w:color w:val="000000"/>
+          <w:sz w:val="22"/>
+          <w:szCs w:val="22"/>
+          <w:shd w:val="clear" w:color="auto" w:fill="FFFFFF"/>
+        </w:rPr>
+        <w:t>GitHub</w:t>
+      </w:r>
+      <w:proofErr w:type="spellEnd"/>
+      <w:r>
+        <w:rPr>
+          <w:rFonts w:ascii="Verdana" w:eastAsia="Times New Roman" w:hAnsi="Verdana" w:cs="Times New Roman"/>
+          <w:color w:val="000000"/>
+          <w:sz w:val="22"/>
+          <w:szCs w:val="22"/>
+          <w:shd w:val="clear" w:color="auto" w:fill="FFFFFF"/>
+        </w:rPr>
+        <w:t xml:space="preserve">, </w:t>
+      </w:r>
+      <w:proofErr w:type="spellStart"/>
+      <w:r>
+        <w:rPr>
+          <w:rFonts w:ascii="Verdana" w:eastAsia="Times New Roman" w:hAnsi="Verdana" w:cs="Times New Roman"/>
+          <w:color w:val="000000"/>
+          <w:sz w:val="22"/>
+          <w:szCs w:val="22"/>
+          <w:shd w:val="clear" w:color="auto" w:fill="FFFFFF"/>
+        </w:rPr>
+        <w:t>Waffle</w:t>
+      </w:r>
+      <w:proofErr w:type="spellEnd"/>
+      <w:r>
+        <w:rPr>
+          <w:rFonts w:ascii="Verdana" w:eastAsia="Times New Roman" w:hAnsi="Verdana" w:cs="Times New Roman"/>
+          <w:color w:val="000000"/>
+          <w:sz w:val="22"/>
+          <w:szCs w:val="22"/>
+          <w:shd w:val="clear" w:color="auto" w:fill="FFFFFF"/>
+        </w:rPr>
+        <w:t xml:space="preserve">, Mail, </w:t>
+      </w:r>
+      <w:proofErr w:type="spellStart"/>
+      <w:r>
+        <w:rPr>
+          <w:rFonts w:ascii="Verdana" w:eastAsia="Times New Roman" w:hAnsi="Verdana" w:cs="Times New Roman"/>
+          <w:color w:val="000000"/>
+          <w:sz w:val="22"/>
+          <w:szCs w:val="22"/>
+          <w:shd w:val="clear" w:color="auto" w:fill="FFFFFF"/>
+        </w:rPr>
+        <w:t>Whatsapp</w:t>
+      </w:r>
+      <w:proofErr w:type="spellEnd"/>
+      <w:r>
+        <w:rPr>
+          <w:rFonts w:ascii="Verdana" w:eastAsia="Times New Roman" w:hAnsi="Verdana" w:cs="Times New Roman"/>
+          <w:color w:val="000000"/>
+          <w:sz w:val="22"/>
+          <w:szCs w:val="22"/>
+          <w:shd w:val="clear" w:color="auto" w:fill="FFFFFF"/>
+        </w:rPr>
+        <w:t>, etc.) tareas de cada uno, que se espera conseguir, temporalización.</w:t>
       </w:r>
     </w:p>
     <w:p>
@@ -7216,1141 +8477,23 @@
     </w:p>
     <w:p>
       <w:pPr>
-        <w:pStyle w:val="Predeterminado"/>
-        <w:keepNext/>
-        <w:widowControl/>
-        <w:shd w:val="clear" w:color="auto" w:fill="FFFFFF"/>
-        <w:tabs>
-          <w:tab w:val="clear" w:pos="709"/>
-          <w:tab w:val="left" w:pos="708"/>
-        </w:tabs>
-        <w:spacing w:after="0" w:line="276" w:lineRule="auto"/>
-        <w:jc w:val="both"/>
-        <w:rPr>
-          <w:rFonts w:ascii="Verdana" w:eastAsia="Times New Roman" w:hAnsi="Verdana" w:cs="Times New Roman"/>
-          <w:color w:val="000000"/>
-          <w:sz w:val="22"/>
-          <w:szCs w:val="22"/>
-          <w:shd w:val="clear" w:color="auto" w:fill="FFFFFF"/>
-        </w:rPr>
-      </w:pPr>
-      <w:r>
-        <w:rPr>
-          <w:rFonts w:ascii="Verdana" w:eastAsia="Times New Roman" w:hAnsi="Verdana" w:cs="Times New Roman"/>
-          <w:color w:val="000000"/>
-          <w:sz w:val="22"/>
-          <w:szCs w:val="22"/>
-          <w:shd w:val="clear" w:color="auto" w:fill="FFFFFF"/>
-        </w:rPr>
-        <w:t xml:space="preserve">Nuestro principal objetivo consiste en la realización de una aplicación Android capaz de poder controlar los diferentes </w:t>
-      </w:r>
-      <w:r>
-        <w:rPr>
-          <w:rFonts w:ascii="Verdana" w:eastAsia="Times New Roman" w:hAnsi="Verdana" w:cs="Times New Roman"/>
-          <w:color w:val="000000"/>
-          <w:sz w:val="22"/>
-          <w:szCs w:val="22"/>
-          <w:shd w:val="clear" w:color="auto" w:fill="FFFFFF"/>
-        </w:rPr>
-        <w:t>sensores</w:t>
-      </w:r>
-      <w:r>
-        <w:rPr>
-          <w:rFonts w:ascii="Verdana" w:eastAsia="Times New Roman" w:hAnsi="Verdana" w:cs="Times New Roman"/>
-          <w:color w:val="000000"/>
-          <w:sz w:val="22"/>
-          <w:szCs w:val="22"/>
-          <w:shd w:val="clear" w:color="auto" w:fill="FFFFFF"/>
-        </w:rPr>
-        <w:t xml:space="preserve"> añadidos previamente por el usuario.</w:t>
-      </w:r>
-    </w:p>
-    <w:p>
-      <w:pPr>
-        <w:pStyle w:val="Predeterminado"/>
-        <w:keepNext/>
-        <w:widowControl/>
-        <w:shd w:val="clear" w:color="auto" w:fill="FFFFFF"/>
-        <w:tabs>
-          <w:tab w:val="clear" w:pos="709"/>
-          <w:tab w:val="left" w:pos="708"/>
-        </w:tabs>
-        <w:spacing w:after="0" w:line="276" w:lineRule="auto"/>
-        <w:jc w:val="both"/>
-        <w:rPr>
-          <w:rFonts w:ascii="Verdana" w:eastAsia="Times New Roman" w:hAnsi="Verdana" w:cs="Times New Roman"/>
-          <w:color w:val="000000"/>
-          <w:sz w:val="22"/>
-          <w:szCs w:val="22"/>
-          <w:shd w:val="clear" w:color="auto" w:fill="FFFFFF"/>
-        </w:rPr>
-      </w:pPr>
-      <w:r>
-        <w:rPr>
-          <w:rFonts w:ascii="Verdana" w:eastAsia="Times New Roman" w:hAnsi="Verdana" w:cs="Times New Roman"/>
-          <w:color w:val="000000"/>
-          <w:sz w:val="22"/>
-          <w:szCs w:val="22"/>
-          <w:shd w:val="clear" w:color="auto" w:fill="FFFFFF"/>
-        </w:rPr>
-        <w:t>Para ello debemos poner en práctica todos los conocimientos adquiridos durante el curso de Desarrollo de Aplicaciones Multiplataforma y si hiciese falta aprender nuevas tecnologías y/o lenguajes.</w:t>
-      </w:r>
-    </w:p>
-    <w:p>
-      <w:pPr>
-        <w:pStyle w:val="Predeterminado"/>
-        <w:keepNext/>
-        <w:widowControl/>
-        <w:shd w:val="clear" w:color="auto" w:fill="FFFFFF"/>
-        <w:tabs>
-          <w:tab w:val="clear" w:pos="709"/>
-          <w:tab w:val="left" w:pos="708"/>
-        </w:tabs>
-        <w:spacing w:after="0" w:line="276" w:lineRule="auto"/>
-        <w:jc w:val="both"/>
-        <w:rPr>
-          <w:rFonts w:ascii="Verdana" w:eastAsia="Times New Roman" w:hAnsi="Verdana" w:cs="Times New Roman"/>
-          <w:color w:val="000000"/>
-          <w:sz w:val="22"/>
-          <w:szCs w:val="22"/>
-          <w:shd w:val="clear" w:color="auto" w:fill="FFFFFF"/>
-        </w:rPr>
-      </w:pPr>
-    </w:p>
-    <w:p>
-      <w:pPr>
-        <w:pStyle w:val="Predeterminado"/>
-        <w:keepNext/>
-        <w:widowControl/>
-        <w:shd w:val="clear" w:color="auto" w:fill="FFFFFF"/>
-        <w:tabs>
-          <w:tab w:val="clear" w:pos="709"/>
-          <w:tab w:val="left" w:pos="708"/>
-        </w:tabs>
-        <w:spacing w:after="0" w:line="276" w:lineRule="auto"/>
-        <w:jc w:val="both"/>
-        <w:rPr>
-          <w:rFonts w:ascii="Verdana" w:eastAsia="Times New Roman" w:hAnsi="Verdana" w:cs="Times New Roman"/>
-          <w:color w:val="000000"/>
-          <w:sz w:val="22"/>
-          <w:szCs w:val="22"/>
-          <w:shd w:val="clear" w:color="auto" w:fill="FFFFFF"/>
-        </w:rPr>
-      </w:pPr>
-      <w:r>
-        <w:rPr>
-          <w:rFonts w:ascii="Verdana" w:eastAsia="Times New Roman" w:hAnsi="Verdana" w:cs="Times New Roman"/>
-          <w:color w:val="000000"/>
-          <w:sz w:val="22"/>
-          <w:szCs w:val="22"/>
-          <w:shd w:val="clear" w:color="auto" w:fill="FFFFFF"/>
-        </w:rPr>
-        <w:t>Otro de nuestros objetivos a tener en cuenta, es el poder llevar a cabo una implementación de las notificaciones de nuestra aplicación para que sean compatibles con Android Auto y Android Wear, y que los usuarios que la usen, puedan tener al alcance y de múltiples formas la información de los diferentes sensores instalados en sus casas. Esto es un gran avance tecnológico y significativo para la vida de nuestros futuros usuarios, ya que nos libera de tener que llevar nuestro dispositivo móvil a todos lados para poder recibir cualquier alerta desde nuestra aplicación.</w:t>
-      </w:r>
-    </w:p>
-    <w:p>
-      <w:pPr>
-        <w:pStyle w:val="Predeterminado"/>
-        <w:keepNext/>
-        <w:widowControl/>
-        <w:shd w:val="clear" w:color="auto" w:fill="FFFFFF"/>
-        <w:tabs>
-          <w:tab w:val="clear" w:pos="709"/>
-          <w:tab w:val="left" w:pos="708"/>
-        </w:tabs>
-        <w:spacing w:after="0" w:line="276" w:lineRule="auto"/>
-        <w:jc w:val="both"/>
-        <w:rPr>
-          <w:rFonts w:ascii="Verdana" w:eastAsia="Times New Roman" w:hAnsi="Verdana" w:cs="Times New Roman"/>
-          <w:color w:val="000000"/>
-          <w:sz w:val="22"/>
-          <w:szCs w:val="22"/>
-          <w:shd w:val="clear" w:color="auto" w:fill="FFFFFF"/>
-        </w:rPr>
-      </w:pPr>
-    </w:p>
-    <w:p>
-      <w:pPr>
-        <w:pStyle w:val="Predeterminado"/>
-        <w:keepNext/>
-        <w:widowControl/>
-        <w:shd w:val="clear" w:color="auto" w:fill="FFFFFF"/>
-        <w:spacing w:after="0" w:line="276" w:lineRule="auto"/>
-        <w:jc w:val="both"/>
-        <w:rPr>
-          <w:rFonts w:ascii="Verdana" w:eastAsia="Times New Roman" w:hAnsi="Verdana" w:cs="Times New Roman"/>
-          <w:color w:val="000000"/>
-          <w:sz w:val="22"/>
-          <w:szCs w:val="22"/>
-          <w:shd w:val="clear" w:color="auto" w:fill="FFFFFF"/>
-        </w:rPr>
-      </w:pPr>
-      <w:bookmarkStart w:id="6" w:name="_3znysh7"/>
-      <w:bookmarkEnd w:id="6"/>
-      <w:r>
-        <w:rPr>
-          <w:rFonts w:ascii="Verdana" w:eastAsia="Times New Roman" w:hAnsi="Verdana" w:cs="Times New Roman"/>
-          <w:color w:val="000000"/>
-          <w:sz w:val="22"/>
-          <w:szCs w:val="22"/>
-          <w:shd w:val="clear" w:color="auto" w:fill="FFFFFF"/>
-        </w:rPr>
-        <w:t>Motivación</w:t>
-      </w:r>
-    </w:p>
-    <w:p>
-      <w:pPr>
-        <w:pStyle w:val="Predeterminado"/>
-        <w:keepNext/>
-        <w:widowControl/>
-        <w:shd w:val="clear" w:color="auto" w:fill="FFFFFF"/>
-        <w:tabs>
-          <w:tab w:val="clear" w:pos="709"/>
-          <w:tab w:val="left" w:pos="708"/>
-        </w:tabs>
-        <w:spacing w:after="0" w:line="276" w:lineRule="auto"/>
-        <w:jc w:val="both"/>
-        <w:rPr>
-          <w:rFonts w:ascii="Verdana" w:eastAsia="Times New Roman" w:hAnsi="Verdana" w:cs="Times New Roman"/>
-          <w:color w:val="000000"/>
-          <w:sz w:val="22"/>
-          <w:szCs w:val="22"/>
-          <w:shd w:val="clear" w:color="auto" w:fill="FFFFFF"/>
-        </w:rPr>
-      </w:pPr>
-    </w:p>
-    <w:p>
-      <w:pPr>
-        <w:pStyle w:val="Predeterminado"/>
-        <w:keepNext/>
-        <w:widowControl/>
-        <w:shd w:val="clear" w:color="auto" w:fill="FFFFFF"/>
-        <w:tabs>
-          <w:tab w:val="clear" w:pos="709"/>
-          <w:tab w:val="left" w:pos="708"/>
-        </w:tabs>
-        <w:spacing w:after="0" w:line="276" w:lineRule="auto"/>
-        <w:jc w:val="both"/>
-        <w:rPr>
-          <w:rFonts w:ascii="Verdana" w:eastAsia="Times New Roman" w:hAnsi="Verdana" w:cs="Times New Roman"/>
-          <w:color w:val="000000"/>
-          <w:sz w:val="22"/>
-          <w:szCs w:val="22"/>
-          <w:shd w:val="clear" w:color="auto" w:fill="FFFFFF"/>
-        </w:rPr>
-      </w:pPr>
-      <w:r>
-        <w:rPr>
-          <w:rFonts w:ascii="Verdana" w:eastAsia="Times New Roman" w:hAnsi="Verdana" w:cs="Times New Roman"/>
-          <w:color w:val="000000"/>
-          <w:sz w:val="22"/>
-          <w:szCs w:val="22"/>
-          <w:shd w:val="clear" w:color="auto" w:fill="FFFFFF"/>
-        </w:rPr>
-        <w:t>¿Por qué elegimos este proyecto?</w:t>
-      </w:r>
-    </w:p>
-    <w:p>
-      <w:pPr>
-        <w:pStyle w:val="Predeterminado"/>
-        <w:keepNext/>
-        <w:widowControl/>
-        <w:shd w:val="clear" w:color="auto" w:fill="FFFFFF"/>
-        <w:tabs>
-          <w:tab w:val="clear" w:pos="709"/>
-          <w:tab w:val="left" w:pos="708"/>
-        </w:tabs>
-        <w:spacing w:after="0" w:line="276" w:lineRule="auto"/>
-        <w:jc w:val="both"/>
-        <w:rPr>
-          <w:rFonts w:ascii="Verdana" w:eastAsia="Times New Roman" w:hAnsi="Verdana" w:cs="Times New Roman"/>
-          <w:color w:val="000000"/>
-          <w:sz w:val="22"/>
-          <w:szCs w:val="22"/>
-          <w:shd w:val="clear" w:color="auto" w:fill="FFFFFF"/>
-        </w:rPr>
-      </w:pPr>
-    </w:p>
-    <w:p>
-      <w:pPr>
-        <w:pStyle w:val="Predeterminado"/>
-        <w:keepNext/>
-        <w:widowControl/>
-        <w:shd w:val="clear" w:color="auto" w:fill="FFFFFF"/>
-        <w:tabs>
-          <w:tab w:val="clear" w:pos="709"/>
-          <w:tab w:val="left" w:pos="708"/>
-        </w:tabs>
-        <w:spacing w:after="0" w:line="276" w:lineRule="auto"/>
-        <w:jc w:val="both"/>
-        <w:rPr>
-          <w:rFonts w:ascii="Verdana" w:eastAsia="Times New Roman" w:hAnsi="Verdana" w:cs="Times New Roman"/>
-          <w:color w:val="000000"/>
-          <w:sz w:val="22"/>
-          <w:szCs w:val="22"/>
-          <w:shd w:val="clear" w:color="auto" w:fill="FFFFFF"/>
-        </w:rPr>
-      </w:pPr>
-      <w:r>
-        <w:rPr>
-          <w:rFonts w:ascii="Verdana" w:eastAsia="Times New Roman" w:hAnsi="Verdana" w:cs="Times New Roman"/>
-          <w:color w:val="000000"/>
-          <w:sz w:val="22"/>
-          <w:szCs w:val="22"/>
-          <w:shd w:val="clear" w:color="auto" w:fill="FFFFFF"/>
-        </w:rPr>
-        <w:t>La elección final de este proyecto fue debido a que creemos que la domótica está creciendo día a día, y el desafío de poder juntar dos de las grandes tecnologías actualmente, como es una aplicación Android, que son muy utilizadas en el día a día de muchas personas y el mundo de la domótica, que es una forma de simplificar más nuestras vidas.</w:t>
-      </w:r>
-    </w:p>
-    <w:p>
-      <w:pPr>
-        <w:pStyle w:val="Predeterminado"/>
-        <w:keepNext/>
-        <w:widowControl/>
-        <w:shd w:val="clear" w:color="auto" w:fill="FFFFFF"/>
-        <w:tabs>
-          <w:tab w:val="clear" w:pos="709"/>
-          <w:tab w:val="left" w:pos="708"/>
-        </w:tabs>
-        <w:spacing w:after="0" w:line="276" w:lineRule="auto"/>
-        <w:jc w:val="both"/>
-        <w:rPr>
-          <w:rFonts w:ascii="Verdana" w:eastAsia="Times New Roman" w:hAnsi="Verdana" w:cs="Times New Roman"/>
-          <w:color w:val="000000"/>
-          <w:sz w:val="22"/>
-          <w:szCs w:val="22"/>
-          <w:shd w:val="clear" w:color="auto" w:fill="FFFFFF"/>
-        </w:rPr>
-      </w:pPr>
-    </w:p>
-    <w:p>
-      <w:pPr>
-        <w:pStyle w:val="Predeterminado"/>
-        <w:keepNext/>
-        <w:widowControl/>
-        <w:shd w:val="clear" w:color="auto" w:fill="FFFFFF"/>
-        <w:spacing w:after="0" w:line="276" w:lineRule="auto"/>
-        <w:jc w:val="both"/>
-        <w:rPr>
-          <w:rFonts w:ascii="Verdana" w:eastAsia="Times New Roman" w:hAnsi="Verdana" w:cs="Times New Roman"/>
-          <w:color w:val="000000"/>
-          <w:sz w:val="22"/>
-          <w:szCs w:val="22"/>
-          <w:shd w:val="clear" w:color="auto" w:fill="FFFFFF"/>
-        </w:rPr>
-      </w:pPr>
-      <w:bookmarkStart w:id="7" w:name="_2et92p0"/>
-      <w:bookmarkEnd w:id="7"/>
-      <w:r>
-        <w:rPr>
-          <w:rFonts w:ascii="Verdana" w:eastAsia="Times New Roman" w:hAnsi="Verdana" w:cs="Times New Roman"/>
-          <w:color w:val="000000"/>
-          <w:sz w:val="22"/>
-          <w:szCs w:val="22"/>
-          <w:shd w:val="clear" w:color="auto" w:fill="FFFFFF"/>
-        </w:rPr>
-        <w:t>Antecedentes</w:t>
-      </w:r>
-    </w:p>
-    <w:p>
-      <w:pPr>
-        <w:pStyle w:val="Predeterminado"/>
-        <w:keepNext/>
-        <w:widowControl/>
-        <w:shd w:val="clear" w:color="auto" w:fill="FFFFFF"/>
-        <w:tabs>
-          <w:tab w:val="clear" w:pos="709"/>
-          <w:tab w:val="left" w:pos="708"/>
-        </w:tabs>
-        <w:spacing w:after="0" w:line="276" w:lineRule="auto"/>
-        <w:jc w:val="both"/>
-        <w:rPr>
-          <w:rFonts w:ascii="Verdana" w:eastAsia="Times New Roman" w:hAnsi="Verdana" w:cs="Times New Roman"/>
-          <w:color w:val="000000"/>
-          <w:sz w:val="22"/>
-          <w:szCs w:val="22"/>
-          <w:shd w:val="clear" w:color="auto" w:fill="FFFFFF"/>
-        </w:rPr>
-      </w:pPr>
-    </w:p>
-    <w:p>
-      <w:pPr>
-        <w:pStyle w:val="Predeterminado"/>
-        <w:keepNext/>
-        <w:widowControl/>
-        <w:shd w:val="clear" w:color="auto" w:fill="FFFFFF"/>
-        <w:tabs>
-          <w:tab w:val="clear" w:pos="709"/>
-          <w:tab w:val="left" w:pos="708"/>
-        </w:tabs>
-        <w:spacing w:after="0" w:line="276" w:lineRule="auto"/>
-        <w:jc w:val="both"/>
-        <w:rPr>
-          <w:rFonts w:ascii="Verdana" w:eastAsia="Times New Roman" w:hAnsi="Verdana" w:cs="Times New Roman"/>
-          <w:color w:val="000000"/>
-          <w:sz w:val="22"/>
-          <w:szCs w:val="22"/>
-          <w:shd w:val="clear" w:color="auto" w:fill="FFFFFF"/>
-        </w:rPr>
-      </w:pPr>
-    </w:p>
-    <w:p>
-      <w:pPr>
-        <w:pStyle w:val="Predeterminado"/>
-        <w:keepNext/>
-        <w:widowControl/>
-        <w:shd w:val="clear" w:color="auto" w:fill="FFFFFF"/>
-        <w:tabs>
-          <w:tab w:val="clear" w:pos="709"/>
-          <w:tab w:val="left" w:pos="708"/>
-        </w:tabs>
-        <w:spacing w:after="0" w:line="276" w:lineRule="auto"/>
-        <w:jc w:val="both"/>
-        <w:rPr>
-          <w:rFonts w:ascii="Verdana" w:eastAsia="Times New Roman" w:hAnsi="Verdana" w:cs="Times New Roman"/>
-          <w:color w:val="000000"/>
-          <w:sz w:val="22"/>
-          <w:szCs w:val="22"/>
-          <w:shd w:val="clear" w:color="auto" w:fill="FFFFFF"/>
-        </w:rPr>
-      </w:pPr>
-      <w:r>
-        <w:rPr>
-          <w:rFonts w:ascii="Verdana" w:eastAsia="Times New Roman" w:hAnsi="Verdana" w:cs="Times New Roman"/>
-          <w:color w:val="000000"/>
-          <w:sz w:val="22"/>
-          <w:szCs w:val="22"/>
-          <w:shd w:val="clear" w:color="auto" w:fill="FFFFFF"/>
-        </w:rPr>
-        <w:t>Un trabajo de investigación y desarrollo tiene unos antecedentes que es necesario conocer. A esta parte se le llama también “estado del arte” o mejor, estado de la investigación. El término “estado del arte” parece tener su origen en el término inglés “</w:t>
-      </w:r>
-      <w:proofErr w:type="spellStart"/>
-      <w:r>
-        <w:rPr>
-          <w:rFonts w:ascii="Verdana" w:eastAsia="Times New Roman" w:hAnsi="Verdana" w:cs="Times New Roman"/>
-          <w:color w:val="000000"/>
-          <w:sz w:val="22"/>
-          <w:szCs w:val="22"/>
-          <w:shd w:val="clear" w:color="auto" w:fill="FFFFFF"/>
-        </w:rPr>
-        <w:t>state</w:t>
-      </w:r>
-      <w:proofErr w:type="spellEnd"/>
-      <w:r>
-        <w:rPr>
-          <w:rFonts w:ascii="Verdana" w:eastAsia="Times New Roman" w:hAnsi="Verdana" w:cs="Times New Roman"/>
-          <w:color w:val="000000"/>
-          <w:sz w:val="22"/>
-          <w:szCs w:val="22"/>
-          <w:shd w:val="clear" w:color="auto" w:fill="FFFFFF"/>
-        </w:rPr>
-        <w:t xml:space="preserve"> of </w:t>
-      </w:r>
-      <w:proofErr w:type="spellStart"/>
-      <w:r>
-        <w:rPr>
-          <w:rFonts w:ascii="Verdana" w:eastAsia="Times New Roman" w:hAnsi="Verdana" w:cs="Times New Roman"/>
-          <w:color w:val="000000"/>
-          <w:sz w:val="22"/>
-          <w:szCs w:val="22"/>
-          <w:shd w:val="clear" w:color="auto" w:fill="FFFFFF"/>
-        </w:rPr>
-        <w:t>the</w:t>
-      </w:r>
-      <w:proofErr w:type="spellEnd"/>
-      <w:r>
-        <w:rPr>
-          <w:rFonts w:ascii="Verdana" w:eastAsia="Times New Roman" w:hAnsi="Verdana" w:cs="Times New Roman"/>
-          <w:color w:val="000000"/>
-          <w:sz w:val="22"/>
-          <w:szCs w:val="22"/>
-          <w:shd w:val="clear" w:color="auto" w:fill="FFFFFF"/>
-        </w:rPr>
-        <w:t xml:space="preserve"> art” donde art no se refiere a bellas artes sino a una determinada destreza, en nuestro caso destreza científica y técnica.</w:t>
-      </w:r>
-    </w:p>
-    <w:p>
-      <w:pPr>
-        <w:pStyle w:val="Predeterminado"/>
-        <w:keepNext/>
-        <w:widowControl/>
-        <w:shd w:val="clear" w:color="auto" w:fill="FFFFFF"/>
-        <w:tabs>
-          <w:tab w:val="clear" w:pos="709"/>
-          <w:tab w:val="left" w:pos="708"/>
-        </w:tabs>
-        <w:spacing w:after="0" w:line="276" w:lineRule="auto"/>
-        <w:jc w:val="both"/>
-        <w:rPr>
-          <w:rFonts w:ascii="Verdana" w:eastAsia="Times New Roman" w:hAnsi="Verdana" w:cs="Times New Roman"/>
-          <w:color w:val="000000"/>
-          <w:sz w:val="22"/>
-          <w:szCs w:val="22"/>
-          <w:shd w:val="clear" w:color="auto" w:fill="FFFFFF"/>
-        </w:rPr>
-      </w:pPr>
-    </w:p>
-    <w:p>
-      <w:pPr>
-        <w:pStyle w:val="Predeterminado"/>
-        <w:keepNext/>
-        <w:widowControl/>
-        <w:shd w:val="clear" w:color="auto" w:fill="FFFFFF"/>
-        <w:tabs>
-          <w:tab w:val="clear" w:pos="709"/>
-          <w:tab w:val="left" w:pos="708"/>
-        </w:tabs>
-        <w:spacing w:after="0" w:line="276" w:lineRule="auto"/>
-        <w:jc w:val="both"/>
-        <w:rPr>
-          <w:rFonts w:ascii="Verdana" w:eastAsia="Times New Roman" w:hAnsi="Verdana" w:cs="Times New Roman"/>
-          <w:color w:val="000000"/>
-          <w:sz w:val="22"/>
-          <w:szCs w:val="22"/>
-          <w:shd w:val="clear" w:color="auto" w:fill="FFFFFF"/>
-        </w:rPr>
-      </w:pPr>
-      <w:r>
-        <w:rPr>
-          <w:rFonts w:ascii="Verdana" w:eastAsia="Times New Roman" w:hAnsi="Verdana" w:cs="Times New Roman"/>
-          <w:color w:val="000000"/>
-          <w:sz w:val="22"/>
-          <w:szCs w:val="22"/>
-          <w:shd w:val="clear" w:color="auto" w:fill="FFFFFF"/>
-        </w:rPr>
-        <w:t>Los antecedentes son especialmente importantes en un trabajo de investigación, ya que permiten conocer los desarrollos que tienen algo que ver con lo que se está presentando. Sirve por tanto para presentar un m</w:t>
-      </w:r>
-      <w:bookmarkStart w:id="8" w:name="_GoBack"/>
-      <w:bookmarkEnd w:id="8"/>
-      <w:r>
-        <w:rPr>
-          <w:rFonts w:ascii="Verdana" w:eastAsia="Times New Roman" w:hAnsi="Verdana" w:cs="Times New Roman"/>
-          <w:color w:val="000000"/>
-          <w:sz w:val="22"/>
-          <w:szCs w:val="22"/>
-          <w:shd w:val="clear" w:color="auto" w:fill="FFFFFF"/>
-        </w:rPr>
-        <w:t xml:space="preserve">apa con las tecnologías y conocimientos </w:t>
-      </w:r>
-      <w:r>
-        <w:rPr>
-          <w:rFonts w:ascii="Verdana" w:eastAsia="Times New Roman" w:hAnsi="Verdana" w:cs="Times New Roman"/>
-          <w:color w:val="000000"/>
-          <w:sz w:val="22"/>
-          <w:szCs w:val="22"/>
-          <w:shd w:val="clear" w:color="auto" w:fill="FFFFFF"/>
-        </w:rPr>
-        <w:lastRenderedPageBreak/>
-        <w:t>relacionados con el trabajo presentado y permite situar nuestro trabajo en este mapa del conocimiento.</w:t>
-      </w:r>
-    </w:p>
-    <w:p>
-      <w:pPr>
-        <w:pStyle w:val="Predeterminado"/>
-        <w:keepNext/>
-        <w:widowControl/>
-        <w:shd w:val="clear" w:color="auto" w:fill="FFFFFF"/>
-        <w:tabs>
-          <w:tab w:val="clear" w:pos="709"/>
-          <w:tab w:val="left" w:pos="708"/>
-        </w:tabs>
-        <w:spacing w:after="0" w:line="276" w:lineRule="auto"/>
-        <w:jc w:val="both"/>
-        <w:rPr>
-          <w:rFonts w:ascii="Verdana" w:eastAsia="Times New Roman" w:hAnsi="Verdana" w:cs="Times New Roman"/>
-          <w:color w:val="000000"/>
-          <w:sz w:val="22"/>
-          <w:szCs w:val="22"/>
-          <w:shd w:val="clear" w:color="auto" w:fill="FFFFFF"/>
-        </w:rPr>
-      </w:pPr>
-    </w:p>
-    <w:p>
-      <w:pPr>
-        <w:pStyle w:val="Predeterminado"/>
-        <w:keepNext/>
-        <w:widowControl/>
-        <w:shd w:val="clear" w:color="auto" w:fill="FFFFFF"/>
-        <w:tabs>
-          <w:tab w:val="clear" w:pos="709"/>
-          <w:tab w:val="left" w:pos="708"/>
-        </w:tabs>
-        <w:spacing w:after="0" w:line="276" w:lineRule="auto"/>
-        <w:jc w:val="both"/>
-        <w:rPr>
-          <w:rFonts w:ascii="Verdana" w:eastAsia="Times New Roman" w:hAnsi="Verdana" w:cs="Times New Roman"/>
-          <w:color w:val="000000"/>
-          <w:sz w:val="22"/>
-          <w:szCs w:val="22"/>
-          <w:shd w:val="clear" w:color="auto" w:fill="FFFFFF"/>
-        </w:rPr>
-      </w:pPr>
-      <w:r>
-        <w:rPr>
-          <w:rFonts w:ascii="Verdana" w:eastAsia="Times New Roman" w:hAnsi="Verdana" w:cs="Times New Roman"/>
-          <w:color w:val="000000"/>
-          <w:sz w:val="22"/>
-          <w:szCs w:val="22"/>
-          <w:shd w:val="clear" w:color="auto" w:fill="FFFFFF"/>
-        </w:rPr>
-        <w:t>Es el lugar donde se explica el entorno del trabajo desarrollado, su relación con otras sesiones prácticas, etc.</w:t>
-      </w:r>
-    </w:p>
-    <w:p>
-      <w:pPr>
-        <w:pStyle w:val="Predeterminado"/>
-        <w:keepNext/>
-        <w:widowControl/>
-        <w:shd w:val="clear" w:color="auto" w:fill="FFFFFF"/>
-        <w:tabs>
-          <w:tab w:val="clear" w:pos="709"/>
-          <w:tab w:val="left" w:pos="708"/>
-        </w:tabs>
-        <w:spacing w:after="0" w:line="276" w:lineRule="auto"/>
-        <w:jc w:val="both"/>
-        <w:rPr>
-          <w:rFonts w:ascii="Verdana" w:eastAsia="Times New Roman" w:hAnsi="Verdana" w:cs="Times New Roman"/>
-          <w:color w:val="000000"/>
-          <w:sz w:val="22"/>
-          <w:szCs w:val="22"/>
-          <w:shd w:val="clear" w:color="auto" w:fill="FFFFFF"/>
-        </w:rPr>
-      </w:pPr>
-    </w:p>
-    <w:p>
-      <w:pPr>
-        <w:pStyle w:val="Predeterminado"/>
-        <w:keepNext/>
-        <w:widowControl/>
-        <w:shd w:val="clear" w:color="auto" w:fill="FFFFFF"/>
-        <w:tabs>
-          <w:tab w:val="clear" w:pos="709"/>
-          <w:tab w:val="left" w:pos="708"/>
-        </w:tabs>
-        <w:spacing w:after="0" w:line="276" w:lineRule="auto"/>
-        <w:jc w:val="both"/>
-        <w:rPr>
-          <w:rFonts w:ascii="Verdana" w:eastAsia="Times New Roman" w:hAnsi="Verdana" w:cs="Times New Roman"/>
-          <w:color w:val="000000"/>
-          <w:sz w:val="22"/>
-          <w:szCs w:val="22"/>
-          <w:shd w:val="clear" w:color="auto" w:fill="FFFFFF"/>
-        </w:rPr>
-      </w:pPr>
-    </w:p>
-    <w:p>
-      <w:pPr>
-        <w:pStyle w:val="Predeterminado"/>
-        <w:keepNext/>
-        <w:widowControl/>
-        <w:shd w:val="clear" w:color="auto" w:fill="FFFFFF"/>
-        <w:spacing w:after="0" w:line="276" w:lineRule="auto"/>
-        <w:jc w:val="both"/>
-        <w:rPr>
-          <w:rFonts w:ascii="Verdana" w:eastAsia="Times New Roman" w:hAnsi="Verdana" w:cs="Times New Roman"/>
-          <w:color w:val="000000"/>
-          <w:sz w:val="22"/>
-          <w:szCs w:val="22"/>
-          <w:shd w:val="clear" w:color="auto" w:fill="FFFFFF"/>
-        </w:rPr>
-      </w:pPr>
-    </w:p>
-    <w:p>
-      <w:pPr>
-        <w:pStyle w:val="Predeterminado"/>
-        <w:keepNext/>
-        <w:widowControl/>
-        <w:shd w:val="clear" w:color="auto" w:fill="FFFFFF"/>
-        <w:tabs>
-          <w:tab w:val="clear" w:pos="709"/>
-          <w:tab w:val="left" w:pos="708"/>
-        </w:tabs>
-        <w:spacing w:after="0" w:line="276" w:lineRule="auto"/>
-        <w:jc w:val="both"/>
-        <w:rPr>
-          <w:rFonts w:ascii="Verdana" w:eastAsia="Times New Roman" w:hAnsi="Verdana" w:cs="Times New Roman"/>
-          <w:color w:val="000000"/>
-          <w:sz w:val="22"/>
-          <w:szCs w:val="22"/>
-          <w:shd w:val="clear" w:color="auto" w:fill="FFFFFF"/>
-        </w:rPr>
-      </w:pPr>
-    </w:p>
-    <w:p>
-      <w:pPr>
-        <w:pStyle w:val="Predeterminado"/>
-        <w:keepNext/>
-        <w:widowControl/>
-        <w:shd w:val="clear" w:color="auto" w:fill="FFFFFF"/>
-        <w:spacing w:after="0" w:line="276" w:lineRule="auto"/>
-        <w:jc w:val="both"/>
-        <w:rPr>
-          <w:rFonts w:ascii="Verdana" w:eastAsia="Times New Roman" w:hAnsi="Verdana" w:cs="Times New Roman"/>
-          <w:color w:val="000000"/>
-          <w:sz w:val="22"/>
-          <w:szCs w:val="22"/>
-          <w:shd w:val="clear" w:color="auto" w:fill="FFFFFF"/>
-        </w:rPr>
-      </w:pPr>
-      <w:bookmarkStart w:id="9" w:name="_tyjcwt"/>
-      <w:bookmarkEnd w:id="9"/>
-      <w:r>
-        <w:rPr>
-          <w:rFonts w:ascii="Verdana" w:eastAsia="Times New Roman" w:hAnsi="Verdana" w:cs="Times New Roman"/>
-          <w:color w:val="000000"/>
-          <w:sz w:val="22"/>
-          <w:szCs w:val="22"/>
-          <w:shd w:val="clear" w:color="auto" w:fill="FFFFFF"/>
-        </w:rPr>
-        <w:t>DESARROLLO DEL PROYECTO</w:t>
-      </w:r>
-    </w:p>
-    <w:p>
-      <w:pPr>
-        <w:pStyle w:val="Predeterminado"/>
-        <w:keepNext/>
-        <w:widowControl/>
-        <w:shd w:val="clear" w:color="auto" w:fill="FFFFFF"/>
-        <w:tabs>
-          <w:tab w:val="clear" w:pos="709"/>
-          <w:tab w:val="left" w:pos="708"/>
-        </w:tabs>
-        <w:spacing w:after="0" w:line="276" w:lineRule="auto"/>
-        <w:jc w:val="both"/>
-        <w:rPr>
-          <w:rFonts w:ascii="Verdana" w:eastAsia="Times New Roman" w:hAnsi="Verdana" w:cs="Times New Roman"/>
-          <w:color w:val="000000"/>
-          <w:sz w:val="22"/>
-          <w:szCs w:val="22"/>
-          <w:shd w:val="clear" w:color="auto" w:fill="FFFFFF"/>
-        </w:rPr>
-      </w:pPr>
-    </w:p>
-    <w:p>
-      <w:pPr>
-        <w:pStyle w:val="Predeterminado"/>
-        <w:keepNext/>
-        <w:widowControl/>
-        <w:shd w:val="clear" w:color="auto" w:fill="FFFFFF"/>
-        <w:tabs>
-          <w:tab w:val="clear" w:pos="709"/>
-          <w:tab w:val="left" w:pos="708"/>
-        </w:tabs>
-        <w:spacing w:after="0" w:line="276" w:lineRule="auto"/>
-        <w:jc w:val="both"/>
-        <w:rPr>
-          <w:rFonts w:ascii="Verdana" w:eastAsia="Times New Roman" w:hAnsi="Verdana" w:cs="Times New Roman"/>
-          <w:color w:val="000000"/>
-          <w:sz w:val="22"/>
-          <w:szCs w:val="22"/>
-          <w:shd w:val="clear" w:color="auto" w:fill="FFFFFF"/>
-        </w:rPr>
-      </w:pPr>
-      <w:r>
-        <w:rPr>
-          <w:rFonts w:ascii="Verdana" w:eastAsia="Times New Roman" w:hAnsi="Verdana" w:cs="Times New Roman"/>
-          <w:color w:val="000000"/>
-          <w:sz w:val="22"/>
-          <w:szCs w:val="22"/>
-          <w:shd w:val="clear" w:color="auto" w:fill="FFFFFF"/>
-        </w:rPr>
-        <w:t>Trata sobre la realización del trabajo en sí. En esta</w:t>
-      </w:r>
-      <w:r>
-        <w:rPr>
-          <w:rFonts w:ascii="Verdana" w:eastAsia="Times New Roman" w:hAnsi="Verdana" w:cs="Times New Roman"/>
-          <w:color w:val="000000"/>
-          <w:sz w:val="22"/>
-          <w:szCs w:val="22"/>
-          <w:shd w:val="clear" w:color="auto" w:fill="FFFFFF"/>
-        </w:rPr>
-        <w:t xml:space="preserve"> </w:t>
-      </w:r>
-      <w:r>
-        <w:rPr>
-          <w:rFonts w:ascii="Verdana" w:eastAsia="Times New Roman" w:hAnsi="Verdana" w:cs="Times New Roman"/>
-          <w:color w:val="000000"/>
-          <w:sz w:val="22"/>
-          <w:szCs w:val="22"/>
-          <w:shd w:val="clear" w:color="auto" w:fill="FFFFFF"/>
-        </w:rPr>
-        <w:t>parte se describe lo que se ha hecho, cómo se ha llevado a cabo, por qué se ha hecho así y no de otra manera, qué materiales o herramientas ha sido necesario utilizar, qué metodología de trabajo y validación se ha utilizado, etc.</w:t>
-      </w:r>
-    </w:p>
-    <w:p>
-      <w:pPr>
-        <w:pStyle w:val="Predeterminado"/>
-        <w:keepNext/>
-        <w:widowControl/>
-        <w:shd w:val="clear" w:color="auto" w:fill="FFFFFF"/>
-        <w:tabs>
-          <w:tab w:val="clear" w:pos="709"/>
-          <w:tab w:val="left" w:pos="708"/>
-        </w:tabs>
-        <w:spacing w:after="0" w:line="276" w:lineRule="auto"/>
-        <w:jc w:val="both"/>
-        <w:rPr>
-          <w:rFonts w:ascii="Verdana" w:eastAsia="Times New Roman" w:hAnsi="Verdana" w:cs="Times New Roman"/>
-          <w:color w:val="000000"/>
-          <w:sz w:val="22"/>
-          <w:szCs w:val="22"/>
-          <w:shd w:val="clear" w:color="auto" w:fill="FFFFFF"/>
-        </w:rPr>
-      </w:pPr>
-    </w:p>
-    <w:p>
-      <w:pPr>
-        <w:pStyle w:val="Predeterminado"/>
-        <w:keepNext/>
-        <w:widowControl/>
-        <w:shd w:val="clear" w:color="auto" w:fill="FFFFFF"/>
-        <w:spacing w:after="0" w:line="276" w:lineRule="auto"/>
-        <w:jc w:val="both"/>
-        <w:rPr>
-          <w:rFonts w:ascii="Verdana" w:eastAsia="Times New Roman" w:hAnsi="Verdana" w:cs="Times New Roman"/>
-          <w:color w:val="000000"/>
-          <w:sz w:val="22"/>
-          <w:szCs w:val="22"/>
-          <w:shd w:val="clear" w:color="auto" w:fill="FFFFFF"/>
-        </w:rPr>
-      </w:pPr>
-      <w:bookmarkStart w:id="10" w:name="_3dy6vkm"/>
-      <w:bookmarkEnd w:id="10"/>
-      <w:r>
-        <w:rPr>
-          <w:rFonts w:ascii="Verdana" w:eastAsia="Times New Roman" w:hAnsi="Verdana" w:cs="Times New Roman"/>
-          <w:color w:val="000000"/>
-          <w:sz w:val="22"/>
-          <w:szCs w:val="22"/>
-          <w:shd w:val="clear" w:color="auto" w:fill="FFFFFF"/>
-        </w:rPr>
-        <w:t>Herramientas tecnológicas</w:t>
-      </w:r>
-    </w:p>
-    <w:p>
-      <w:pPr>
-        <w:pStyle w:val="Predeterminado"/>
-        <w:keepNext/>
-        <w:widowControl/>
-        <w:shd w:val="clear" w:color="auto" w:fill="FFFFFF"/>
-        <w:tabs>
-          <w:tab w:val="clear" w:pos="709"/>
-          <w:tab w:val="left" w:pos="708"/>
-        </w:tabs>
-        <w:spacing w:after="0" w:line="276" w:lineRule="auto"/>
-        <w:jc w:val="both"/>
-        <w:rPr>
-          <w:rFonts w:ascii="Verdana" w:eastAsia="Times New Roman" w:hAnsi="Verdana" w:cs="Times New Roman"/>
-          <w:color w:val="000000"/>
-          <w:sz w:val="22"/>
-          <w:szCs w:val="22"/>
-          <w:shd w:val="clear" w:color="auto" w:fill="FFFFFF"/>
-        </w:rPr>
-      </w:pPr>
-    </w:p>
-    <w:p>
-      <w:pPr>
-        <w:pStyle w:val="Predeterminado"/>
-        <w:keepNext/>
-        <w:widowControl/>
-        <w:shd w:val="clear" w:color="auto" w:fill="FFFFFF"/>
-        <w:tabs>
-          <w:tab w:val="clear" w:pos="709"/>
-          <w:tab w:val="left" w:pos="708"/>
-        </w:tabs>
-        <w:spacing w:after="0" w:line="276" w:lineRule="auto"/>
-        <w:jc w:val="both"/>
-        <w:rPr>
-          <w:rFonts w:ascii="Verdana" w:eastAsia="Times New Roman" w:hAnsi="Verdana" w:cs="Times New Roman"/>
-          <w:color w:val="000000"/>
-          <w:sz w:val="22"/>
-          <w:szCs w:val="22"/>
-          <w:shd w:val="clear" w:color="auto" w:fill="FFFFFF"/>
-        </w:rPr>
-      </w:pPr>
-      <w:r>
-        <w:rPr>
-          <w:rFonts w:ascii="Verdana" w:eastAsia="Times New Roman" w:hAnsi="Verdana" w:cs="Times New Roman"/>
-          <w:color w:val="000000"/>
-          <w:sz w:val="22"/>
-          <w:szCs w:val="22"/>
-          <w:shd w:val="clear" w:color="auto" w:fill="FFFFFF"/>
-        </w:rPr>
-        <w:t xml:space="preserve">Abrir una sección por cada tecnología usada o implicada en la realización del trabajo (ej.: </w:t>
-      </w:r>
-      <w:proofErr w:type="spellStart"/>
-      <w:r>
-        <w:rPr>
-          <w:rFonts w:ascii="Verdana" w:eastAsia="Times New Roman" w:hAnsi="Verdana" w:cs="Times New Roman"/>
-          <w:color w:val="000000"/>
-          <w:sz w:val="22"/>
-          <w:szCs w:val="22"/>
-          <w:shd w:val="clear" w:color="auto" w:fill="FFFFFF"/>
-        </w:rPr>
-        <w:t>BDs</w:t>
-      </w:r>
-      <w:proofErr w:type="spellEnd"/>
-      <w:r>
-        <w:rPr>
-          <w:rFonts w:ascii="Verdana" w:eastAsia="Times New Roman" w:hAnsi="Verdana" w:cs="Times New Roman"/>
-          <w:color w:val="000000"/>
-          <w:sz w:val="22"/>
-          <w:szCs w:val="22"/>
-          <w:shd w:val="clear" w:color="auto" w:fill="FFFFFF"/>
-        </w:rPr>
-        <w:t xml:space="preserve">, Java, Android, etc.). En este capítulo se pretende ofrecer un resumen destinado a lectores no familiarizados con la tecnología utilizada. Destinar más páginas </w:t>
-      </w:r>
-      <w:r>
-        <w:rPr>
-          <w:rFonts w:ascii="Verdana" w:eastAsia="Times New Roman" w:hAnsi="Verdana" w:cs="Times New Roman"/>
-          <w:color w:val="000000"/>
-          <w:sz w:val="22"/>
-          <w:szCs w:val="22"/>
-          <w:shd w:val="clear" w:color="auto" w:fill="FFFFFF"/>
-        </w:rPr>
-        <w:lastRenderedPageBreak/>
-        <w:t>según la importancia en el trabajo, de dos a cuatro páginas cada sección con todas las referencias bibliográficas que se consideren oportunas.</w:t>
-      </w:r>
-    </w:p>
-    <w:p>
-      <w:pPr>
-        <w:pStyle w:val="Predeterminado"/>
-        <w:keepNext/>
-        <w:widowControl/>
-        <w:shd w:val="clear" w:color="auto" w:fill="FFFFFF"/>
-        <w:tabs>
-          <w:tab w:val="clear" w:pos="709"/>
-          <w:tab w:val="left" w:pos="708"/>
-        </w:tabs>
-        <w:spacing w:after="0" w:line="276" w:lineRule="auto"/>
-        <w:jc w:val="both"/>
-        <w:rPr>
-          <w:rFonts w:ascii="Verdana" w:eastAsia="Times New Roman" w:hAnsi="Verdana" w:cs="Times New Roman"/>
-          <w:color w:val="000000"/>
-          <w:sz w:val="22"/>
-          <w:szCs w:val="22"/>
-          <w:shd w:val="clear" w:color="auto" w:fill="FFFFFF"/>
-        </w:rPr>
-      </w:pPr>
-    </w:p>
-    <w:p>
-      <w:pPr>
-        <w:pStyle w:val="Predeterminado"/>
-        <w:keepNext/>
-        <w:widowControl/>
-        <w:shd w:val="clear" w:color="auto" w:fill="FFFFFF"/>
-        <w:spacing w:after="0" w:line="276" w:lineRule="auto"/>
-        <w:jc w:val="both"/>
-        <w:rPr>
-          <w:rFonts w:ascii="Verdana" w:eastAsia="Times New Roman" w:hAnsi="Verdana" w:cs="Times New Roman"/>
-          <w:color w:val="000000"/>
-          <w:sz w:val="22"/>
-          <w:szCs w:val="22"/>
-          <w:shd w:val="clear" w:color="auto" w:fill="FFFFFF"/>
-        </w:rPr>
-      </w:pPr>
-      <w:bookmarkStart w:id="11" w:name="_1t3h5sf"/>
-      <w:bookmarkEnd w:id="11"/>
-      <w:r>
-        <w:rPr>
-          <w:rFonts w:ascii="Verdana" w:eastAsia="Times New Roman" w:hAnsi="Verdana" w:cs="Times New Roman"/>
-          <w:color w:val="000000"/>
-          <w:sz w:val="22"/>
-          <w:szCs w:val="22"/>
-          <w:shd w:val="clear" w:color="auto" w:fill="FFFFFF"/>
-        </w:rPr>
-        <w:t>Planificación</w:t>
-      </w:r>
-    </w:p>
-    <w:p>
-      <w:pPr>
-        <w:pStyle w:val="Predeterminado"/>
-        <w:keepNext/>
-        <w:widowControl/>
-        <w:shd w:val="clear" w:color="auto" w:fill="FFFFFF"/>
-        <w:tabs>
-          <w:tab w:val="clear" w:pos="709"/>
-          <w:tab w:val="left" w:pos="708"/>
-        </w:tabs>
-        <w:spacing w:after="0" w:line="276" w:lineRule="auto"/>
-        <w:jc w:val="both"/>
-        <w:rPr>
-          <w:rFonts w:ascii="Verdana" w:eastAsia="Times New Roman" w:hAnsi="Verdana" w:cs="Times New Roman"/>
-          <w:color w:val="000000"/>
-          <w:sz w:val="22"/>
-          <w:szCs w:val="22"/>
-          <w:shd w:val="clear" w:color="auto" w:fill="FFFFFF"/>
-        </w:rPr>
-      </w:pPr>
-    </w:p>
-    <w:p>
-      <w:pPr>
-        <w:pStyle w:val="Predeterminado"/>
-        <w:keepNext/>
-        <w:widowControl/>
-        <w:shd w:val="clear" w:color="auto" w:fill="FFFFFF"/>
-        <w:tabs>
-          <w:tab w:val="clear" w:pos="709"/>
-          <w:tab w:val="left" w:pos="708"/>
-        </w:tabs>
-        <w:spacing w:after="0" w:line="276" w:lineRule="auto"/>
-        <w:jc w:val="both"/>
-        <w:rPr>
-          <w:rFonts w:ascii="Verdana" w:eastAsia="Times New Roman" w:hAnsi="Verdana" w:cs="Times New Roman"/>
-          <w:color w:val="000000"/>
-          <w:sz w:val="22"/>
-          <w:szCs w:val="22"/>
-          <w:shd w:val="clear" w:color="auto" w:fill="FFFFFF"/>
-        </w:rPr>
-      </w:pPr>
-      <w:r>
-        <w:rPr>
-          <w:rFonts w:ascii="Verdana" w:eastAsia="Times New Roman" w:hAnsi="Verdana" w:cs="Times New Roman"/>
-          <w:color w:val="000000"/>
-          <w:sz w:val="22"/>
-          <w:szCs w:val="22"/>
-          <w:shd w:val="clear" w:color="auto" w:fill="FFFFFF"/>
-        </w:rPr>
-        <w:t>Cómo se organizará el equipo: canales de comunicación (</w:t>
-      </w:r>
-      <w:proofErr w:type="spellStart"/>
-      <w:r>
-        <w:rPr>
-          <w:rFonts w:ascii="Verdana" w:eastAsia="Times New Roman" w:hAnsi="Verdana" w:cs="Times New Roman"/>
-          <w:color w:val="000000"/>
-          <w:sz w:val="22"/>
-          <w:szCs w:val="22"/>
-          <w:shd w:val="clear" w:color="auto" w:fill="FFFFFF"/>
-        </w:rPr>
-        <w:t>Slack</w:t>
-      </w:r>
-      <w:proofErr w:type="spellEnd"/>
-      <w:r>
-        <w:rPr>
-          <w:rFonts w:ascii="Verdana" w:eastAsia="Times New Roman" w:hAnsi="Verdana" w:cs="Times New Roman"/>
-          <w:color w:val="000000"/>
-          <w:sz w:val="22"/>
-          <w:szCs w:val="22"/>
-          <w:shd w:val="clear" w:color="auto" w:fill="FFFFFF"/>
-        </w:rPr>
-        <w:t xml:space="preserve">, </w:t>
-      </w:r>
-      <w:proofErr w:type="spellStart"/>
-      <w:r>
-        <w:rPr>
-          <w:rFonts w:ascii="Verdana" w:eastAsia="Times New Roman" w:hAnsi="Verdana" w:cs="Times New Roman"/>
-          <w:color w:val="000000"/>
-          <w:sz w:val="22"/>
-          <w:szCs w:val="22"/>
-          <w:shd w:val="clear" w:color="auto" w:fill="FFFFFF"/>
-        </w:rPr>
-        <w:t>GitHub</w:t>
-      </w:r>
-      <w:proofErr w:type="spellEnd"/>
-      <w:r>
-        <w:rPr>
-          <w:rFonts w:ascii="Verdana" w:eastAsia="Times New Roman" w:hAnsi="Verdana" w:cs="Times New Roman"/>
-          <w:color w:val="000000"/>
-          <w:sz w:val="22"/>
-          <w:szCs w:val="22"/>
-          <w:shd w:val="clear" w:color="auto" w:fill="FFFFFF"/>
-        </w:rPr>
-        <w:t xml:space="preserve">, </w:t>
-      </w:r>
-      <w:proofErr w:type="spellStart"/>
-      <w:r>
-        <w:rPr>
-          <w:rFonts w:ascii="Verdana" w:eastAsia="Times New Roman" w:hAnsi="Verdana" w:cs="Times New Roman"/>
-          <w:color w:val="000000"/>
-          <w:sz w:val="22"/>
-          <w:szCs w:val="22"/>
-          <w:shd w:val="clear" w:color="auto" w:fill="FFFFFF"/>
-        </w:rPr>
-        <w:t>Waffle</w:t>
-      </w:r>
-      <w:proofErr w:type="spellEnd"/>
-      <w:r>
-        <w:rPr>
-          <w:rFonts w:ascii="Verdana" w:eastAsia="Times New Roman" w:hAnsi="Verdana" w:cs="Times New Roman"/>
-          <w:color w:val="000000"/>
-          <w:sz w:val="22"/>
-          <w:szCs w:val="22"/>
-          <w:shd w:val="clear" w:color="auto" w:fill="FFFFFF"/>
-        </w:rPr>
-        <w:t xml:space="preserve">, Mail, </w:t>
-      </w:r>
-      <w:proofErr w:type="spellStart"/>
-      <w:r>
-        <w:rPr>
-          <w:rFonts w:ascii="Verdana" w:eastAsia="Times New Roman" w:hAnsi="Verdana" w:cs="Times New Roman"/>
-          <w:color w:val="000000"/>
-          <w:sz w:val="22"/>
-          <w:szCs w:val="22"/>
-          <w:shd w:val="clear" w:color="auto" w:fill="FFFFFF"/>
-        </w:rPr>
-        <w:t>Whatsapp</w:t>
-      </w:r>
-      <w:proofErr w:type="spellEnd"/>
-      <w:r>
-        <w:rPr>
-          <w:rFonts w:ascii="Verdana" w:eastAsia="Times New Roman" w:hAnsi="Verdana" w:cs="Times New Roman"/>
-          <w:color w:val="000000"/>
-          <w:sz w:val="22"/>
-          <w:szCs w:val="22"/>
-          <w:shd w:val="clear" w:color="auto" w:fill="FFFFFF"/>
-        </w:rPr>
-        <w:t>, etc.) tareas de cada uno, que se espera conseguir, temporalización.</w:t>
-      </w:r>
-    </w:p>
-    <w:p>
-      <w:pPr>
-        <w:pStyle w:val="Predeterminado"/>
-        <w:keepNext/>
-        <w:widowControl/>
-        <w:shd w:val="clear" w:color="auto" w:fill="FFFFFF"/>
-        <w:tabs>
-          <w:tab w:val="clear" w:pos="709"/>
-          <w:tab w:val="left" w:pos="708"/>
-        </w:tabs>
-        <w:spacing w:after="0" w:line="276" w:lineRule="auto"/>
-        <w:jc w:val="both"/>
-        <w:rPr>
-          <w:rFonts w:ascii="Verdana" w:eastAsia="Times New Roman" w:hAnsi="Verdana" w:cs="Times New Roman"/>
-          <w:color w:val="000000"/>
-          <w:sz w:val="22"/>
-          <w:szCs w:val="22"/>
-          <w:shd w:val="clear" w:color="auto" w:fill="FFFFFF"/>
-        </w:rPr>
-      </w:pPr>
-    </w:p>
-    <w:p>
-      <w:pPr>
-        <w:pStyle w:val="Predeterminado"/>
-        <w:keepNext/>
-        <w:widowControl/>
-        <w:shd w:val="clear" w:color="auto" w:fill="FFFFFF"/>
-        <w:spacing w:after="0" w:line="276" w:lineRule="auto"/>
-        <w:jc w:val="both"/>
-        <w:rPr>
-          <w:rFonts w:ascii="Verdana" w:eastAsia="Times New Roman" w:hAnsi="Verdana" w:cs="Times New Roman"/>
-          <w:color w:val="000000"/>
-          <w:sz w:val="22"/>
-          <w:szCs w:val="22"/>
-          <w:shd w:val="clear" w:color="auto" w:fill="FFFFFF"/>
-        </w:rPr>
-      </w:pPr>
-      <w:bookmarkStart w:id="12" w:name="_4d34og8"/>
-      <w:bookmarkEnd w:id="12"/>
-      <w:r>
-        <w:rPr>
-          <w:rFonts w:ascii="Verdana" w:eastAsia="Times New Roman" w:hAnsi="Verdana" w:cs="Times New Roman"/>
-          <w:color w:val="000000"/>
-          <w:sz w:val="22"/>
-          <w:szCs w:val="22"/>
+        <w:pStyle w:val="Ttulo2"/>
+        <w:rPr>
+          <w:rFonts w:eastAsia="Times New Roman"/>
+          <w:shd w:val="clear" w:color="auto" w:fill="FFFFFF"/>
+        </w:rPr>
+      </w:pPr>
+      <w:bookmarkStart w:id="18" w:name="_4d34og8"/>
+      <w:bookmarkStart w:id="19" w:name="_Toc515267653"/>
+      <w:bookmarkEnd w:id="18"/>
+      <w:r>
+        <w:rPr>
+          <w:rFonts w:eastAsia="Times New Roman"/>
           <w:shd w:val="clear" w:color="auto" w:fill="FFFFFF"/>
         </w:rPr>
         <w:t>Descripción del trabajo realizado</w:t>
       </w:r>
+      <w:bookmarkEnd w:id="19"/>
     </w:p>
     <w:p>
       <w:pPr>
@@ -9246,8 +9389,8 @@
           <w:shd w:val="clear" w:color="auto" w:fill="FFFFFF"/>
         </w:rPr>
       </w:pPr>
-      <w:bookmarkStart w:id="13" w:name="_2s8eyo1"/>
-      <w:bookmarkEnd w:id="13"/>
+      <w:bookmarkStart w:id="20" w:name="_2s8eyo1"/>
+      <w:bookmarkEnd w:id="20"/>
       <w:r>
         <w:rPr>
           <w:rFonts w:ascii="Verdana" w:eastAsia="Times New Roman" w:hAnsi="Verdana" w:cs="Times New Roman"/>
@@ -9548,8 +9691,8 @@
           <w:shd w:val="clear" w:color="auto" w:fill="FFFFFF"/>
         </w:rPr>
       </w:pPr>
-      <w:bookmarkStart w:id="14" w:name="_17dp8vu"/>
-      <w:bookmarkEnd w:id="14"/>
+      <w:bookmarkStart w:id="21" w:name="_17dp8vu"/>
+      <w:bookmarkEnd w:id="21"/>
       <w:r>
         <w:rPr>
           <w:rFonts w:ascii="Verdana" w:eastAsia="Times New Roman" w:hAnsi="Verdana" w:cs="Times New Roman"/>
@@ -9804,8 +9947,8 @@
           <w:shd w:val="clear" w:color="auto" w:fill="FFFFFF"/>
         </w:rPr>
       </w:pPr>
-      <w:bookmarkStart w:id="15" w:name="_3rdcrjn"/>
-      <w:bookmarkEnd w:id="15"/>
+      <w:bookmarkStart w:id="22" w:name="_3rdcrjn"/>
+      <w:bookmarkEnd w:id="22"/>
       <w:r>
         <w:rPr>
           <w:rFonts w:ascii="Verdana" w:eastAsia="Times New Roman" w:hAnsi="Verdana" w:cs="Times New Roman"/>
@@ -9944,8 +10087,8 @@
           <w:shd w:val="clear" w:color="auto" w:fill="FFFFFF"/>
         </w:rPr>
       </w:pPr>
-      <w:bookmarkStart w:id="16" w:name="_26in1rg"/>
-      <w:bookmarkEnd w:id="16"/>
+      <w:bookmarkStart w:id="23" w:name="_26in1rg"/>
+      <w:bookmarkEnd w:id="23"/>
       <w:r>
         <w:rPr>
           <w:rFonts w:ascii="Verdana" w:eastAsia="Times New Roman" w:hAnsi="Verdana" w:cs="Times New Roman"/>
@@ -10140,7 +10283,7 @@
           <w:shd w:val="clear" w:color="auto" w:fill="FFFFFF"/>
         </w:rPr>
       </w:pPr>
-      <w:bookmarkStart w:id="17" w:name="_Toc515218368"/>
+      <w:bookmarkStart w:id="24" w:name="_Toc515267654"/>
       <w:r>
         <w:rPr>
           <w:rFonts w:eastAsia="Times New Roman"/>
@@ -10149,7 +10292,7 @@
         <w:lastRenderedPageBreak/>
         <w:t>Bibliografía y Webgrafía</w:t>
       </w:r>
-      <w:bookmarkEnd w:id="17"/>
+      <w:bookmarkEnd w:id="24"/>
     </w:p>
     <w:p>
       <w:pPr>
@@ -10686,7 +10829,7 @@
           <w:shd w:val="clear" w:color="auto" w:fill="FFFFFF"/>
         </w:rPr>
       </w:pPr>
-      <w:bookmarkStart w:id="18" w:name="_Toc515218369"/>
+      <w:bookmarkStart w:id="25" w:name="_Toc515267655"/>
       <w:r>
         <w:rPr>
           <w:rFonts w:eastAsia="Times New Roman"/>
@@ -10695,7 +10838,7 @@
         <w:lastRenderedPageBreak/>
         <w:t>Anexos</w:t>
       </w:r>
-      <w:bookmarkEnd w:id="18"/>
+      <w:bookmarkEnd w:id="25"/>
     </w:p>
     <w:p>
       <w:pPr>
@@ -10709,7 +10852,7 @@
           <w:shd w:val="clear" w:color="auto" w:fill="FFFFFF"/>
         </w:rPr>
       </w:pPr>
-      <w:bookmarkStart w:id="19" w:name="_Toc515218370"/>
+      <w:bookmarkStart w:id="26" w:name="_Toc515267656"/>
       <w:r>
         <w:rPr>
           <w:rFonts w:eastAsia="Times New Roman"/>
@@ -10717,7 +10860,7 @@
         </w:rPr>
         <w:t>Apps domótica</w:t>
       </w:r>
-      <w:bookmarkEnd w:id="19"/>
+      <w:bookmarkEnd w:id="26"/>
     </w:p>
     <w:p>
       <w:pPr>
@@ -10727,14 +10870,14 @@
           <w:numId w:val="12"/>
         </w:numPr>
       </w:pPr>
-      <w:bookmarkStart w:id="20" w:name="_Imperihome"/>
-      <w:bookmarkStart w:id="21" w:name="_Toc515218371"/>
-      <w:bookmarkEnd w:id="20"/>
+      <w:bookmarkStart w:id="27" w:name="_Imperihome"/>
+      <w:bookmarkStart w:id="28" w:name="_Toc515267657"/>
+      <w:bookmarkEnd w:id="27"/>
       <w:proofErr w:type="spellStart"/>
       <w:r>
         <w:t>Imperihome</w:t>
       </w:r>
-      <w:bookmarkEnd w:id="21"/>
+      <w:bookmarkEnd w:id="28"/>
       <w:proofErr w:type="spellEnd"/>
     </w:p>
     <w:p/>
@@ -10751,9 +10894,9 @@
           <w:numId w:val="12"/>
         </w:numPr>
       </w:pPr>
-      <w:bookmarkStart w:id="22" w:name="_Houseinhand_KXN"/>
-      <w:bookmarkStart w:id="23" w:name="_Toc515218372"/>
-      <w:bookmarkEnd w:id="22"/>
+      <w:bookmarkStart w:id="29" w:name="_Houseinhand_KXN"/>
+      <w:bookmarkStart w:id="30" w:name="_Toc515267658"/>
+      <w:bookmarkEnd w:id="29"/>
       <w:proofErr w:type="spellStart"/>
       <w:r>
         <w:lastRenderedPageBreak/>
@@ -10763,7 +10906,7 @@
       <w:r>
         <w:t xml:space="preserve"> KXN</w:t>
       </w:r>
-      <w:bookmarkEnd w:id="23"/>
+      <w:bookmarkEnd w:id="30"/>
     </w:p>
     <w:p>
       <w:pPr>
@@ -10928,9 +11071,9 @@
           <w:numId w:val="12"/>
         </w:numPr>
       </w:pPr>
-      <w:bookmarkStart w:id="24" w:name="_TaHoma_by_Somfy"/>
-      <w:bookmarkStart w:id="25" w:name="_Toc515218373"/>
-      <w:bookmarkEnd w:id="24"/>
+      <w:bookmarkStart w:id="31" w:name="_TaHoma_by_Somfy"/>
+      <w:bookmarkStart w:id="32" w:name="_Toc515267659"/>
+      <w:bookmarkEnd w:id="31"/>
       <w:proofErr w:type="spellStart"/>
       <w:r>
         <w:lastRenderedPageBreak/>
@@ -10952,7 +11095,7 @@
       <w:r>
         <w:t>Somfy</w:t>
       </w:r>
-      <w:bookmarkEnd w:id="25"/>
+      <w:bookmarkEnd w:id="32"/>
       <w:proofErr w:type="spellEnd"/>
     </w:p>
     <w:p>
@@ -13557,16 +13700,17 @@
   <w:abstractNum w:abstractNumId="6" w15:restartNumberingAfterBreak="0">
     <w:nsid w:val="3A562495"/>
     <w:multiLevelType w:val="hybridMultilevel"/>
-    <w:tmpl w:val="6EDEB508"/>
-    <w:lvl w:ilvl="0" w:tplc="8A485342">
+    <w:tmpl w:val="330CD0A6"/>
+    <w:lvl w:ilvl="0" w:tplc="0C0A0001">
+      <w:start w:val="1"/>
       <w:numFmt w:val="bullet"/>
-      <w:lvlText w:val="-"/>
+      <w:lvlText w:val=""/>
       <w:lvlJc w:val="left"/>
       <w:pPr>
         <w:ind w:left="720" w:hanging="360"/>
       </w:pPr>
       <w:rPr>
-        <w:rFonts w:ascii="Verdana" w:eastAsia="Times New Roman" w:hAnsi="Verdana" w:cs="Times New Roman" w:hint="default"/>
+        <w:rFonts w:ascii="Symbol" w:hAnsi="Symbol" w:hint="default"/>
       </w:rPr>
     </w:lvl>
     <w:lvl w:ilvl="1" w:tplc="0C0A0003" w:tentative="1">
@@ -15367,7 +15511,7 @@
 </file>
 
 <file path=customXml/itemProps1.xml><?xml version="1.0" encoding="utf-8"?>
-<ds:datastoreItem xmlns:ds="http://schemas.openxmlformats.org/officeDocument/2006/customXml" ds:itemID="{2E7BD0A0-633D-4381-AD45-59EA10856AB0}">
+<ds:datastoreItem xmlns:ds="http://schemas.openxmlformats.org/officeDocument/2006/customXml" ds:itemID="{880590E0-CE1A-48B3-8E52-03FEAC555470}">
   <ds:schemaRefs>
     <ds:schemaRef ds:uri="http://schemas.openxmlformats.org/officeDocument/2006/bibliography"/>
   </ds:schemaRefs>

</xml_diff>

<commit_message>
Actualización de la Memoria
</commit_message>
<xml_diff>
--- a/docs/Memoria FUTH.docx
+++ b/docs/Memoria FUTH.docx
@@ -572,55 +572,7 @@
                 <w:szCs w:val="48"/>
                 <w:shd w:val="clear" w:color="auto" w:fill="FFFFFF"/>
               </w:rPr>
-              <w:t>FUTH (</w:t>
-            </w:r>
-            <w:proofErr w:type="spellStart"/>
-            <w:r>
-              <w:rPr>
-                <w:rFonts w:ascii="Verdana" w:eastAsia="Times New Roman" w:hAnsi="Verdana" w:cs="Times New Roman"/>
-                <w:b/>
-                <w:color w:val="000000"/>
-                <w:sz w:val="48"/>
-                <w:szCs w:val="48"/>
-                <w:shd w:val="clear" w:color="auto" w:fill="FFFFFF"/>
-              </w:rPr>
-              <w:t>Futurizing</w:t>
-            </w:r>
-            <w:proofErr w:type="spellEnd"/>
-            <w:r>
-              <w:rPr>
-                <w:rFonts w:ascii="Verdana" w:eastAsia="Times New Roman" w:hAnsi="Verdana" w:cs="Times New Roman"/>
-                <w:b/>
-                <w:color w:val="000000"/>
-                <w:sz w:val="48"/>
-                <w:szCs w:val="48"/>
-                <w:shd w:val="clear" w:color="auto" w:fill="FFFFFF"/>
-              </w:rPr>
-              <w:t xml:space="preserve"> </w:t>
-            </w:r>
-            <w:proofErr w:type="spellStart"/>
-            <w:r>
-              <w:rPr>
-                <w:rFonts w:ascii="Verdana" w:eastAsia="Times New Roman" w:hAnsi="Verdana" w:cs="Times New Roman"/>
-                <w:b/>
-                <w:color w:val="000000"/>
-                <w:sz w:val="48"/>
-                <w:szCs w:val="48"/>
-                <w:shd w:val="clear" w:color="auto" w:fill="FFFFFF"/>
-              </w:rPr>
-              <w:t>Homes</w:t>
-            </w:r>
-            <w:proofErr w:type="spellEnd"/>
-            <w:r>
-              <w:rPr>
-                <w:rFonts w:ascii="Verdana" w:eastAsia="Times New Roman" w:hAnsi="Verdana" w:cs="Times New Roman"/>
-                <w:b/>
-                <w:color w:val="000000"/>
-                <w:sz w:val="48"/>
-                <w:szCs w:val="48"/>
-                <w:shd w:val="clear" w:color="auto" w:fill="FFFFFF"/>
-              </w:rPr>
-              <w:t>)</w:t>
+              <w:t>FUTH (Futurizing Homes)</w:t>
             </w:r>
           </w:p>
         </w:tc>
@@ -905,7 +857,6 @@
         </w:rPr>
         <w:t xml:space="preserve">: </w:t>
       </w:r>
-      <w:proofErr w:type="spellStart"/>
       <w:r>
         <w:rPr>
           <w:rFonts w:ascii="Verdana" w:eastAsia="Arial" w:hAnsi="Verdana" w:cs="Arial"/>
@@ -916,7 +867,6 @@
         </w:rPr>
         <w:t>Futh</w:t>
       </w:r>
-      <w:proofErr w:type="spellEnd"/>
     </w:p>
     <w:p>
       <w:pPr>
@@ -1397,28 +1347,7 @@
           <w:shd w:val="clear" w:color="auto" w:fill="FFFFFF"/>
         </w:rPr>
         <w:tab/>
-      </w:r>
-      <w:proofErr w:type="spellStart"/>
-      <w:r>
-        <w:rPr>
-          <w:rFonts w:ascii="Verdana" w:eastAsia="Arial" w:hAnsi="Verdana" w:cs="Arial"/>
-          <w:color w:val="000000"/>
-          <w:sz w:val="22"/>
-          <w:szCs w:val="22"/>
-          <w:shd w:val="clear" w:color="auto" w:fill="FFFFFF"/>
-        </w:rPr>
-        <w:t>Fdo</w:t>
-      </w:r>
-      <w:proofErr w:type="spellEnd"/>
-      <w:r>
-        <w:rPr>
-          <w:rFonts w:ascii="Verdana" w:eastAsia="Arial" w:hAnsi="Verdana" w:cs="Arial"/>
-          <w:color w:val="000000"/>
-          <w:sz w:val="22"/>
-          <w:szCs w:val="22"/>
-          <w:shd w:val="clear" w:color="auto" w:fill="FFFFFF"/>
-        </w:rPr>
-        <w:t>: NOMBRE APELLIDO1 APELLIDO2</w:t>
+        <w:t>Fdo: NOMBRE APELLIDO1 APELLIDO2</w:t>
       </w:r>
     </w:p>
     <w:p>
@@ -1858,29 +1787,7 @@
           <w:szCs w:val="22"/>
           <w:shd w:val="clear" w:color="auto" w:fill="FFFFFF"/>
         </w:rPr>
-        <w:t xml:space="preserve">se conectará </w:t>
-      </w:r>
-      <w:proofErr w:type="spellStart"/>
-      <w:r>
-        <w:rPr>
-          <w:rFonts w:ascii="Verdana" w:eastAsia="Times New Roman" w:hAnsi="Verdana" w:cs="Times New Roman"/>
-          <w:color w:val="000000"/>
-          <w:sz w:val="22"/>
-          <w:szCs w:val="22"/>
-          <w:shd w:val="clear" w:color="auto" w:fill="FFFFFF"/>
-        </w:rPr>
-        <w:t>Firebase</w:t>
-      </w:r>
-      <w:proofErr w:type="spellEnd"/>
-      <w:r>
-        <w:rPr>
-          <w:rFonts w:ascii="Verdana" w:eastAsia="Times New Roman" w:hAnsi="Verdana" w:cs="Times New Roman"/>
-          <w:color w:val="000000"/>
-          <w:sz w:val="22"/>
-          <w:szCs w:val="22"/>
-          <w:shd w:val="clear" w:color="auto" w:fill="FFFFFF"/>
-        </w:rPr>
-        <w:t xml:space="preserve">, al igual que la app, y de esa manera serán capaces de comunicarse entre ellos, dando la posibilidad de controlarlo tanto desde una red local como de internet, sin tener que depender de direcciones IP y/u otros factores que suelen restringir el perfil medio del usuario que consume el producto. </w:t>
+        <w:t xml:space="preserve">se conectará Firebase, al igual que la app, y de esa manera serán capaces de comunicarse entre ellos, dando la posibilidad de controlarlo tanto desde una red local como de internet, sin tener que depender de direcciones IP y/u otros factores que suelen restringir el perfil medio del usuario que consume el producto. </w:t>
       </w:r>
     </w:p>
     <w:p>
@@ -2177,10 +2084,21 @@
           <w:shd w:val="clear" w:color="auto" w:fill="FFFFFF"/>
           <w:lang w:val="en-US"/>
         </w:rPr>
-        <w:t xml:space="preserve">or </w:t>
-      </w:r>
-      <w:proofErr w:type="spellStart"/>
-      <w:r>
+        <w:t>or domotics to understand how our product works and allowing them to use the tools that we put at their disposal without any difficulty.</w:t>
+      </w:r>
+    </w:p>
+    <w:p>
+      <w:pPr>
+        <w:pStyle w:val="Predeterminado"/>
+        <w:keepNext/>
+        <w:widowControl/>
+        <w:shd w:val="clear" w:color="auto" w:fill="FFFFFF"/>
+        <w:tabs>
+          <w:tab w:val="clear" w:pos="709"/>
+          <w:tab w:val="left" w:pos="708"/>
+        </w:tabs>
+        <w:spacing w:after="0" w:line="276" w:lineRule="auto"/>
+        <w:jc w:val="both"/>
         <w:rPr>
           <w:rFonts w:ascii="Verdana" w:eastAsia="Times New Roman" w:hAnsi="Verdana" w:cs="Times New Roman"/>
           <w:color w:val="000000"/>
@@ -2189,10 +2107,20 @@
           <w:shd w:val="clear" w:color="auto" w:fill="FFFFFF"/>
           <w:lang w:val="en-US"/>
         </w:rPr>
-        <w:t>domotics</w:t>
-      </w:r>
-      <w:proofErr w:type="spellEnd"/>
-      <w:r>
+      </w:pPr>
+    </w:p>
+    <w:p>
+      <w:pPr>
+        <w:pStyle w:val="Predeterminado"/>
+        <w:keepNext/>
+        <w:widowControl/>
+        <w:shd w:val="clear" w:color="auto" w:fill="FFFFFF"/>
+        <w:tabs>
+          <w:tab w:val="clear" w:pos="709"/>
+          <w:tab w:val="left" w:pos="708"/>
+        </w:tabs>
+        <w:spacing w:after="0" w:line="276" w:lineRule="auto"/>
+        <w:jc w:val="both"/>
         <w:rPr>
           <w:rFonts w:ascii="Verdana" w:eastAsia="Times New Roman" w:hAnsi="Verdana" w:cs="Times New Roman"/>
           <w:color w:val="000000"/>
@@ -2201,21 +2129,8 @@
           <w:shd w:val="clear" w:color="auto" w:fill="FFFFFF"/>
           <w:lang w:val="en-US"/>
         </w:rPr>
-        <w:t xml:space="preserve"> to understand how our product works and allowing them to use the tools that we put at their disposal without any difficulty.</w:t>
-      </w:r>
-    </w:p>
-    <w:p>
-      <w:pPr>
-        <w:pStyle w:val="Predeterminado"/>
-        <w:keepNext/>
-        <w:widowControl/>
-        <w:shd w:val="clear" w:color="auto" w:fill="FFFFFF"/>
-        <w:tabs>
-          <w:tab w:val="clear" w:pos="709"/>
-          <w:tab w:val="left" w:pos="708"/>
-        </w:tabs>
-        <w:spacing w:after="0" w:line="276" w:lineRule="auto"/>
-        <w:jc w:val="both"/>
+      </w:pPr>
+      <w:r>
         <w:rPr>
           <w:rFonts w:ascii="Verdana" w:eastAsia="Times New Roman" w:hAnsi="Verdana" w:cs="Times New Roman"/>
           <w:color w:val="000000"/>
@@ -2224,63 +2139,7 @@
           <w:shd w:val="clear" w:color="auto" w:fill="FFFFFF"/>
           <w:lang w:val="en-US"/>
         </w:rPr>
-      </w:pPr>
-    </w:p>
-    <w:p>
-      <w:pPr>
-        <w:pStyle w:val="Predeterminado"/>
-        <w:keepNext/>
-        <w:widowControl/>
-        <w:shd w:val="clear" w:color="auto" w:fill="FFFFFF"/>
-        <w:tabs>
-          <w:tab w:val="clear" w:pos="709"/>
-          <w:tab w:val="left" w:pos="708"/>
-        </w:tabs>
-        <w:spacing w:after="0" w:line="276" w:lineRule="auto"/>
-        <w:jc w:val="both"/>
-        <w:rPr>
-          <w:rFonts w:ascii="Verdana" w:eastAsia="Times New Roman" w:hAnsi="Verdana" w:cs="Times New Roman"/>
-          <w:color w:val="000000"/>
-          <w:sz w:val="22"/>
-          <w:szCs w:val="22"/>
-          <w:shd w:val="clear" w:color="auto" w:fill="FFFFFF"/>
-          <w:lang w:val="en-US"/>
-        </w:rPr>
-      </w:pPr>
-      <w:r>
-        <w:rPr>
-          <w:rFonts w:ascii="Verdana" w:eastAsia="Times New Roman" w:hAnsi="Verdana" w:cs="Times New Roman"/>
-          <w:color w:val="000000"/>
-          <w:sz w:val="22"/>
-          <w:szCs w:val="22"/>
-          <w:shd w:val="clear" w:color="auto" w:fill="FFFFFF"/>
-          <w:lang w:val="en-US"/>
-        </w:rPr>
-        <w:t xml:space="preserve">At the same time, we will </w:t>
-      </w:r>
-      <w:proofErr w:type="spellStart"/>
-      <w:r>
-        <w:rPr>
-          <w:rFonts w:ascii="Verdana" w:eastAsia="Times New Roman" w:hAnsi="Verdana" w:cs="Times New Roman"/>
-          <w:color w:val="000000"/>
-          <w:sz w:val="22"/>
-          <w:szCs w:val="22"/>
-          <w:shd w:val="clear" w:color="auto" w:fill="FFFFFF"/>
-          <w:lang w:val="en-US"/>
-        </w:rPr>
-        <w:t>develope</w:t>
-      </w:r>
-      <w:proofErr w:type="spellEnd"/>
-      <w:r>
-        <w:rPr>
-          <w:rFonts w:ascii="Verdana" w:eastAsia="Times New Roman" w:hAnsi="Verdana" w:cs="Times New Roman"/>
-          <w:color w:val="000000"/>
-          <w:sz w:val="22"/>
-          <w:szCs w:val="22"/>
-          <w:shd w:val="clear" w:color="auto" w:fill="FFFFFF"/>
-          <w:lang w:val="en-US"/>
-        </w:rPr>
-        <w:t xml:space="preserve"> a device from scratch based on open source that is capable of monitoring some sensors and everyday objects such as the ones mentioned above, including the necessary hardware for all this.</w:t>
+        <w:t>At the same time, we will develope a device from scratch based on open source that is capable of monitoring some sensors and everyday objects such as the ones mentioned above, including the necessary hardware for all this.</w:t>
       </w:r>
       <w:r>
         <w:rPr>
@@ -2800,51 +2659,7 @@
           <w:szCs w:val="22"/>
           <w:shd w:val="clear" w:color="auto" w:fill="FFFFFF"/>
         </w:rPr>
-        <w:t xml:space="preserve">Esta obra se distribuye bajo una licencia </w:t>
-      </w:r>
-      <w:proofErr w:type="spellStart"/>
-      <w:r>
-        <w:rPr>
-          <w:rFonts w:ascii="Verdana" w:eastAsia="Times New Roman" w:hAnsi="Verdana" w:cs="Times New Roman"/>
-          <w:color w:val="000000"/>
-          <w:sz w:val="22"/>
-          <w:szCs w:val="22"/>
-          <w:shd w:val="clear" w:color="auto" w:fill="FFFFFF"/>
-        </w:rPr>
-        <w:t>Creative</w:t>
-      </w:r>
-      <w:proofErr w:type="spellEnd"/>
-      <w:r>
-        <w:rPr>
-          <w:rFonts w:ascii="Verdana" w:eastAsia="Times New Roman" w:hAnsi="Verdana" w:cs="Times New Roman"/>
-          <w:color w:val="000000"/>
-          <w:sz w:val="22"/>
-          <w:szCs w:val="22"/>
-          <w:shd w:val="clear" w:color="auto" w:fill="FFFFFF"/>
-        </w:rPr>
-        <w:t xml:space="preserve"> </w:t>
-      </w:r>
-      <w:proofErr w:type="spellStart"/>
-      <w:r>
-        <w:rPr>
-          <w:rFonts w:ascii="Verdana" w:eastAsia="Times New Roman" w:hAnsi="Verdana" w:cs="Times New Roman"/>
-          <w:color w:val="000000"/>
-          <w:sz w:val="22"/>
-          <w:szCs w:val="22"/>
-          <w:shd w:val="clear" w:color="auto" w:fill="FFFFFF"/>
-        </w:rPr>
-        <w:t>Commons</w:t>
-      </w:r>
-      <w:proofErr w:type="spellEnd"/>
-      <w:r>
-        <w:rPr>
-          <w:rFonts w:ascii="Verdana" w:eastAsia="Times New Roman" w:hAnsi="Verdana" w:cs="Times New Roman"/>
-          <w:color w:val="000000"/>
-          <w:sz w:val="22"/>
-          <w:szCs w:val="22"/>
-          <w:shd w:val="clear" w:color="auto" w:fill="FFFFFF"/>
-        </w:rPr>
-        <w:t>.</w:t>
+        <w:t>Esta obra se distribuye bajo una licencia Creative Commons.</w:t>
       </w:r>
     </w:p>
     <w:p>
@@ -6774,7 +6589,6 @@
           <w:shd w:val="clear" w:color="auto" w:fill="FFFFFF"/>
         </w:rPr>
       </w:pPr>
-      <w:proofErr w:type="spellStart"/>
       <w:r>
         <w:rPr>
           <w:rFonts w:ascii="Verdana" w:eastAsia="Times New Roman" w:hAnsi="Verdana" w:cs="Times New Roman"/>
@@ -6785,7 +6599,6 @@
         </w:rPr>
         <w:t>ImperiHome</w:t>
       </w:r>
-      <w:proofErr w:type="spellEnd"/>
     </w:p>
     <w:p>
       <w:pPr>
@@ -6811,27 +6624,15 @@
           <w:shd w:val="clear" w:color="auto" w:fill="FFFFFF"/>
         </w:rPr>
       </w:pPr>
-      <w:proofErr w:type="spellStart"/>
-      <w:r>
-        <w:rPr>
-          <w:rFonts w:ascii="Verdana" w:eastAsia="Times New Roman" w:hAnsi="Verdana" w:cs="Times New Roman"/>
-          <w:color w:val="000000"/>
-          <w:sz w:val="22"/>
-          <w:szCs w:val="22"/>
-          <w:shd w:val="clear" w:color="auto" w:fill="FFFFFF"/>
-        </w:rPr>
-        <w:t>Houseinhand</w:t>
-      </w:r>
-      <w:proofErr w:type="spellEnd"/>
-      <w:r>
-        <w:rPr>
-          <w:rFonts w:ascii="Verdana" w:eastAsia="Times New Roman" w:hAnsi="Verdana" w:cs="Times New Roman"/>
-          <w:color w:val="000000"/>
-          <w:sz w:val="22"/>
-          <w:szCs w:val="22"/>
-          <w:shd w:val="clear" w:color="auto" w:fill="FFFFFF"/>
-        </w:rPr>
-        <w:t xml:space="preserve"> KXN</w:t>
+      <w:r>
+        <w:rPr>
+          <w:rFonts w:ascii="Verdana" w:eastAsia="Times New Roman" w:hAnsi="Verdana" w:cs="Times New Roman"/>
+          <w:color w:val="000000"/>
+          <w:sz w:val="22"/>
+          <w:szCs w:val="22"/>
+          <w:shd w:val="clear" w:color="auto" w:fill="FFFFFF"/>
+        </w:rPr>
+        <w:t>Houseinhand KXN</w:t>
       </w:r>
     </w:p>
     <w:p>
@@ -6858,62 +6659,16 @@
           <w:shd w:val="clear" w:color="auto" w:fill="FFFFFF"/>
         </w:rPr>
       </w:pPr>
-      <w:proofErr w:type="spellStart"/>
-      <w:r>
-        <w:rPr>
-          <w:rFonts w:ascii="Verdana" w:eastAsia="Times New Roman" w:hAnsi="Verdana" w:cs="Times New Roman"/>
-          <w:color w:val="000000"/>
-          <w:sz w:val="22"/>
-          <w:szCs w:val="22"/>
-          <w:shd w:val="clear" w:color="auto" w:fill="FFFFFF"/>
-        </w:rPr>
-        <w:t>TaHoma</w:t>
-      </w:r>
-      <w:proofErr w:type="spellEnd"/>
-      <w:r>
-        <w:rPr>
-          <w:rFonts w:ascii="Verdana" w:eastAsia="Times New Roman" w:hAnsi="Verdana" w:cs="Times New Roman"/>
-          <w:color w:val="000000"/>
-          <w:sz w:val="22"/>
-          <w:szCs w:val="22"/>
-          <w:shd w:val="clear" w:color="auto" w:fill="FFFFFF"/>
-        </w:rPr>
-        <w:t xml:space="preserve"> </w:t>
-      </w:r>
-      <w:proofErr w:type="spellStart"/>
-      <w:r>
-        <w:rPr>
-          <w:rFonts w:ascii="Verdana" w:eastAsia="Times New Roman" w:hAnsi="Verdana" w:cs="Times New Roman"/>
-          <w:color w:val="000000"/>
-          <w:sz w:val="22"/>
-          <w:szCs w:val="22"/>
-          <w:shd w:val="clear" w:color="auto" w:fill="FFFFFF"/>
-        </w:rPr>
-        <w:t>by</w:t>
-      </w:r>
-      <w:proofErr w:type="spellEnd"/>
-      <w:r>
-        <w:rPr>
-          <w:rFonts w:ascii="Verdana" w:eastAsia="Times New Roman" w:hAnsi="Verdana" w:cs="Times New Roman"/>
-          <w:color w:val="000000"/>
-          <w:sz w:val="22"/>
-          <w:szCs w:val="22"/>
-          <w:shd w:val="clear" w:color="auto" w:fill="FFFFFF"/>
-        </w:rPr>
-        <w:t xml:space="preserve"> </w:t>
-      </w:r>
-      <w:proofErr w:type="spellStart"/>
-      <w:r>
-        <w:rPr>
-          <w:rFonts w:ascii="Verdana" w:eastAsia="Times New Roman" w:hAnsi="Verdana" w:cs="Times New Roman"/>
-          <w:color w:val="000000"/>
-          <w:sz w:val="22"/>
-          <w:szCs w:val="22"/>
-          <w:shd w:val="clear" w:color="auto" w:fill="FFFFFF"/>
-        </w:rPr>
-        <w:t>Somfy</w:t>
-      </w:r>
-      <w:proofErr w:type="spellEnd"/>
+      <w:r>
+        <w:rPr>
+          <w:rFonts w:ascii="Verdana" w:eastAsia="Times New Roman" w:hAnsi="Verdana" w:cs="Times New Roman"/>
+          <w:color w:val="000000"/>
+          <w:sz w:val="22"/>
+          <w:szCs w:val="22"/>
+          <w:shd w:val="clear" w:color="auto" w:fill="FFFFFF"/>
+        </w:rPr>
+        <w:t>TaHoma by Somfy</w:t>
+      </w:r>
     </w:p>
     <w:p>
       <w:pPr>
@@ -7794,7 +7549,6 @@
           <w:shd w:val="clear" w:color="auto" w:fill="FFFFFF"/>
         </w:rPr>
       </w:pPr>
-      <w:proofErr w:type="spellStart"/>
       <w:r>
         <w:rPr>
           <w:rFonts w:ascii="Verdana" w:eastAsia="Times New Roman" w:hAnsi="Verdana" w:cs="Times New Roman"/>
@@ -7806,7 +7560,6 @@
         </w:rPr>
         <w:t>Imperihome</w:t>
       </w:r>
-      <w:proofErr w:type="spellEnd"/>
       <w:r>
         <w:rPr>
           <w:rFonts w:ascii="Verdana" w:eastAsia="Times New Roman" w:hAnsi="Verdana" w:cs="Times New Roman"/>
@@ -7882,7 +7635,6 @@
           <w:shd w:val="clear" w:color="auto" w:fill="FFFFFF"/>
         </w:rPr>
       </w:pPr>
-      <w:proofErr w:type="spellStart"/>
       <w:r>
         <w:rPr>
           <w:rFonts w:ascii="Verdana" w:eastAsia="Times New Roman" w:hAnsi="Verdana" w:cs="Times New Roman"/>
@@ -7892,19 +7644,7 @@
           <w:szCs w:val="22"/>
           <w:shd w:val="clear" w:color="auto" w:fill="FFFFFF"/>
         </w:rPr>
-        <w:t>Houseinhand</w:t>
-      </w:r>
-      <w:proofErr w:type="spellEnd"/>
-      <w:r>
-        <w:rPr>
-          <w:rFonts w:ascii="Verdana" w:eastAsia="Times New Roman" w:hAnsi="Verdana" w:cs="Times New Roman"/>
-          <w:b/>
-          <w:color w:val="000000"/>
-          <w:sz w:val="22"/>
-          <w:szCs w:val="22"/>
-          <w:shd w:val="clear" w:color="auto" w:fill="FFFFFF"/>
-        </w:rPr>
-        <w:t xml:space="preserve"> KNX</w:t>
+        <w:t>Houseinhand KNX</w:t>
       </w:r>
       <w:r>
         <w:rPr>
@@ -7991,7 +7731,6 @@
         </w:rPr>
         <w:t xml:space="preserve">En el caso de </w:t>
       </w:r>
-      <w:proofErr w:type="spellStart"/>
       <w:r>
         <w:rPr>
           <w:rFonts w:ascii="Verdana" w:eastAsia="Times New Roman" w:hAnsi="Verdana" w:cs="Times New Roman"/>
@@ -8001,57 +7740,8 @@
           <w:szCs w:val="22"/>
           <w:shd w:val="clear" w:color="auto" w:fill="FFFFFF"/>
         </w:rPr>
-        <w:t>Tahoma</w:t>
-      </w:r>
-      <w:proofErr w:type="spellEnd"/>
-      <w:r>
-        <w:rPr>
-          <w:rFonts w:ascii="Verdana" w:eastAsia="Times New Roman" w:hAnsi="Verdana" w:cs="Times New Roman"/>
-          <w:b/>
-          <w:color w:val="000000"/>
-          <w:sz w:val="22"/>
-          <w:szCs w:val="22"/>
-          <w:shd w:val="clear" w:color="auto" w:fill="FFFFFF"/>
-        </w:rPr>
-        <w:t xml:space="preserve"> </w:t>
-      </w:r>
-      <w:proofErr w:type="spellStart"/>
-      <w:r>
-        <w:rPr>
-          <w:rFonts w:ascii="Verdana" w:eastAsia="Times New Roman" w:hAnsi="Verdana" w:cs="Times New Roman"/>
-          <w:b/>
-          <w:color w:val="000000"/>
-          <w:sz w:val="22"/>
-          <w:szCs w:val="22"/>
-          <w:shd w:val="clear" w:color="auto" w:fill="FFFFFF"/>
-        </w:rPr>
-        <w:t>by</w:t>
-      </w:r>
-      <w:proofErr w:type="spellEnd"/>
-      <w:r>
-        <w:rPr>
-          <w:rFonts w:ascii="Verdana" w:eastAsia="Times New Roman" w:hAnsi="Verdana" w:cs="Times New Roman"/>
-          <w:b/>
-          <w:color w:val="000000"/>
-          <w:sz w:val="22"/>
-          <w:szCs w:val="22"/>
-          <w:shd w:val="clear" w:color="auto" w:fill="FFFFFF"/>
-        </w:rPr>
-        <w:t xml:space="preserve"> </w:t>
-      </w:r>
-      <w:proofErr w:type="spellStart"/>
-      <w:r>
-        <w:rPr>
-          <w:rFonts w:ascii="Verdana" w:eastAsia="Times New Roman" w:hAnsi="Verdana" w:cs="Times New Roman"/>
-          <w:b/>
-          <w:color w:val="000000"/>
-          <w:sz w:val="22"/>
-          <w:szCs w:val="22"/>
-          <w:shd w:val="clear" w:color="auto" w:fill="FFFFFF"/>
-        </w:rPr>
-        <w:t>Somfy</w:t>
-      </w:r>
-      <w:proofErr w:type="spellEnd"/>
+        <w:t>Tahoma by Somfy</w:t>
+      </w:r>
       <w:r>
         <w:rPr>
           <w:rFonts w:ascii="Verdana" w:eastAsia="Times New Roman" w:hAnsi="Verdana" w:cs="Times New Roman"/>
@@ -8191,6 +7881,559 @@
           <w:szCs w:val="22"/>
           <w:shd w:val="clear" w:color="auto" w:fill="FFFFFF"/>
         </w:rPr>
+        <w:t>En el desarrollo de la aplicación para dispositivos Android, hemos empezado implementando la pantalla de Login, en la cual se podrá iniciar sesión mediante cuenta de Google+. Hemos pensado en esa única forma de poder iniciar sesión con nuestra aplicación debido a que creemos innecesarios los otros métodos de inicio como:</w:t>
+      </w:r>
+    </w:p>
+    <w:p>
+      <w:pPr>
+        <w:pStyle w:val="Predeterminado"/>
+        <w:keepNext/>
+        <w:widowControl/>
+        <w:shd w:val="clear" w:color="auto" w:fill="FFFFFF"/>
+        <w:tabs>
+          <w:tab w:val="clear" w:pos="709"/>
+          <w:tab w:val="left" w:pos="708"/>
+        </w:tabs>
+        <w:spacing w:after="0" w:line="276" w:lineRule="auto"/>
+        <w:jc w:val="both"/>
+        <w:rPr>
+          <w:rFonts w:ascii="Verdana" w:eastAsia="Times New Roman" w:hAnsi="Verdana" w:cs="Times New Roman"/>
+          <w:color w:val="000000"/>
+          <w:sz w:val="22"/>
+          <w:szCs w:val="22"/>
+          <w:shd w:val="clear" w:color="auto" w:fill="FFFFFF"/>
+        </w:rPr>
+      </w:pPr>
+    </w:p>
+    <w:p>
+      <w:pPr>
+        <w:pStyle w:val="Predeterminado"/>
+        <w:keepNext/>
+        <w:widowControl/>
+        <w:numPr>
+          <w:ilvl w:val="0"/>
+          <w:numId w:val="16"/>
+        </w:numPr>
+        <w:shd w:val="clear" w:color="auto" w:fill="FFFFFF"/>
+        <w:tabs>
+          <w:tab w:val="clear" w:pos="709"/>
+          <w:tab w:val="left" w:pos="708"/>
+        </w:tabs>
+        <w:spacing w:after="0" w:line="276" w:lineRule="auto"/>
+        <w:jc w:val="both"/>
+        <w:rPr>
+          <w:rFonts w:ascii="Verdana" w:eastAsia="Times New Roman" w:hAnsi="Verdana" w:cs="Times New Roman"/>
+          <w:color w:val="000000"/>
+          <w:sz w:val="22"/>
+          <w:szCs w:val="22"/>
+          <w:shd w:val="clear" w:color="auto" w:fill="FFFFFF"/>
+        </w:rPr>
+      </w:pPr>
+      <w:r>
+        <w:rPr>
+          <w:rFonts w:ascii="Verdana" w:eastAsia="Times New Roman" w:hAnsi="Verdana" w:cs="Times New Roman"/>
+          <w:color w:val="000000"/>
+          <w:sz w:val="22"/>
+          <w:szCs w:val="22"/>
+          <w:shd w:val="clear" w:color="auto" w:fill="FFFFFF"/>
+        </w:rPr>
+        <w:t>Facebook</w:t>
+      </w:r>
+    </w:p>
+    <w:p>
+      <w:pPr>
+        <w:pStyle w:val="Predeterminado"/>
+        <w:keepNext/>
+        <w:widowControl/>
+        <w:numPr>
+          <w:ilvl w:val="0"/>
+          <w:numId w:val="16"/>
+        </w:numPr>
+        <w:shd w:val="clear" w:color="auto" w:fill="FFFFFF"/>
+        <w:tabs>
+          <w:tab w:val="clear" w:pos="709"/>
+          <w:tab w:val="left" w:pos="708"/>
+        </w:tabs>
+        <w:spacing w:after="0" w:line="276" w:lineRule="auto"/>
+        <w:jc w:val="both"/>
+        <w:rPr>
+          <w:rFonts w:ascii="Verdana" w:eastAsia="Times New Roman" w:hAnsi="Verdana" w:cs="Times New Roman"/>
+          <w:color w:val="000000"/>
+          <w:sz w:val="22"/>
+          <w:szCs w:val="22"/>
+          <w:shd w:val="clear" w:color="auto" w:fill="FFFFFF"/>
+        </w:rPr>
+      </w:pPr>
+      <w:r>
+        <w:rPr>
+          <w:rFonts w:ascii="Verdana" w:eastAsia="Times New Roman" w:hAnsi="Verdana" w:cs="Times New Roman"/>
+          <w:color w:val="000000"/>
+          <w:sz w:val="22"/>
+          <w:szCs w:val="22"/>
+          <w:shd w:val="clear" w:color="auto" w:fill="FFFFFF"/>
+        </w:rPr>
+        <w:t>Twiter</w:t>
+      </w:r>
+    </w:p>
+    <w:p>
+      <w:pPr>
+        <w:pStyle w:val="Predeterminado"/>
+        <w:keepNext/>
+        <w:widowControl/>
+        <w:numPr>
+          <w:ilvl w:val="0"/>
+          <w:numId w:val="16"/>
+        </w:numPr>
+        <w:shd w:val="clear" w:color="auto" w:fill="FFFFFF"/>
+        <w:tabs>
+          <w:tab w:val="clear" w:pos="709"/>
+          <w:tab w:val="left" w:pos="708"/>
+        </w:tabs>
+        <w:spacing w:after="0" w:line="276" w:lineRule="auto"/>
+        <w:jc w:val="both"/>
+        <w:rPr>
+          <w:rFonts w:ascii="Verdana" w:eastAsia="Times New Roman" w:hAnsi="Verdana" w:cs="Times New Roman"/>
+          <w:color w:val="000000"/>
+          <w:sz w:val="22"/>
+          <w:szCs w:val="22"/>
+          <w:shd w:val="clear" w:color="auto" w:fill="FFFFFF"/>
+        </w:rPr>
+      </w:pPr>
+      <w:r>
+        <w:rPr>
+          <w:rFonts w:ascii="Verdana" w:eastAsia="Times New Roman" w:hAnsi="Verdana" w:cs="Times New Roman"/>
+          <w:color w:val="000000"/>
+          <w:sz w:val="22"/>
+          <w:szCs w:val="22"/>
+          <w:shd w:val="clear" w:color="auto" w:fill="FFFFFF"/>
+        </w:rPr>
+        <w:t>GitHub</w:t>
+      </w:r>
+    </w:p>
+    <w:p>
+      <w:pPr>
+        <w:pStyle w:val="Predeterminado"/>
+        <w:keepNext/>
+        <w:widowControl/>
+        <w:shd w:val="clear" w:color="auto" w:fill="FFFFFF"/>
+        <w:tabs>
+          <w:tab w:val="clear" w:pos="709"/>
+          <w:tab w:val="left" w:pos="708"/>
+        </w:tabs>
+        <w:spacing w:after="0" w:line="276" w:lineRule="auto"/>
+        <w:jc w:val="both"/>
+        <w:rPr>
+          <w:rFonts w:ascii="Verdana" w:eastAsia="Times New Roman" w:hAnsi="Verdana" w:cs="Times New Roman"/>
+          <w:color w:val="000000"/>
+          <w:sz w:val="22"/>
+          <w:szCs w:val="22"/>
+          <w:shd w:val="clear" w:color="auto" w:fill="FFFFFF"/>
+        </w:rPr>
+      </w:pPr>
+    </w:p>
+    <w:p>
+      <w:pPr>
+        <w:pStyle w:val="Predeterminado"/>
+        <w:keepNext/>
+        <w:widowControl/>
+        <w:shd w:val="clear" w:color="auto" w:fill="FFFFFF"/>
+        <w:tabs>
+          <w:tab w:val="clear" w:pos="709"/>
+          <w:tab w:val="left" w:pos="708"/>
+        </w:tabs>
+        <w:spacing w:after="0" w:line="276" w:lineRule="auto"/>
+        <w:jc w:val="both"/>
+        <w:rPr>
+          <w:rFonts w:ascii="Verdana" w:eastAsia="Times New Roman" w:hAnsi="Verdana" w:cs="Times New Roman"/>
+          <w:color w:val="000000"/>
+          <w:sz w:val="22"/>
+          <w:szCs w:val="22"/>
+          <w:shd w:val="clear" w:color="auto" w:fill="FFFFFF"/>
+        </w:rPr>
+      </w:pPr>
+      <w:r>
+        <w:rPr>
+          <w:rFonts w:ascii="Verdana" w:eastAsia="Times New Roman" w:hAnsi="Verdana" w:cs="Times New Roman"/>
+          <w:color w:val="000000"/>
+          <w:sz w:val="22"/>
+          <w:szCs w:val="22"/>
+          <w:shd w:val="clear" w:color="auto" w:fill="FFFFFF"/>
+        </w:rPr>
+        <w:t>Al buscar e instalar nuestra aplicación mediante Play Store, damos por hecho que el usuario tiene cuenta de Google+, ya que sin ella no sería capaz de hacer descargas desde Play Store y por lo tanto no sería ningún inconveniente el inicio de sesión para nuestros usuarios.</w:t>
+      </w:r>
+    </w:p>
+    <w:p>
+      <w:pPr>
+        <w:pStyle w:val="Predeterminado"/>
+        <w:keepNext/>
+        <w:widowControl/>
+        <w:shd w:val="clear" w:color="auto" w:fill="FFFFFF"/>
+        <w:tabs>
+          <w:tab w:val="clear" w:pos="709"/>
+          <w:tab w:val="left" w:pos="708"/>
+        </w:tabs>
+        <w:spacing w:after="0" w:line="276" w:lineRule="auto"/>
+        <w:jc w:val="both"/>
+        <w:rPr>
+          <w:rFonts w:ascii="Verdana" w:eastAsia="Times New Roman" w:hAnsi="Verdana" w:cs="Times New Roman"/>
+          <w:color w:val="000000"/>
+          <w:sz w:val="22"/>
+          <w:szCs w:val="22"/>
+          <w:shd w:val="clear" w:color="auto" w:fill="FFFFFF"/>
+        </w:rPr>
+      </w:pPr>
+    </w:p>
+    <w:p>
+      <w:pPr>
+        <w:pStyle w:val="Predeterminado"/>
+        <w:keepNext/>
+        <w:widowControl/>
+        <w:shd w:val="clear" w:color="auto" w:fill="FFFFFF"/>
+        <w:tabs>
+          <w:tab w:val="clear" w:pos="709"/>
+          <w:tab w:val="left" w:pos="708"/>
+        </w:tabs>
+        <w:spacing w:after="0" w:line="276" w:lineRule="auto"/>
+        <w:jc w:val="both"/>
+        <w:rPr>
+          <w:rFonts w:ascii="Verdana" w:eastAsia="Times New Roman" w:hAnsi="Verdana" w:cs="Times New Roman"/>
+          <w:color w:val="000000"/>
+          <w:sz w:val="22"/>
+          <w:szCs w:val="22"/>
+          <w:shd w:val="clear" w:color="auto" w:fill="FFFFFF"/>
+        </w:rPr>
+      </w:pPr>
+      <w:r>
+        <w:rPr>
+          <w:rFonts w:ascii="Verdana" w:eastAsia="Times New Roman" w:hAnsi="Verdana" w:cs="Times New Roman"/>
+          <w:color w:val="000000"/>
+          <w:sz w:val="22"/>
+          <w:szCs w:val="22"/>
+          <w:shd w:val="clear" w:color="auto" w:fill="FFFFFF"/>
+        </w:rPr>
+        <w:t>Para la autenticación por Google+ hemos utilizado el servicio Authentication que nos proporciona Firebase, ya que es fácil de implementar y más seguro.</w:t>
+      </w:r>
+    </w:p>
+    <w:p>
+      <w:pPr>
+        <w:pStyle w:val="Predeterminado"/>
+        <w:keepNext/>
+        <w:widowControl/>
+        <w:shd w:val="clear" w:color="auto" w:fill="FFFFFF"/>
+        <w:tabs>
+          <w:tab w:val="clear" w:pos="709"/>
+          <w:tab w:val="left" w:pos="708"/>
+        </w:tabs>
+        <w:spacing w:after="0" w:line="276" w:lineRule="auto"/>
+        <w:jc w:val="both"/>
+        <w:rPr>
+          <w:rFonts w:ascii="Verdana" w:eastAsia="Times New Roman" w:hAnsi="Verdana" w:cs="Times New Roman"/>
+          <w:color w:val="000000"/>
+          <w:sz w:val="22"/>
+          <w:szCs w:val="22"/>
+          <w:shd w:val="clear" w:color="auto" w:fill="FFFFFF"/>
+        </w:rPr>
+      </w:pPr>
+      <w:r>
+        <w:rPr>
+          <w:rFonts w:ascii="Verdana" w:eastAsia="Times New Roman" w:hAnsi="Verdana" w:cs="Times New Roman"/>
+          <w:color w:val="000000"/>
+          <w:sz w:val="22"/>
+          <w:szCs w:val="22"/>
+          <w:shd w:val="clear" w:color="auto" w:fill="FFFFFF"/>
+        </w:rPr>
+        <w:t>Al hacer click en el botón de Iniciar sesión, si se tiene una cuenta de Google+ asociada en nuestro dispositivo, nos abrirá un pop-up visualizando nuestra cuenta de Google+ y podrá seleccionarse directamente sin necesidad de escribir correo y contraseña de la cuenta.</w:t>
+      </w:r>
+    </w:p>
+    <w:p>
+      <w:pPr>
+        <w:pStyle w:val="Predeterminado"/>
+        <w:keepNext/>
+        <w:widowControl/>
+        <w:shd w:val="clear" w:color="auto" w:fill="FFFFFF"/>
+        <w:tabs>
+          <w:tab w:val="clear" w:pos="709"/>
+          <w:tab w:val="left" w:pos="708"/>
+        </w:tabs>
+        <w:spacing w:after="0" w:line="276" w:lineRule="auto"/>
+        <w:jc w:val="both"/>
+        <w:rPr>
+          <w:rFonts w:ascii="Verdana" w:eastAsia="Times New Roman" w:hAnsi="Verdana" w:cs="Times New Roman"/>
+          <w:color w:val="000000"/>
+          <w:sz w:val="22"/>
+          <w:szCs w:val="22"/>
+          <w:shd w:val="clear" w:color="auto" w:fill="FFFFFF"/>
+        </w:rPr>
+      </w:pPr>
+    </w:p>
+    <w:p>
+      <w:pPr>
+        <w:pStyle w:val="Predeterminado"/>
+        <w:keepNext/>
+        <w:widowControl/>
+        <w:shd w:val="clear" w:color="auto" w:fill="FFFFFF"/>
+        <w:tabs>
+          <w:tab w:val="clear" w:pos="709"/>
+          <w:tab w:val="left" w:pos="708"/>
+        </w:tabs>
+        <w:spacing w:after="0" w:line="276" w:lineRule="auto"/>
+        <w:jc w:val="both"/>
+        <w:rPr>
+          <w:rFonts w:ascii="Verdana" w:eastAsia="Times New Roman" w:hAnsi="Verdana" w:cs="Times New Roman"/>
+          <w:color w:val="000000"/>
+          <w:sz w:val="22"/>
+          <w:szCs w:val="22"/>
+          <w:shd w:val="clear" w:color="auto" w:fill="FFFFFF"/>
+        </w:rPr>
+      </w:pPr>
+      <w:r>
+        <w:rPr>
+          <w:rFonts w:ascii="Verdana" w:eastAsia="Times New Roman" w:hAnsi="Verdana" w:cs="Times New Roman"/>
+          <w:color w:val="000000"/>
+          <w:sz w:val="22"/>
+          <w:szCs w:val="22"/>
+          <w:shd w:val="clear" w:color="auto" w:fill="FFFFFF"/>
+        </w:rPr>
+        <w:t>Al iniciar sesión se mantendrá siempre la sesión iniciada aunque se cierre la aplicación, ya que es mucho más cómodo para el usuario, en lugar de tener que iniciar sesión cada vez que se abra nuestra aplicación.</w:t>
+      </w:r>
+    </w:p>
+    <w:p>
+      <w:pPr>
+        <w:pStyle w:val="Predeterminado"/>
+        <w:keepNext/>
+        <w:widowControl/>
+        <w:shd w:val="clear" w:color="auto" w:fill="FFFFFF"/>
+        <w:tabs>
+          <w:tab w:val="clear" w:pos="709"/>
+          <w:tab w:val="left" w:pos="708"/>
+        </w:tabs>
+        <w:spacing w:after="0" w:line="276" w:lineRule="auto"/>
+        <w:jc w:val="both"/>
+        <w:rPr>
+          <w:rFonts w:ascii="Verdana" w:eastAsia="Times New Roman" w:hAnsi="Verdana" w:cs="Times New Roman"/>
+          <w:color w:val="000000"/>
+          <w:sz w:val="22"/>
+          <w:szCs w:val="22"/>
+          <w:shd w:val="clear" w:color="auto" w:fill="FFFFFF"/>
+        </w:rPr>
+      </w:pPr>
+    </w:p>
+    <w:p>
+      <w:pPr>
+        <w:pStyle w:val="Predeterminado"/>
+        <w:keepNext/>
+        <w:widowControl/>
+        <w:shd w:val="clear" w:color="auto" w:fill="FFFFFF"/>
+        <w:tabs>
+          <w:tab w:val="clear" w:pos="709"/>
+          <w:tab w:val="left" w:pos="708"/>
+        </w:tabs>
+        <w:spacing w:after="0" w:line="276" w:lineRule="auto"/>
+        <w:jc w:val="both"/>
+        <w:rPr>
+          <w:rFonts w:ascii="Verdana" w:eastAsia="Times New Roman" w:hAnsi="Verdana" w:cs="Times New Roman"/>
+          <w:color w:val="000000"/>
+          <w:sz w:val="22"/>
+          <w:szCs w:val="22"/>
+          <w:shd w:val="clear" w:color="auto" w:fill="FFFFFF"/>
+        </w:rPr>
+      </w:pPr>
+      <w:r>
+        <w:rPr>
+          <w:rFonts w:ascii="Verdana" w:eastAsia="Times New Roman" w:hAnsi="Verdana" w:cs="Times New Roman"/>
+          <w:color w:val="000000"/>
+          <w:sz w:val="22"/>
+          <w:szCs w:val="22"/>
+          <w:shd w:val="clear" w:color="auto" w:fill="FFFFFF"/>
+        </w:rPr>
+        <w:t xml:space="preserve">Una vez iniciada la sesión hemos implementado una pantalla principal, en la cual se mostrará que dispositivos tienes añadidos, un botón para añadir dispositivos, un panel lateral, que tendrá como cabecera la foto de perfil, el correo y el nombre asociada a la cuenta de Google+. En el cuerpo del panel tendrá también todos los dispositivos añadidos, para que en cualquier momento puedas seleccionar uno, sin necesidad de tener que pasar siempre por la pantalla principal. </w:t>
+      </w:r>
+    </w:p>
+    <w:p>
+      <w:pPr>
+        <w:pStyle w:val="Predeterminado"/>
+        <w:keepNext/>
+        <w:widowControl/>
+        <w:shd w:val="clear" w:color="auto" w:fill="FFFFFF"/>
+        <w:tabs>
+          <w:tab w:val="clear" w:pos="709"/>
+          <w:tab w:val="left" w:pos="708"/>
+        </w:tabs>
+        <w:spacing w:after="0" w:line="276" w:lineRule="auto"/>
+        <w:jc w:val="both"/>
+        <w:rPr>
+          <w:rFonts w:ascii="Verdana" w:eastAsia="Times New Roman" w:hAnsi="Verdana" w:cs="Times New Roman"/>
+          <w:color w:val="000000"/>
+          <w:sz w:val="22"/>
+          <w:szCs w:val="22"/>
+          <w:shd w:val="clear" w:color="auto" w:fill="FFFFFF"/>
+        </w:rPr>
+      </w:pPr>
+    </w:p>
+    <w:p>
+      <w:pPr>
+        <w:pStyle w:val="Predeterminado"/>
+        <w:keepNext/>
+        <w:widowControl/>
+        <w:shd w:val="clear" w:color="auto" w:fill="FFFFFF"/>
+        <w:tabs>
+          <w:tab w:val="clear" w:pos="709"/>
+          <w:tab w:val="left" w:pos="708"/>
+        </w:tabs>
+        <w:spacing w:after="0" w:line="276" w:lineRule="auto"/>
+        <w:jc w:val="both"/>
+        <w:rPr>
+          <w:rFonts w:ascii="Verdana" w:eastAsia="Times New Roman" w:hAnsi="Verdana" w:cs="Times New Roman"/>
+          <w:color w:val="000000"/>
+          <w:sz w:val="22"/>
+          <w:szCs w:val="22"/>
+          <w:shd w:val="clear" w:color="auto" w:fill="FFFFFF"/>
+        </w:rPr>
+      </w:pPr>
+      <w:r>
+        <w:rPr>
+          <w:rFonts w:ascii="Verdana" w:eastAsia="Times New Roman" w:hAnsi="Verdana" w:cs="Times New Roman"/>
+          <w:color w:val="000000"/>
+          <w:sz w:val="22"/>
+          <w:szCs w:val="22"/>
+          <w:shd w:val="clear" w:color="auto" w:fill="FFFFFF"/>
+        </w:rPr>
+        <w:t>Habrá también un botón de Logout, se encargará de cerrar sesión tanto en Firebase Authentication, como en nuestra aplicación.</w:t>
+      </w:r>
+    </w:p>
+    <w:p>
+      <w:pPr>
+        <w:pStyle w:val="Predeterminado"/>
+        <w:keepNext/>
+        <w:widowControl/>
+        <w:shd w:val="clear" w:color="auto" w:fill="FFFFFF"/>
+        <w:tabs>
+          <w:tab w:val="clear" w:pos="709"/>
+          <w:tab w:val="left" w:pos="708"/>
+        </w:tabs>
+        <w:spacing w:after="0" w:line="276" w:lineRule="auto"/>
+        <w:jc w:val="both"/>
+        <w:rPr>
+          <w:rFonts w:ascii="Verdana" w:eastAsia="Times New Roman" w:hAnsi="Verdana" w:cs="Times New Roman"/>
+          <w:color w:val="000000"/>
+          <w:sz w:val="22"/>
+          <w:szCs w:val="22"/>
+          <w:shd w:val="clear" w:color="auto" w:fill="FFFFFF"/>
+        </w:rPr>
+      </w:pPr>
+    </w:p>
+    <w:p>
+      <w:pPr>
+        <w:pStyle w:val="Predeterminado"/>
+        <w:keepNext/>
+        <w:widowControl/>
+        <w:shd w:val="clear" w:color="auto" w:fill="FFFFFF"/>
+        <w:tabs>
+          <w:tab w:val="clear" w:pos="709"/>
+          <w:tab w:val="left" w:pos="708"/>
+        </w:tabs>
+        <w:spacing w:after="0" w:line="276" w:lineRule="auto"/>
+        <w:jc w:val="both"/>
+        <w:rPr>
+          <w:rFonts w:ascii="Verdana" w:eastAsia="Times New Roman" w:hAnsi="Verdana" w:cs="Times New Roman"/>
+          <w:color w:val="000000"/>
+          <w:sz w:val="22"/>
+          <w:szCs w:val="22"/>
+          <w:shd w:val="clear" w:color="auto" w:fill="FFFFFF"/>
+        </w:rPr>
+      </w:pPr>
+      <w:r>
+        <w:rPr>
+          <w:rFonts w:ascii="Verdana" w:eastAsia="Times New Roman" w:hAnsi="Verdana" w:cs="Times New Roman"/>
+          <w:color w:val="000000"/>
+          <w:sz w:val="22"/>
+          <w:szCs w:val="22"/>
+          <w:shd w:val="clear" w:color="auto" w:fill="FFFFFF"/>
+        </w:rPr>
+        <w:t>Hemos decidido que al pulsar en el botón de añadir dispositivos que aparece en nuestra pantalla principal, se introduzca un ID</w:t>
+      </w:r>
+      <w:r>
+        <w:rPr>
+          <w:rFonts w:ascii="Verdana" w:eastAsia="Times New Roman" w:hAnsi="Verdana" w:cs="Times New Roman"/>
+          <w:color w:val="000000"/>
+          <w:sz w:val="22"/>
+          <w:szCs w:val="22"/>
+          <w:shd w:val="clear" w:color="auto" w:fill="FFFFFF"/>
+        </w:rPr>
+        <w:t xml:space="preserve"> que será único y</w:t>
+      </w:r>
+      <w:r>
+        <w:rPr>
+          <w:rFonts w:ascii="Verdana" w:eastAsia="Times New Roman" w:hAnsi="Verdana" w:cs="Times New Roman"/>
+          <w:color w:val="000000"/>
+          <w:sz w:val="22"/>
+          <w:szCs w:val="22"/>
+          <w:shd w:val="clear" w:color="auto" w:fill="FFFFFF"/>
+        </w:rPr>
+        <w:t xml:space="preserve"> que vendría </w:t>
+      </w:r>
+      <w:r>
+        <w:rPr>
+          <w:rFonts w:ascii="Verdana" w:eastAsia="Times New Roman" w:hAnsi="Verdana" w:cs="Times New Roman"/>
+          <w:color w:val="000000"/>
+          <w:sz w:val="22"/>
+          <w:szCs w:val="22"/>
+          <w:shd w:val="clear" w:color="auto" w:fill="FFFFFF"/>
+        </w:rPr>
+        <w:t>junto con nuestros dispositivos. Una vez añadido, se creará automáticamente un botón nuevo en el panel lateral con el dispositivo nuevo añadido.</w:t>
+      </w:r>
+      <w:bookmarkStart w:id="13" w:name="_GoBack"/>
+      <w:bookmarkEnd w:id="13"/>
+    </w:p>
+    <w:p>
+      <w:pPr>
+        <w:pStyle w:val="Predeterminado"/>
+        <w:keepNext/>
+        <w:widowControl/>
+        <w:shd w:val="clear" w:color="auto" w:fill="FFFFFF"/>
+        <w:tabs>
+          <w:tab w:val="clear" w:pos="709"/>
+          <w:tab w:val="left" w:pos="708"/>
+        </w:tabs>
+        <w:spacing w:after="0" w:line="276" w:lineRule="auto"/>
+        <w:jc w:val="both"/>
+        <w:rPr>
+          <w:rFonts w:ascii="Verdana" w:eastAsia="Times New Roman" w:hAnsi="Verdana" w:cs="Times New Roman"/>
+          <w:color w:val="000000"/>
+          <w:sz w:val="22"/>
+          <w:szCs w:val="22"/>
+          <w:shd w:val="clear" w:color="auto" w:fill="FFFFFF"/>
+        </w:rPr>
+      </w:pPr>
+    </w:p>
+    <w:p>
+      <w:pPr>
+        <w:pStyle w:val="Predeterminado"/>
+        <w:keepNext/>
+        <w:widowControl/>
+        <w:shd w:val="clear" w:color="auto" w:fill="FFFFFF"/>
+        <w:tabs>
+          <w:tab w:val="clear" w:pos="709"/>
+          <w:tab w:val="left" w:pos="708"/>
+        </w:tabs>
+        <w:spacing w:after="0" w:line="276" w:lineRule="auto"/>
+        <w:jc w:val="both"/>
+        <w:rPr>
+          <w:rFonts w:ascii="Verdana" w:eastAsia="Times New Roman" w:hAnsi="Verdana" w:cs="Times New Roman"/>
+          <w:color w:val="000000"/>
+          <w:sz w:val="22"/>
+          <w:szCs w:val="22"/>
+          <w:shd w:val="clear" w:color="auto" w:fill="FFFFFF"/>
+        </w:rPr>
+      </w:pPr>
+      <w:r>
+        <w:rPr>
+          <w:rFonts w:ascii="Verdana" w:eastAsia="Times New Roman" w:hAnsi="Verdana" w:cs="Times New Roman"/>
+          <w:color w:val="000000"/>
+          <w:sz w:val="22"/>
+          <w:szCs w:val="22"/>
+          <w:shd w:val="clear" w:color="auto" w:fill="FFFFFF"/>
+        </w:rPr>
         <w:t>Trata sobre la realización del trabajo en sí. En esta</w:t>
       </w:r>
       <w:r>
@@ -8211,7 +8454,18 @@
           <w:szCs w:val="22"/>
           <w:shd w:val="clear" w:color="auto" w:fill="FFFFFF"/>
         </w:rPr>
-        <w:t>parte se describe lo que se ha hecho, cómo se ha llevado a cabo, por qué se ha hecho así y no de otra manera, qué materiales o herramientas ha sido necesario utilizar, qué metodología de trabajo y validación se ha utilizado, etc.</w:t>
+        <w:t xml:space="preserve">parte se describe lo que se ha hecho, cómo se ha llevado a cabo, por qué se ha hecho así y no de otra manera, qué materiales </w:t>
+      </w:r>
+      <w:r>
+        <w:rPr>
+          <w:rFonts w:ascii="Verdana" w:eastAsia="Times New Roman" w:hAnsi="Verdana" w:cs="Times New Roman"/>
+          <w:color w:val="000000"/>
+          <w:sz w:val="22"/>
+          <w:szCs w:val="22"/>
+          <w:shd w:val="clear" w:color="auto" w:fill="FFFFFF"/>
+        </w:rPr>
+        <w:lastRenderedPageBreak/>
+        <w:t>o herramientas ha sido necesario utilizar, qué metodología de trabajo y validación se ha utilizado, etc.</w:t>
       </w:r>
     </w:p>
     <w:p>
@@ -8243,9 +8497,9 @@
           <w:shd w:val="clear" w:color="auto" w:fill="FFFFFF"/>
         </w:rPr>
       </w:pPr>
-      <w:bookmarkStart w:id="13" w:name="_3dy6vkm"/>
-      <w:bookmarkStart w:id="14" w:name="_Toc515267651"/>
-      <w:bookmarkEnd w:id="13"/>
+      <w:bookmarkStart w:id="14" w:name="_3dy6vkm"/>
+      <w:bookmarkStart w:id="15" w:name="_Toc515267651"/>
+      <w:bookmarkEnd w:id="14"/>
       <w:r>
         <w:rPr>
           <w:rFonts w:eastAsia="Times New Roman"/>
@@ -8253,7 +8507,7 @@
         </w:rPr>
         <w:t>Herramientas tecnológicas</w:t>
       </w:r>
-      <w:bookmarkEnd w:id="14"/>
+      <w:bookmarkEnd w:id="15"/>
     </w:p>
     <w:p>
       <w:pPr>
@@ -9156,7 +9410,6 @@
           <w:shd w:val="clear" w:color="auto" w:fill="FFFFFF"/>
         </w:rPr>
       </w:pPr>
-      <w:proofErr w:type="spellStart"/>
       <w:r>
         <w:rPr>
           <w:rFonts w:eastAsia="Times New Roman"/>
@@ -9165,160 +9418,59 @@
         <w:lastRenderedPageBreak/>
         <w:t>Firebase</w:t>
       </w:r>
-      <w:proofErr w:type="spellEnd"/>
-    </w:p>
-    <w:p>
-      <w:pPr>
-        <w:pStyle w:val="Predeterminado"/>
-        <w:keepNext/>
-        <w:widowControl/>
-        <w:shd w:val="clear" w:color="auto" w:fill="FFFFFF"/>
-        <w:spacing w:after="0" w:line="276" w:lineRule="auto"/>
-        <w:jc w:val="both"/>
-        <w:rPr>
-          <w:rFonts w:ascii="Verdana" w:eastAsia="Times New Roman" w:hAnsi="Verdana" w:cs="Times New Roman"/>
-          <w:color w:val="000000"/>
-          <w:sz w:val="22"/>
-          <w:szCs w:val="22"/>
-          <w:shd w:val="clear" w:color="auto" w:fill="FFFFFF"/>
-        </w:rPr>
-      </w:pPr>
-    </w:p>
-    <w:p>
-      <w:pPr>
-        <w:pStyle w:val="Predeterminado"/>
-        <w:keepNext/>
-        <w:widowControl/>
-        <w:shd w:val="clear" w:color="auto" w:fill="FFFFFF"/>
-        <w:spacing w:after="0" w:line="276" w:lineRule="auto"/>
-        <w:jc w:val="both"/>
-        <w:rPr>
-          <w:rFonts w:ascii="Verdana" w:eastAsia="Times New Roman" w:hAnsi="Verdana" w:cs="Times New Roman"/>
-          <w:color w:val="000000"/>
-          <w:sz w:val="22"/>
-          <w:szCs w:val="22"/>
-          <w:shd w:val="clear" w:color="auto" w:fill="FFFFFF"/>
-        </w:rPr>
-      </w:pPr>
-      <w:proofErr w:type="spellStart"/>
-      <w:r>
-        <w:rPr>
-          <w:rFonts w:ascii="Verdana" w:eastAsia="Times New Roman" w:hAnsi="Verdana" w:cs="Times New Roman"/>
-          <w:color w:val="000000"/>
-          <w:sz w:val="22"/>
-          <w:szCs w:val="22"/>
-          <w:shd w:val="clear" w:color="auto" w:fill="FFFFFF"/>
-        </w:rPr>
-        <w:t>Firebase</w:t>
-      </w:r>
-      <w:proofErr w:type="spellEnd"/>
-      <w:r>
-        <w:rPr>
-          <w:rFonts w:ascii="Verdana" w:eastAsia="Times New Roman" w:hAnsi="Verdana" w:cs="Times New Roman"/>
-          <w:color w:val="000000"/>
-          <w:sz w:val="22"/>
-          <w:szCs w:val="22"/>
-          <w:shd w:val="clear" w:color="auto" w:fill="FFFFFF"/>
-        </w:rPr>
-        <w:t xml:space="preserve"> es una plataforma de desarrollo móvil en la nube, gratis. El gran atractivo de esta tecnología es que dispone de una gran variedad de productos de manera gratuita, y ofrece soporte para los más comunes </w:t>
-      </w:r>
-      <w:proofErr w:type="spellStart"/>
-      <w:r>
-        <w:rPr>
-          <w:rFonts w:ascii="Verdana" w:eastAsia="Times New Roman" w:hAnsi="Verdana" w:cs="Times New Roman"/>
-          <w:color w:val="000000"/>
-          <w:sz w:val="22"/>
-          <w:szCs w:val="22"/>
-          <w:shd w:val="clear" w:color="auto" w:fill="FFFFFF"/>
-        </w:rPr>
-        <w:t>IDEs</w:t>
-      </w:r>
-      <w:proofErr w:type="spellEnd"/>
-      <w:r>
-        <w:rPr>
-          <w:rFonts w:ascii="Verdana" w:eastAsia="Times New Roman" w:hAnsi="Verdana" w:cs="Times New Roman"/>
-          <w:color w:val="000000"/>
-          <w:sz w:val="22"/>
-          <w:szCs w:val="22"/>
-          <w:shd w:val="clear" w:color="auto" w:fill="FFFFFF"/>
-        </w:rPr>
-        <w:t xml:space="preserve">, plataformas y sistemas operativos. </w:t>
-      </w:r>
-      <w:r>
-        <w:rPr>
-          <w:rFonts w:ascii="Verdana" w:eastAsia="Times New Roman" w:hAnsi="Verdana" w:cs="Times New Roman"/>
-          <w:color w:val="000000"/>
-          <w:sz w:val="22"/>
-          <w:szCs w:val="22"/>
-          <w:shd w:val="clear" w:color="auto" w:fill="FFFFFF"/>
-        </w:rPr>
-        <w:t xml:space="preserve">En nuestro proyecto usaremos concretamente dos: </w:t>
-      </w:r>
-      <w:proofErr w:type="spellStart"/>
-      <w:r>
-        <w:rPr>
-          <w:rFonts w:ascii="Verdana" w:eastAsia="Times New Roman" w:hAnsi="Verdana" w:cs="Times New Roman"/>
-          <w:color w:val="000000"/>
-          <w:sz w:val="22"/>
-          <w:szCs w:val="22"/>
-          <w:shd w:val="clear" w:color="auto" w:fill="FFFFFF"/>
-        </w:rPr>
-        <w:t>Realtime</w:t>
-      </w:r>
-      <w:proofErr w:type="spellEnd"/>
-      <w:r>
-        <w:rPr>
-          <w:rFonts w:ascii="Verdana" w:eastAsia="Times New Roman" w:hAnsi="Verdana" w:cs="Times New Roman"/>
-          <w:color w:val="000000"/>
-          <w:sz w:val="22"/>
-          <w:szCs w:val="22"/>
-          <w:shd w:val="clear" w:color="auto" w:fill="FFFFFF"/>
-        </w:rPr>
-        <w:t xml:space="preserve"> </w:t>
-      </w:r>
-      <w:proofErr w:type="spellStart"/>
-      <w:r>
-        <w:rPr>
-          <w:rFonts w:ascii="Verdana" w:eastAsia="Times New Roman" w:hAnsi="Verdana" w:cs="Times New Roman"/>
-          <w:color w:val="000000"/>
-          <w:sz w:val="22"/>
-          <w:szCs w:val="22"/>
-          <w:shd w:val="clear" w:color="auto" w:fill="FFFFFF"/>
-        </w:rPr>
-        <w:t>Database</w:t>
-      </w:r>
-      <w:proofErr w:type="spellEnd"/>
-      <w:r>
-        <w:rPr>
-          <w:rFonts w:ascii="Verdana" w:eastAsia="Times New Roman" w:hAnsi="Verdana" w:cs="Times New Roman"/>
-          <w:color w:val="000000"/>
-          <w:sz w:val="22"/>
-          <w:szCs w:val="22"/>
-          <w:shd w:val="clear" w:color="auto" w:fill="FFFFFF"/>
-        </w:rPr>
-        <w:t xml:space="preserve"> y </w:t>
-      </w:r>
-      <w:proofErr w:type="spellStart"/>
-      <w:r>
-        <w:rPr>
-          <w:rFonts w:ascii="Verdana" w:eastAsia="Times New Roman" w:hAnsi="Verdana" w:cs="Times New Roman"/>
-          <w:color w:val="000000"/>
-          <w:sz w:val="22"/>
-          <w:szCs w:val="22"/>
-          <w:shd w:val="clear" w:color="auto" w:fill="FFFFFF"/>
-        </w:rPr>
-        <w:t>Authentication</w:t>
-      </w:r>
-      <w:proofErr w:type="spellEnd"/>
-      <w:r>
-        <w:rPr>
-          <w:rFonts w:ascii="Verdana" w:eastAsia="Times New Roman" w:hAnsi="Verdana" w:cs="Times New Roman"/>
-          <w:color w:val="000000"/>
-          <w:sz w:val="22"/>
-          <w:szCs w:val="22"/>
-          <w:shd w:val="clear" w:color="auto" w:fill="FFFFFF"/>
-        </w:rPr>
-        <w:t>.</w:t>
+    </w:p>
+    <w:p>
+      <w:pPr>
+        <w:pStyle w:val="Predeterminado"/>
+        <w:keepNext/>
+        <w:widowControl/>
+        <w:shd w:val="clear" w:color="auto" w:fill="FFFFFF"/>
+        <w:spacing w:after="0" w:line="276" w:lineRule="auto"/>
+        <w:jc w:val="both"/>
+        <w:rPr>
+          <w:rFonts w:ascii="Verdana" w:eastAsia="Times New Roman" w:hAnsi="Verdana" w:cs="Times New Roman"/>
+          <w:color w:val="000000"/>
+          <w:sz w:val="22"/>
+          <w:szCs w:val="22"/>
+          <w:shd w:val="clear" w:color="auto" w:fill="FFFFFF"/>
+        </w:rPr>
+      </w:pPr>
+    </w:p>
+    <w:p>
+      <w:pPr>
+        <w:pStyle w:val="Predeterminado"/>
+        <w:keepNext/>
+        <w:widowControl/>
+        <w:shd w:val="clear" w:color="auto" w:fill="FFFFFF"/>
+        <w:spacing w:after="0" w:line="276" w:lineRule="auto"/>
+        <w:jc w:val="both"/>
+        <w:rPr>
+          <w:rFonts w:ascii="Verdana" w:eastAsia="Times New Roman" w:hAnsi="Verdana" w:cs="Times New Roman"/>
+          <w:color w:val="000000"/>
+          <w:sz w:val="22"/>
+          <w:szCs w:val="22"/>
+          <w:shd w:val="clear" w:color="auto" w:fill="FFFFFF"/>
+        </w:rPr>
+      </w:pPr>
+      <w:r>
+        <w:rPr>
+          <w:rFonts w:ascii="Verdana" w:eastAsia="Times New Roman" w:hAnsi="Verdana" w:cs="Times New Roman"/>
+          <w:color w:val="000000"/>
+          <w:sz w:val="22"/>
+          <w:szCs w:val="22"/>
+          <w:shd w:val="clear" w:color="auto" w:fill="FFFFFF"/>
+        </w:rPr>
+        <w:t xml:space="preserve">Firebase es una plataforma de desarrollo móvil en la nube, gratis. El gran atractivo de esta tecnología es que dispone de una gran variedad de productos de manera gratuita, y ofrece soporte para los más comunes IDEs, plataformas y sistemas operativos. </w:t>
+      </w:r>
+      <w:r>
+        <w:rPr>
+          <w:rFonts w:ascii="Verdana" w:eastAsia="Times New Roman" w:hAnsi="Verdana" w:cs="Times New Roman"/>
+          <w:color w:val="000000"/>
+          <w:sz w:val="22"/>
+          <w:szCs w:val="22"/>
+          <w:shd w:val="clear" w:color="auto" w:fill="FFFFFF"/>
+        </w:rPr>
+        <w:t>En nuestro proyecto usaremos concretamente dos: Realtime Database y Authentication.</w:t>
       </w:r>
     </w:p>
     <w:p>
@@ -9416,29 +9568,7 @@
           <w:szCs w:val="22"/>
           <w:shd w:val="clear" w:color="auto" w:fill="FFFFFF"/>
         </w:rPr>
-        <w:t xml:space="preserve">Y en cualquier momento podríamos implementar más servicios de </w:t>
-      </w:r>
-      <w:proofErr w:type="spellStart"/>
-      <w:r>
-        <w:rPr>
-          <w:rFonts w:ascii="Verdana" w:eastAsia="Times New Roman" w:hAnsi="Verdana" w:cs="Times New Roman"/>
-          <w:color w:val="000000"/>
-          <w:sz w:val="22"/>
-          <w:szCs w:val="22"/>
-          <w:shd w:val="clear" w:color="auto" w:fill="FFFFFF"/>
-        </w:rPr>
-        <w:t>Firebase</w:t>
-      </w:r>
-      <w:proofErr w:type="spellEnd"/>
-      <w:r>
-        <w:rPr>
-          <w:rFonts w:ascii="Verdana" w:eastAsia="Times New Roman" w:hAnsi="Verdana" w:cs="Times New Roman"/>
-          <w:color w:val="000000"/>
-          <w:sz w:val="22"/>
-          <w:szCs w:val="22"/>
-          <w:shd w:val="clear" w:color="auto" w:fill="FFFFFF"/>
-        </w:rPr>
-        <w:t xml:space="preserve"> en el proyecto sin necesitar rehacerlo por completo.</w:t>
+        <w:t>Y en cualquier momento podríamos implementar más servicios de Firebase en el proyecto sin necesitar rehacerlo por completo.</w:t>
       </w:r>
     </w:p>
     <w:p>
@@ -9800,29 +9930,7 @@
           <w:szCs w:val="22"/>
           <w:shd w:val="clear" w:color="auto" w:fill="FFFFFF"/>
         </w:rPr>
-        <w:t xml:space="preserve">Arduino es una compañía Open </w:t>
-      </w:r>
-      <w:proofErr w:type="spellStart"/>
-      <w:r>
-        <w:rPr>
-          <w:rFonts w:ascii="Verdana" w:eastAsia="Times New Roman" w:hAnsi="Verdana" w:cs="Times New Roman"/>
-          <w:color w:val="000000"/>
-          <w:sz w:val="22"/>
-          <w:szCs w:val="22"/>
-          <w:shd w:val="clear" w:color="auto" w:fill="FFFFFF"/>
-        </w:rPr>
-        <w:t>Source</w:t>
-      </w:r>
-      <w:proofErr w:type="spellEnd"/>
-      <w:r>
-        <w:rPr>
-          <w:rFonts w:ascii="Verdana" w:eastAsia="Times New Roman" w:hAnsi="Verdana" w:cs="Times New Roman"/>
-          <w:color w:val="000000"/>
-          <w:sz w:val="22"/>
-          <w:szCs w:val="22"/>
-          <w:shd w:val="clear" w:color="auto" w:fill="FFFFFF"/>
-        </w:rPr>
-        <w:t xml:space="preserve"> y Open Hardware, así como un proyecto y comunidad internacional que diseña y manufactura multitud de dispositivos capaces de controlar objetos del mundo</w:t>
+        <w:t>Arduino es una compañía Open Source y Open Hardware, así como un proyecto y comunidad internacional que diseña y manufactura multitud de dispositivos capaces de controlar objetos del mundo</w:t>
       </w:r>
       <w:r>
         <w:rPr>
@@ -9894,29 +10002,7 @@
           <w:szCs w:val="22"/>
           <w:shd w:val="clear" w:color="auto" w:fill="FFFFFF"/>
         </w:rPr>
-        <w:t xml:space="preserve">. Por ello, hemos elegido el ESP32, una placa que incluye un microprocesador con dos núcleos y capaz de realizar tareas un tanto pesadas como puede ser la conexión a </w:t>
-      </w:r>
-      <w:proofErr w:type="spellStart"/>
-      <w:r>
-        <w:rPr>
-          <w:rFonts w:ascii="Verdana" w:eastAsia="Times New Roman" w:hAnsi="Verdana" w:cs="Times New Roman"/>
-          <w:color w:val="000000"/>
-          <w:sz w:val="22"/>
-          <w:szCs w:val="22"/>
-          <w:shd w:val="clear" w:color="auto" w:fill="FFFFFF"/>
-        </w:rPr>
-        <w:t>Firebase</w:t>
-      </w:r>
-      <w:proofErr w:type="spellEnd"/>
-      <w:r>
-        <w:rPr>
-          <w:rFonts w:ascii="Verdana" w:eastAsia="Times New Roman" w:hAnsi="Verdana" w:cs="Times New Roman"/>
-          <w:color w:val="000000"/>
-          <w:sz w:val="22"/>
-          <w:szCs w:val="22"/>
-          <w:shd w:val="clear" w:color="auto" w:fill="FFFFFF"/>
-        </w:rPr>
-        <w:t xml:space="preserve"> mientras monitoriza los sensores.</w:t>
+        <w:t>. Por ello, hemos elegido el ESP32, una placa que incluye un microprocesador con dos núcleos y capaz de realizar tareas un tanto pesadas como puede ser la conexión a Firebase mientras monitoriza los sensores.</w:t>
       </w:r>
     </w:p>
     <w:p>
@@ -10704,9 +10790,9 @@
           <w:shd w:val="clear" w:color="auto" w:fill="FFFFFF"/>
         </w:rPr>
       </w:pPr>
-      <w:bookmarkStart w:id="15" w:name="_1t3h5sf"/>
-      <w:bookmarkStart w:id="16" w:name="_Toc515267652"/>
-      <w:bookmarkEnd w:id="15"/>
+      <w:bookmarkStart w:id="16" w:name="_1t3h5sf"/>
+      <w:bookmarkStart w:id="17" w:name="_Toc515267652"/>
+      <w:bookmarkEnd w:id="16"/>
       <w:r>
         <w:rPr>
           <w:rFonts w:eastAsia="Times New Roman"/>
@@ -10715,7 +10801,7 @@
         <w:lastRenderedPageBreak/>
         <w:t>Planificación</w:t>
       </w:r>
-      <w:bookmarkEnd w:id="16"/>
+      <w:bookmarkEnd w:id="17"/>
     </w:p>
     <w:p>
       <w:pPr>
@@ -10880,29 +10966,7 @@
           <w:szCs w:val="22"/>
           <w:shd w:val="clear" w:color="auto" w:fill="FFFFFF"/>
         </w:rPr>
-        <w:t xml:space="preserve">La comunicación con nuestro tutor de proyecto será mediante </w:t>
-      </w:r>
-      <w:proofErr w:type="spellStart"/>
-      <w:r>
-        <w:rPr>
-          <w:rFonts w:ascii="Verdana" w:eastAsia="Times New Roman" w:hAnsi="Verdana" w:cs="Times New Roman"/>
-          <w:color w:val="000000"/>
-          <w:sz w:val="22"/>
-          <w:szCs w:val="22"/>
-          <w:shd w:val="clear" w:color="auto" w:fill="FFFFFF"/>
-        </w:rPr>
-        <w:t>Slack</w:t>
-      </w:r>
-      <w:proofErr w:type="spellEnd"/>
-      <w:r>
-        <w:rPr>
-          <w:rFonts w:ascii="Verdana" w:eastAsia="Times New Roman" w:hAnsi="Verdana" w:cs="Times New Roman"/>
-          <w:color w:val="000000"/>
-          <w:sz w:val="22"/>
-          <w:szCs w:val="22"/>
-          <w:shd w:val="clear" w:color="auto" w:fill="FFFFFF"/>
-        </w:rPr>
-        <w:t xml:space="preserve">, en la cual tendremos un canal privado </w:t>
+        <w:t xml:space="preserve">La comunicación con nuestro tutor de proyecto será mediante Slack, en la cual tendremos un canal privado </w:t>
       </w:r>
       <w:r>
         <w:rPr>
@@ -11369,9 +11433,9 @@
           <w:shd w:val="clear" w:color="auto" w:fill="FFFFFF"/>
         </w:rPr>
       </w:pPr>
-      <w:bookmarkStart w:id="17" w:name="_4d34og8"/>
-      <w:bookmarkStart w:id="18" w:name="_Toc515267653"/>
-      <w:bookmarkEnd w:id="17"/>
+      <w:bookmarkStart w:id="18" w:name="_4d34og8"/>
+      <w:bookmarkStart w:id="19" w:name="_Toc515267653"/>
+      <w:bookmarkEnd w:id="18"/>
       <w:r>
         <w:rPr>
           <w:rFonts w:eastAsia="Times New Roman"/>
@@ -11380,130 +11444,110 @@
         <w:lastRenderedPageBreak/>
         <w:t>Descripción del trabajo realizado</w:t>
       </w:r>
-      <w:bookmarkEnd w:id="18"/>
-    </w:p>
-    <w:p>
-      <w:pPr>
-        <w:pStyle w:val="Predeterminado"/>
-        <w:keepNext/>
-        <w:widowControl/>
-        <w:shd w:val="clear" w:color="auto" w:fill="FFFFFF"/>
-        <w:tabs>
-          <w:tab w:val="clear" w:pos="709"/>
-          <w:tab w:val="left" w:pos="708"/>
-        </w:tabs>
-        <w:spacing w:after="0" w:line="276" w:lineRule="auto"/>
-        <w:jc w:val="both"/>
-        <w:rPr>
-          <w:rFonts w:ascii="Verdana" w:eastAsia="Times New Roman" w:hAnsi="Verdana" w:cs="Times New Roman"/>
-          <w:color w:val="000000"/>
-          <w:sz w:val="22"/>
-          <w:szCs w:val="22"/>
-          <w:shd w:val="clear" w:color="auto" w:fill="FFFFFF"/>
-        </w:rPr>
-      </w:pPr>
-    </w:p>
-    <w:p>
-      <w:pPr>
-        <w:pStyle w:val="Predeterminado"/>
-        <w:keepNext/>
-        <w:widowControl/>
-        <w:shd w:val="clear" w:color="auto" w:fill="FFFFFF"/>
-        <w:tabs>
-          <w:tab w:val="clear" w:pos="709"/>
-          <w:tab w:val="left" w:pos="708"/>
-        </w:tabs>
-        <w:spacing w:after="0" w:line="276" w:lineRule="auto"/>
-        <w:jc w:val="both"/>
-        <w:rPr>
-          <w:rFonts w:ascii="Verdana" w:eastAsia="Times New Roman" w:hAnsi="Verdana" w:cs="Times New Roman"/>
-          <w:color w:val="000000"/>
-          <w:sz w:val="22"/>
-          <w:szCs w:val="22"/>
-          <w:shd w:val="clear" w:color="auto" w:fill="FFFFFF"/>
-        </w:rPr>
-      </w:pPr>
-      <w:r>
-        <w:rPr>
-          <w:rFonts w:ascii="Verdana" w:eastAsia="Times New Roman" w:hAnsi="Verdana" w:cs="Times New Roman"/>
-          <w:color w:val="000000"/>
-          <w:sz w:val="22"/>
-          <w:szCs w:val="22"/>
-          <w:shd w:val="clear" w:color="auto" w:fill="FFFFFF"/>
-        </w:rPr>
-        <w:t xml:space="preserve">El primer paso de nuestro proyecto fue desarrollar un </w:t>
-      </w:r>
-      <w:proofErr w:type="spellStart"/>
-      <w:r>
-        <w:rPr>
-          <w:rFonts w:ascii="Verdana" w:eastAsia="Times New Roman" w:hAnsi="Verdana" w:cs="Times New Roman"/>
-          <w:color w:val="000000"/>
-          <w:sz w:val="22"/>
-          <w:szCs w:val="22"/>
-          <w:shd w:val="clear" w:color="auto" w:fill="FFFFFF"/>
-        </w:rPr>
-        <w:t>mockup</w:t>
-      </w:r>
-      <w:proofErr w:type="spellEnd"/>
-      <w:r>
-        <w:rPr>
-          <w:rFonts w:ascii="Verdana" w:eastAsia="Times New Roman" w:hAnsi="Verdana" w:cs="Times New Roman"/>
-          <w:color w:val="000000"/>
-          <w:sz w:val="22"/>
-          <w:szCs w:val="22"/>
-          <w:shd w:val="clear" w:color="auto" w:fill="FFFFFF"/>
-        </w:rPr>
-        <w:t>, para tener una visión global de lo que pretendíamos conseguir y una base sobre la que empezar a trabajar.</w:t>
-      </w:r>
-    </w:p>
-    <w:p>
-      <w:pPr>
-        <w:pStyle w:val="Predeterminado"/>
-        <w:keepNext/>
-        <w:widowControl/>
-        <w:shd w:val="clear" w:color="auto" w:fill="FFFFFF"/>
-        <w:tabs>
-          <w:tab w:val="clear" w:pos="709"/>
-          <w:tab w:val="left" w:pos="708"/>
-        </w:tabs>
-        <w:spacing w:after="0" w:line="276" w:lineRule="auto"/>
-        <w:jc w:val="both"/>
-        <w:rPr>
-          <w:rFonts w:ascii="Verdana" w:eastAsia="Times New Roman" w:hAnsi="Verdana" w:cs="Times New Roman"/>
-          <w:color w:val="000000"/>
-          <w:sz w:val="22"/>
-          <w:szCs w:val="22"/>
-          <w:shd w:val="clear" w:color="auto" w:fill="FFFFFF"/>
-        </w:rPr>
-      </w:pPr>
-    </w:p>
-    <w:p>
-      <w:pPr>
-        <w:pStyle w:val="Predeterminado"/>
-        <w:keepNext/>
-        <w:widowControl/>
-        <w:shd w:val="clear" w:color="auto" w:fill="FFFFFF"/>
-        <w:tabs>
-          <w:tab w:val="clear" w:pos="709"/>
-          <w:tab w:val="left" w:pos="708"/>
-        </w:tabs>
-        <w:spacing w:after="0" w:line="276" w:lineRule="auto"/>
-        <w:jc w:val="both"/>
-        <w:rPr>
-          <w:rFonts w:ascii="Verdana" w:eastAsia="Times New Roman" w:hAnsi="Verdana" w:cs="Times New Roman"/>
-          <w:color w:val="000000"/>
-          <w:sz w:val="22"/>
-          <w:szCs w:val="22"/>
-          <w:shd w:val="clear" w:color="auto" w:fill="FFFFFF"/>
-        </w:rPr>
-      </w:pPr>
-      <w:r>
-        <w:rPr>
-          <w:rFonts w:ascii="Verdana" w:eastAsia="Times New Roman" w:hAnsi="Verdana" w:cs="Times New Roman"/>
-          <w:color w:val="000000"/>
-          <w:sz w:val="22"/>
-          <w:szCs w:val="22"/>
-          <w:shd w:val="clear" w:color="auto" w:fill="FFFFFF"/>
+      <w:bookmarkEnd w:id="19"/>
+    </w:p>
+    <w:p>
+      <w:pPr>
+        <w:pStyle w:val="Predeterminado"/>
+        <w:keepNext/>
+        <w:widowControl/>
+        <w:shd w:val="clear" w:color="auto" w:fill="FFFFFF"/>
+        <w:tabs>
+          <w:tab w:val="clear" w:pos="709"/>
+          <w:tab w:val="left" w:pos="708"/>
+        </w:tabs>
+        <w:spacing w:after="0" w:line="276" w:lineRule="auto"/>
+        <w:jc w:val="both"/>
+        <w:rPr>
+          <w:rFonts w:ascii="Verdana" w:eastAsia="Times New Roman" w:hAnsi="Verdana" w:cs="Times New Roman"/>
+          <w:color w:val="000000"/>
+          <w:sz w:val="22"/>
+          <w:szCs w:val="22"/>
+          <w:shd w:val="clear" w:color="auto" w:fill="FFFFFF"/>
+        </w:rPr>
+      </w:pPr>
+    </w:p>
+    <w:p>
+      <w:pPr>
+        <w:pStyle w:val="Predeterminado"/>
+        <w:keepNext/>
+        <w:widowControl/>
+        <w:shd w:val="clear" w:color="auto" w:fill="FFFFFF"/>
+        <w:tabs>
+          <w:tab w:val="clear" w:pos="709"/>
+          <w:tab w:val="left" w:pos="708"/>
+        </w:tabs>
+        <w:spacing w:after="0" w:line="276" w:lineRule="auto"/>
+        <w:jc w:val="both"/>
+        <w:rPr>
+          <w:rFonts w:ascii="Verdana" w:eastAsia="Times New Roman" w:hAnsi="Verdana" w:cs="Times New Roman"/>
+          <w:color w:val="000000"/>
+          <w:sz w:val="22"/>
+          <w:szCs w:val="22"/>
+          <w:shd w:val="clear" w:color="auto" w:fill="FFFFFF"/>
+        </w:rPr>
+      </w:pPr>
+      <w:r>
+        <w:rPr>
+          <w:rFonts w:ascii="Verdana" w:eastAsia="Times New Roman" w:hAnsi="Verdana" w:cs="Times New Roman"/>
+          <w:color w:val="000000"/>
+          <w:sz w:val="22"/>
+          <w:szCs w:val="22"/>
+          <w:shd w:val="clear" w:color="auto" w:fill="FFFFFF"/>
+        </w:rPr>
+        <w:t>El primer paso de nuestro proyecto fue desarrollar un mockup, para tener una visión global de lo que pretendíamos conseguir y una base sobre la que empezar a trabajar.</w:t>
+      </w:r>
+    </w:p>
+    <w:p>
+      <w:pPr>
+        <w:pStyle w:val="Predeterminado"/>
+        <w:keepNext/>
+        <w:widowControl/>
+        <w:shd w:val="clear" w:color="auto" w:fill="FFFFFF"/>
+        <w:tabs>
+          <w:tab w:val="clear" w:pos="709"/>
+          <w:tab w:val="left" w:pos="708"/>
+        </w:tabs>
+        <w:spacing w:after="0" w:line="276" w:lineRule="auto"/>
+        <w:jc w:val="both"/>
+        <w:rPr>
+          <w:rFonts w:ascii="Verdana" w:eastAsia="Times New Roman" w:hAnsi="Verdana" w:cs="Times New Roman"/>
+          <w:color w:val="000000"/>
+          <w:sz w:val="22"/>
+          <w:szCs w:val="22"/>
+          <w:shd w:val="clear" w:color="auto" w:fill="FFFFFF"/>
+        </w:rPr>
+      </w:pPr>
+    </w:p>
+    <w:p>
+      <w:pPr>
+        <w:pStyle w:val="Predeterminado"/>
+        <w:keepNext/>
+        <w:widowControl/>
+        <w:shd w:val="clear" w:color="auto" w:fill="FFFFFF"/>
+        <w:tabs>
+          <w:tab w:val="clear" w:pos="709"/>
+          <w:tab w:val="left" w:pos="708"/>
+        </w:tabs>
+        <w:spacing w:after="0" w:line="276" w:lineRule="auto"/>
+        <w:jc w:val="both"/>
+        <w:rPr>
+          <w:rFonts w:ascii="Verdana" w:eastAsia="Times New Roman" w:hAnsi="Verdana" w:cs="Times New Roman"/>
+          <w:color w:val="000000"/>
+          <w:sz w:val="22"/>
+          <w:szCs w:val="22"/>
+          <w:shd w:val="clear" w:color="auto" w:fill="FFFFFF"/>
+        </w:rPr>
+      </w:pPr>
+      <w:r>
+        <w:rPr>
+          <w:rFonts w:ascii="Verdana" w:eastAsia="Times New Roman" w:hAnsi="Verdana" w:cs="Times New Roman"/>
+          <w:noProof/>
+          <w:color w:val="000000"/>
+          <w:sz w:val="22"/>
+          <w:szCs w:val="22"/>
+          <w:shd w:val="clear" w:color="auto" w:fill="FFFFFF"/>
+          <w:lang w:eastAsia="es-ES" w:bidi="ar-SA"/>
         </w:rPr>
         <w:drawing>
           <wp:inline distT="0" distB="0" distL="0" distR="0" wp14:anchorId="0D5FCDC4" wp14:editId="36E8EF9F">
@@ -11554,10 +11598,12 @@
       <w:r>
         <w:rPr>
           <w:rFonts w:ascii="Verdana" w:eastAsia="Times New Roman" w:hAnsi="Verdana" w:cs="Times New Roman"/>
-          <w:color w:val="000000"/>
-          <w:sz w:val="22"/>
-          <w:szCs w:val="22"/>
-          <w:shd w:val="clear" w:color="auto" w:fill="FFFFFF"/>
+          <w:noProof/>
+          <w:color w:val="000000"/>
+          <w:sz w:val="22"/>
+          <w:szCs w:val="22"/>
+          <w:shd w:val="clear" w:color="auto" w:fill="FFFFFF"/>
+          <w:lang w:eastAsia="es-ES" w:bidi="ar-SA"/>
         </w:rPr>
         <w:drawing>
           <wp:inline distT="0" distB="0" distL="0" distR="0" wp14:anchorId="7D9A815B" wp14:editId="52820063">
@@ -11700,8 +11746,6 @@
           <w:shd w:val="clear" w:color="auto" w:fill="FFFFFF"/>
         </w:rPr>
       </w:pPr>
-      <w:bookmarkStart w:id="19" w:name="_GoBack"/>
-      <w:bookmarkEnd w:id="19"/>
     </w:p>
     <w:p>
       <w:pPr>
@@ -11807,7 +11851,6 @@
         </w:rPr>
         <w:t xml:space="preserve">En este apartado se incluirá –en el caso de un desarrollo de aplicación- un estudio de los borradores o </w:t>
       </w:r>
-      <w:proofErr w:type="spellStart"/>
       <w:r>
         <w:rPr>
           <w:rFonts w:ascii="Verdana" w:eastAsia="Times New Roman" w:hAnsi="Verdana" w:cs="Times New Roman"/>
@@ -11818,7 +11861,6 @@
         </w:rPr>
         <w:t>mockups</w:t>
       </w:r>
-      <w:proofErr w:type="spellEnd"/>
       <w:r>
         <w:rPr>
           <w:rFonts w:ascii="Verdana" w:eastAsia="Times New Roman" w:hAnsi="Verdana" w:cs="Times New Roman"/>
@@ -12294,27 +12336,7 @@
                 <w:shd w:val="clear" w:color="auto" w:fill="FFFFFF"/>
                 <w:lang w:val="en-US"/>
               </w:rPr>
-              <w:t xml:space="preserve">    public static void main(String[] </w:t>
-            </w:r>
-            <w:proofErr w:type="spellStart"/>
-            <w:r>
-              <w:rPr>
-                <w:rFonts w:ascii="Courier New" w:eastAsia="Consolas" w:hAnsi="Courier New" w:cs="Consolas"/>
-                <w:color w:val="000000"/>
-                <w:shd w:val="clear" w:color="auto" w:fill="FFFFFF"/>
-                <w:lang w:val="en-US"/>
-              </w:rPr>
-              <w:t>args</w:t>
-            </w:r>
-            <w:proofErr w:type="spellEnd"/>
-            <w:r>
-              <w:rPr>
-                <w:rFonts w:ascii="Courier New" w:eastAsia="Consolas" w:hAnsi="Courier New" w:cs="Consolas"/>
-                <w:color w:val="000000"/>
-                <w:shd w:val="clear" w:color="auto" w:fill="FFFFFF"/>
-                <w:lang w:val="en-US"/>
-              </w:rPr>
-              <w:t>) {</w:t>
+              <w:t xml:space="preserve">    public static void main(String[] args) {</w:t>
             </w:r>
           </w:p>
           <w:p>
@@ -12340,27 +12362,7 @@
                 <w:shd w:val="clear" w:color="auto" w:fill="FFFFFF"/>
                 <w:lang w:val="en-US"/>
               </w:rPr>
-              <w:t xml:space="preserve">        </w:t>
-            </w:r>
-            <w:proofErr w:type="spellStart"/>
-            <w:r>
-              <w:rPr>
-                <w:rFonts w:ascii="Courier New" w:eastAsia="Consolas" w:hAnsi="Courier New" w:cs="Consolas"/>
-                <w:color w:val="000000"/>
-                <w:shd w:val="clear" w:color="auto" w:fill="FFFFFF"/>
-                <w:lang w:val="en-US"/>
-              </w:rPr>
-              <w:t>System.out.println</w:t>
-            </w:r>
-            <w:proofErr w:type="spellEnd"/>
-            <w:r>
-              <w:rPr>
-                <w:rFonts w:ascii="Courier New" w:eastAsia="Consolas" w:hAnsi="Courier New" w:cs="Consolas"/>
-                <w:color w:val="000000"/>
-                <w:shd w:val="clear" w:color="auto" w:fill="FFFFFF"/>
-                <w:lang w:val="en-US"/>
-              </w:rPr>
-              <w:t>("Hello, World");</w:t>
+              <w:t xml:space="preserve">        System.out.println("Hello, World");</w:t>
             </w:r>
           </w:p>
           <w:p>
@@ -12486,51 +12488,7 @@
           <w:szCs w:val="22"/>
           <w:shd w:val="clear" w:color="auto" w:fill="FFFFFF"/>
         </w:rPr>
-        <w:t xml:space="preserve">Listado 1: </w:t>
-      </w:r>
-      <w:proofErr w:type="spellStart"/>
-      <w:r>
-        <w:rPr>
-          <w:rFonts w:ascii="Verdana" w:eastAsia="Times New Roman" w:hAnsi="Verdana" w:cs="Times New Roman"/>
-          <w:color w:val="000000"/>
-          <w:sz w:val="22"/>
-          <w:szCs w:val="22"/>
-          <w:shd w:val="clear" w:color="auto" w:fill="FFFFFF"/>
-        </w:rPr>
-        <w:t>Hello</w:t>
-      </w:r>
-      <w:proofErr w:type="spellEnd"/>
-      <w:r>
-        <w:rPr>
-          <w:rFonts w:ascii="Verdana" w:eastAsia="Times New Roman" w:hAnsi="Verdana" w:cs="Times New Roman"/>
-          <w:color w:val="000000"/>
-          <w:sz w:val="22"/>
-          <w:szCs w:val="22"/>
-          <w:shd w:val="clear" w:color="auto" w:fill="FFFFFF"/>
-        </w:rPr>
-        <w:t xml:space="preserve"> </w:t>
-      </w:r>
-      <w:proofErr w:type="spellStart"/>
-      <w:r>
-        <w:rPr>
-          <w:rFonts w:ascii="Verdana" w:eastAsia="Times New Roman" w:hAnsi="Verdana" w:cs="Times New Roman"/>
-          <w:color w:val="000000"/>
-          <w:sz w:val="22"/>
-          <w:szCs w:val="22"/>
-          <w:shd w:val="clear" w:color="auto" w:fill="FFFFFF"/>
-        </w:rPr>
-        <w:t>World</w:t>
-      </w:r>
-      <w:proofErr w:type="spellEnd"/>
-      <w:r>
-        <w:rPr>
-          <w:rFonts w:ascii="Verdana" w:eastAsia="Times New Roman" w:hAnsi="Verdana" w:cs="Times New Roman"/>
-          <w:color w:val="000000"/>
-          <w:sz w:val="22"/>
-          <w:szCs w:val="22"/>
-          <w:shd w:val="clear" w:color="auto" w:fill="FFFFFF"/>
-        </w:rPr>
-        <w:t xml:space="preserve"> Java</w:t>
+        <w:t>Listado 1: Hello World Java</w:t>
       </w:r>
     </w:p>
     <w:p>
@@ -13077,29 +13035,7 @@
           <w:szCs w:val="22"/>
           <w:shd w:val="clear" w:color="auto" w:fill="FFFFFF"/>
         </w:rPr>
-        <w:t xml:space="preserve">Así mismo es un buen lugar para evaluar el desvío de la implementación final con respecto al </w:t>
-      </w:r>
-      <w:proofErr w:type="spellStart"/>
-      <w:r>
-        <w:rPr>
-          <w:rFonts w:ascii="Verdana" w:eastAsia="Times New Roman" w:hAnsi="Verdana" w:cs="Times New Roman"/>
-          <w:color w:val="000000"/>
-          <w:sz w:val="22"/>
-          <w:szCs w:val="22"/>
-          <w:shd w:val="clear" w:color="auto" w:fill="FFFFFF"/>
-        </w:rPr>
-        <w:t>mokcup</w:t>
-      </w:r>
-      <w:proofErr w:type="spellEnd"/>
-      <w:r>
-        <w:rPr>
-          <w:rFonts w:ascii="Verdana" w:eastAsia="Times New Roman" w:hAnsi="Verdana" w:cs="Times New Roman"/>
-          <w:color w:val="000000"/>
-          <w:sz w:val="22"/>
-          <w:szCs w:val="22"/>
-          <w:shd w:val="clear" w:color="auto" w:fill="FFFFFF"/>
-        </w:rPr>
-        <w:t xml:space="preserve"> del diseño original.</w:t>
+        <w:t>Así mismo es un buen lugar para evaluar el desvío de la implementación final con respecto al mokcup del diseño original.</w:t>
       </w:r>
     </w:p>
     <w:p>
@@ -13579,9 +13515,68 @@
             <w:szCs w:val="22"/>
             <w:shd w:val="clear" w:color="auto" w:fill="FFFFFF"/>
           </w:rPr>
-          <w:t xml:space="preserve">¿Qué es </w:t>
+          <w:t>¿Qué es Firebase?</w:t>
         </w:r>
-        <w:proofErr w:type="spellStart"/>
+      </w:hyperlink>
+    </w:p>
+    <w:p>
+      <w:pPr>
+        <w:pStyle w:val="Predeterminado"/>
+        <w:widowControl/>
+        <w:numPr>
+          <w:ilvl w:val="0"/>
+          <w:numId w:val="15"/>
+        </w:numPr>
+        <w:shd w:val="clear" w:color="auto" w:fill="FFFFFF"/>
+        <w:tabs>
+          <w:tab w:val="left" w:pos="1069"/>
+          <w:tab w:val="left" w:pos="1428"/>
+        </w:tabs>
+        <w:spacing w:before="200" w:after="0" w:line="276" w:lineRule="auto"/>
+        <w:rPr>
+          <w:rFonts w:ascii="Verdana" w:eastAsia="Times New Roman" w:hAnsi="Verdana" w:cs="Times New Roman"/>
+          <w:color w:val="000000"/>
+          <w:sz w:val="22"/>
+          <w:szCs w:val="22"/>
+          <w:shd w:val="clear" w:color="auto" w:fill="FFFFFF"/>
+        </w:rPr>
+      </w:pPr>
+      <w:hyperlink r:id="rId22" w:history="1">
+        <w:r>
+          <w:rPr>
+            <w:rStyle w:val="Hipervnculo"/>
+            <w:rFonts w:ascii="Verdana" w:eastAsia="Times New Roman" w:hAnsi="Verdana" w:cs="Times New Roman"/>
+            <w:sz w:val="22"/>
+            <w:szCs w:val="22"/>
+            <w:shd w:val="clear" w:color="auto" w:fill="FFFFFF"/>
+          </w:rPr>
+          <w:t>Productos Firebase</w:t>
+        </w:r>
+      </w:hyperlink>
+    </w:p>
+    <w:p>
+      <w:pPr>
+        <w:pStyle w:val="Predeterminado"/>
+        <w:widowControl/>
+        <w:numPr>
+          <w:ilvl w:val="0"/>
+          <w:numId w:val="15"/>
+        </w:numPr>
+        <w:shd w:val="clear" w:color="auto" w:fill="FFFFFF"/>
+        <w:tabs>
+          <w:tab w:val="left" w:pos="1069"/>
+          <w:tab w:val="left" w:pos="1428"/>
+        </w:tabs>
+        <w:spacing w:before="200" w:after="0" w:line="276" w:lineRule="auto"/>
+        <w:rPr>
+          <w:rFonts w:ascii="Verdana" w:eastAsia="Times New Roman" w:hAnsi="Verdana" w:cs="Times New Roman"/>
+          <w:color w:val="000000"/>
+          <w:sz w:val="22"/>
+          <w:szCs w:val="22"/>
+          <w:shd w:val="clear" w:color="auto" w:fill="FFFFFF"/>
+        </w:rPr>
+      </w:pPr>
+      <w:hyperlink r:id="rId23" w:history="1">
         <w:r>
           <w:rPr>
             <w:rStyle w:val="Hipervnculo"/>
@@ -13592,101 +13587,6 @@
           </w:rPr>
           <w:t>Firebase</w:t>
         </w:r>
-        <w:proofErr w:type="spellEnd"/>
-        <w:r>
-          <w:rPr>
-            <w:rStyle w:val="Hipervnculo"/>
-            <w:rFonts w:ascii="Verdana" w:eastAsia="Times New Roman" w:hAnsi="Verdana" w:cs="Times New Roman"/>
-            <w:sz w:val="22"/>
-            <w:szCs w:val="22"/>
-            <w:shd w:val="clear" w:color="auto" w:fill="FFFFFF"/>
-          </w:rPr>
-          <w:t>?</w:t>
-        </w:r>
-      </w:hyperlink>
-    </w:p>
-    <w:p>
-      <w:pPr>
-        <w:pStyle w:val="Predeterminado"/>
-        <w:widowControl/>
-        <w:numPr>
-          <w:ilvl w:val="0"/>
-          <w:numId w:val="15"/>
-        </w:numPr>
-        <w:shd w:val="clear" w:color="auto" w:fill="FFFFFF"/>
-        <w:tabs>
-          <w:tab w:val="left" w:pos="1069"/>
-          <w:tab w:val="left" w:pos="1428"/>
-        </w:tabs>
-        <w:spacing w:before="200" w:after="0" w:line="276" w:lineRule="auto"/>
-        <w:rPr>
-          <w:rFonts w:ascii="Verdana" w:eastAsia="Times New Roman" w:hAnsi="Verdana" w:cs="Times New Roman"/>
-          <w:color w:val="000000"/>
-          <w:sz w:val="22"/>
-          <w:szCs w:val="22"/>
-          <w:shd w:val="clear" w:color="auto" w:fill="FFFFFF"/>
-        </w:rPr>
-      </w:pPr>
-      <w:hyperlink r:id="rId22" w:history="1">
-        <w:r>
-          <w:rPr>
-            <w:rStyle w:val="Hipervnculo"/>
-            <w:rFonts w:ascii="Verdana" w:eastAsia="Times New Roman" w:hAnsi="Verdana" w:cs="Times New Roman"/>
-            <w:sz w:val="22"/>
-            <w:szCs w:val="22"/>
-            <w:shd w:val="clear" w:color="auto" w:fill="FFFFFF"/>
-          </w:rPr>
-          <w:t xml:space="preserve">Productos </w:t>
-        </w:r>
-        <w:proofErr w:type="spellStart"/>
-        <w:r>
-          <w:rPr>
-            <w:rStyle w:val="Hipervnculo"/>
-            <w:rFonts w:ascii="Verdana" w:eastAsia="Times New Roman" w:hAnsi="Verdana" w:cs="Times New Roman"/>
-            <w:sz w:val="22"/>
-            <w:szCs w:val="22"/>
-            <w:shd w:val="clear" w:color="auto" w:fill="FFFFFF"/>
-          </w:rPr>
-          <w:t>Firebase</w:t>
-        </w:r>
-        <w:proofErr w:type="spellEnd"/>
-      </w:hyperlink>
-    </w:p>
-    <w:p>
-      <w:pPr>
-        <w:pStyle w:val="Predeterminado"/>
-        <w:widowControl/>
-        <w:numPr>
-          <w:ilvl w:val="0"/>
-          <w:numId w:val="15"/>
-        </w:numPr>
-        <w:shd w:val="clear" w:color="auto" w:fill="FFFFFF"/>
-        <w:tabs>
-          <w:tab w:val="left" w:pos="1069"/>
-          <w:tab w:val="left" w:pos="1428"/>
-        </w:tabs>
-        <w:spacing w:before="200" w:after="0" w:line="276" w:lineRule="auto"/>
-        <w:rPr>
-          <w:rFonts w:ascii="Verdana" w:eastAsia="Times New Roman" w:hAnsi="Verdana" w:cs="Times New Roman"/>
-          <w:color w:val="000000"/>
-          <w:sz w:val="22"/>
-          <w:szCs w:val="22"/>
-          <w:shd w:val="clear" w:color="auto" w:fill="FFFFFF"/>
-        </w:rPr>
-      </w:pPr>
-      <w:hyperlink r:id="rId23" w:history="1">
-        <w:proofErr w:type="spellStart"/>
-        <w:r>
-          <w:rPr>
-            <w:rStyle w:val="Hipervnculo"/>
-            <w:rFonts w:ascii="Verdana" w:eastAsia="Times New Roman" w:hAnsi="Verdana" w:cs="Times New Roman"/>
-            <w:sz w:val="22"/>
-            <w:szCs w:val="22"/>
-            <w:shd w:val="clear" w:color="auto" w:fill="FFFFFF"/>
-          </w:rPr>
-          <w:t>Firebase</w:t>
-        </w:r>
-        <w:proofErr w:type="spellEnd"/>
       </w:hyperlink>
     </w:p>
     <w:p>
@@ -13922,9 +13822,9 @@
           <w:shd w:val="clear" w:color="auto" w:fill="FFFFFF"/>
           <w:lang w:val="fr-FR"/>
         </w:rPr>
-        <w:t>CLOUTIER, J. (1975). L’</w:t>
-      </w:r>
-      <w:proofErr w:type="spellStart"/>
+        <w:t xml:space="preserve">CLOUTIER, J. (1975). L’ére D’emerec ou la comunication audio-scrito-visuelle à </w:t>
+      </w:r>
+      <w:proofErr w:type="gramStart"/>
       <w:r>
         <w:rPr>
           <w:rFonts w:ascii="Verdana" w:eastAsia="Times New Roman" w:hAnsi="Verdana" w:cs="Times New Roman"/>
@@ -13934,9 +13834,9 @@
           <w:shd w:val="clear" w:color="auto" w:fill="FFFFFF"/>
           <w:lang w:val="fr-FR"/>
         </w:rPr>
-        <w:t>ére</w:t>
-      </w:r>
-      <w:proofErr w:type="spellEnd"/>
+        <w:t>L’ heure</w:t>
+      </w:r>
+      <w:proofErr w:type="gramEnd"/>
       <w:r>
         <w:rPr>
           <w:rFonts w:ascii="Verdana" w:eastAsia="Times New Roman" w:hAnsi="Verdana" w:cs="Times New Roman"/>
@@ -13946,175 +13846,7 @@
           <w:shd w:val="clear" w:color="auto" w:fill="FFFFFF"/>
           <w:lang w:val="fr-FR"/>
         </w:rPr>
-        <w:t xml:space="preserve"> D’</w:t>
-      </w:r>
-      <w:proofErr w:type="spellStart"/>
-      <w:r>
-        <w:rPr>
-          <w:rFonts w:ascii="Verdana" w:eastAsia="Times New Roman" w:hAnsi="Verdana" w:cs="Times New Roman"/>
-          <w:color w:val="000000"/>
-          <w:sz w:val="22"/>
-          <w:szCs w:val="22"/>
-          <w:shd w:val="clear" w:color="auto" w:fill="FFFFFF"/>
-          <w:lang w:val="fr-FR"/>
-        </w:rPr>
-        <w:t>emerec</w:t>
-      </w:r>
-      <w:proofErr w:type="spellEnd"/>
-      <w:r>
-        <w:rPr>
-          <w:rFonts w:ascii="Verdana" w:eastAsia="Times New Roman" w:hAnsi="Verdana" w:cs="Times New Roman"/>
-          <w:color w:val="000000"/>
-          <w:sz w:val="22"/>
-          <w:szCs w:val="22"/>
-          <w:shd w:val="clear" w:color="auto" w:fill="FFFFFF"/>
-          <w:lang w:val="fr-FR"/>
-        </w:rPr>
-        <w:t xml:space="preserve"> ou la </w:t>
-      </w:r>
-      <w:proofErr w:type="spellStart"/>
-      <w:r>
-        <w:rPr>
-          <w:rFonts w:ascii="Verdana" w:eastAsia="Times New Roman" w:hAnsi="Verdana" w:cs="Times New Roman"/>
-          <w:color w:val="000000"/>
-          <w:sz w:val="22"/>
-          <w:szCs w:val="22"/>
-          <w:shd w:val="clear" w:color="auto" w:fill="FFFFFF"/>
-          <w:lang w:val="fr-FR"/>
-        </w:rPr>
-        <w:t>comunication</w:t>
-      </w:r>
-      <w:proofErr w:type="spellEnd"/>
-      <w:r>
-        <w:rPr>
-          <w:rFonts w:ascii="Verdana" w:eastAsia="Times New Roman" w:hAnsi="Verdana" w:cs="Times New Roman"/>
-          <w:color w:val="000000"/>
-          <w:sz w:val="22"/>
-          <w:szCs w:val="22"/>
-          <w:shd w:val="clear" w:color="auto" w:fill="FFFFFF"/>
-          <w:lang w:val="fr-FR"/>
-        </w:rPr>
-        <w:t xml:space="preserve"> audio-</w:t>
-      </w:r>
-      <w:proofErr w:type="spellStart"/>
-      <w:r>
-        <w:rPr>
-          <w:rFonts w:ascii="Verdana" w:eastAsia="Times New Roman" w:hAnsi="Verdana" w:cs="Times New Roman"/>
-          <w:color w:val="000000"/>
-          <w:sz w:val="22"/>
-          <w:szCs w:val="22"/>
-          <w:shd w:val="clear" w:color="auto" w:fill="FFFFFF"/>
-          <w:lang w:val="fr-FR"/>
-        </w:rPr>
-        <w:t>scrito</w:t>
-      </w:r>
-      <w:proofErr w:type="spellEnd"/>
-      <w:r>
-        <w:rPr>
-          <w:rFonts w:ascii="Verdana" w:eastAsia="Times New Roman" w:hAnsi="Verdana" w:cs="Times New Roman"/>
-          <w:color w:val="000000"/>
-          <w:sz w:val="22"/>
-          <w:szCs w:val="22"/>
-          <w:shd w:val="clear" w:color="auto" w:fill="FFFFFF"/>
-          <w:lang w:val="fr-FR"/>
-        </w:rPr>
-        <w:t xml:space="preserve">-visuelle à </w:t>
-      </w:r>
-      <w:proofErr w:type="gramStart"/>
-      <w:r>
-        <w:rPr>
-          <w:rFonts w:ascii="Verdana" w:eastAsia="Times New Roman" w:hAnsi="Verdana" w:cs="Times New Roman"/>
-          <w:color w:val="000000"/>
-          <w:sz w:val="22"/>
-          <w:szCs w:val="22"/>
-          <w:shd w:val="clear" w:color="auto" w:fill="FFFFFF"/>
-          <w:lang w:val="fr-FR"/>
-        </w:rPr>
-        <w:t>L’ heure</w:t>
-      </w:r>
-      <w:proofErr w:type="gramEnd"/>
-      <w:r>
-        <w:rPr>
-          <w:rFonts w:ascii="Verdana" w:eastAsia="Times New Roman" w:hAnsi="Verdana" w:cs="Times New Roman"/>
-          <w:color w:val="000000"/>
-          <w:sz w:val="22"/>
-          <w:szCs w:val="22"/>
-          <w:shd w:val="clear" w:color="auto" w:fill="FFFFFF"/>
-          <w:lang w:val="fr-FR"/>
-        </w:rPr>
-        <w:t xml:space="preserve"> des self-media. (</w:t>
-      </w:r>
-      <w:proofErr w:type="spellStart"/>
-      <w:r>
-        <w:rPr>
-          <w:rFonts w:ascii="Verdana" w:eastAsia="Times New Roman" w:hAnsi="Verdana" w:cs="Times New Roman"/>
-          <w:color w:val="000000"/>
-          <w:sz w:val="22"/>
-          <w:szCs w:val="22"/>
-          <w:shd w:val="clear" w:color="auto" w:fill="FFFFFF"/>
-          <w:lang w:val="fr-FR"/>
-        </w:rPr>
-        <w:t>segunda</w:t>
-      </w:r>
-      <w:proofErr w:type="spellEnd"/>
-      <w:r>
-        <w:rPr>
-          <w:rFonts w:ascii="Verdana" w:eastAsia="Times New Roman" w:hAnsi="Verdana" w:cs="Times New Roman"/>
-          <w:color w:val="000000"/>
-          <w:sz w:val="22"/>
-          <w:szCs w:val="22"/>
-          <w:shd w:val="clear" w:color="auto" w:fill="FFFFFF"/>
-          <w:lang w:val="fr-FR"/>
-        </w:rPr>
-        <w:t xml:space="preserve"> </w:t>
-      </w:r>
-      <w:proofErr w:type="spellStart"/>
-      <w:r>
-        <w:rPr>
-          <w:rFonts w:ascii="Verdana" w:eastAsia="Times New Roman" w:hAnsi="Verdana" w:cs="Times New Roman"/>
-          <w:color w:val="000000"/>
-          <w:sz w:val="22"/>
-          <w:szCs w:val="22"/>
-          <w:shd w:val="clear" w:color="auto" w:fill="FFFFFF"/>
-          <w:lang w:val="fr-FR"/>
-        </w:rPr>
-        <w:t>ed</w:t>
-      </w:r>
-      <w:proofErr w:type="spellEnd"/>
-      <w:r>
-        <w:rPr>
-          <w:rFonts w:ascii="Verdana" w:eastAsia="Times New Roman" w:hAnsi="Verdana" w:cs="Times New Roman"/>
-          <w:color w:val="000000"/>
-          <w:sz w:val="22"/>
-          <w:szCs w:val="22"/>
-          <w:shd w:val="clear" w:color="auto" w:fill="FFFFFF"/>
-          <w:lang w:val="fr-FR"/>
-        </w:rPr>
-        <w:t xml:space="preserve">.). Montréal: Les </w:t>
-      </w:r>
-      <w:proofErr w:type="spellStart"/>
-      <w:r>
-        <w:rPr>
-          <w:rFonts w:ascii="Verdana" w:eastAsia="Times New Roman" w:hAnsi="Verdana" w:cs="Times New Roman"/>
-          <w:color w:val="000000"/>
-          <w:sz w:val="22"/>
-          <w:szCs w:val="22"/>
-          <w:shd w:val="clear" w:color="auto" w:fill="FFFFFF"/>
-          <w:lang w:val="fr-FR"/>
-        </w:rPr>
-        <w:t>Press</w:t>
-      </w:r>
-      <w:proofErr w:type="spellEnd"/>
-      <w:r>
-        <w:rPr>
-          <w:rFonts w:ascii="Verdana" w:eastAsia="Times New Roman" w:hAnsi="Verdana" w:cs="Times New Roman"/>
-          <w:color w:val="000000"/>
-          <w:sz w:val="22"/>
-          <w:szCs w:val="22"/>
-          <w:shd w:val="clear" w:color="auto" w:fill="FFFFFF"/>
-          <w:lang w:val="fr-FR"/>
-        </w:rPr>
-        <w:t xml:space="preserve"> de </w:t>
+        <w:t xml:space="preserve"> des self-media. (segunda ed.). Montréal: Les Press de </w:t>
       </w:r>
       <w:proofErr w:type="gramStart"/>
       <w:r>
@@ -14333,12 +14065,10 @@
       <w:bookmarkStart w:id="27" w:name="_Imperihome"/>
       <w:bookmarkStart w:id="28" w:name="_Toc515267657"/>
       <w:bookmarkEnd w:id="27"/>
-      <w:proofErr w:type="spellStart"/>
       <w:r>
         <w:t>Imperihome</w:t>
       </w:r>
       <w:bookmarkEnd w:id="28"/>
-      <w:proofErr w:type="spellEnd"/>
     </w:p>
     <w:p>
       <w:pPr>
@@ -14511,14 +14241,9 @@
       <w:bookmarkStart w:id="29" w:name="_Houseinhand_KXN"/>
       <w:bookmarkStart w:id="30" w:name="_Toc515267658"/>
       <w:bookmarkEnd w:id="29"/>
-      <w:proofErr w:type="spellStart"/>
       <w:r>
         <w:lastRenderedPageBreak/>
-        <w:t>Houseinhand</w:t>
-      </w:r>
-      <w:proofErr w:type="spellEnd"/>
-      <w:r>
-        <w:t xml:space="preserve"> KXN</w:t>
+        <w:t>Houseinhand KXN</w:t>
       </w:r>
       <w:bookmarkEnd w:id="30"/>
     </w:p>
@@ -14688,29 +14413,11 @@
       <w:bookmarkStart w:id="31" w:name="_TaHoma_by_Somfy"/>
       <w:bookmarkStart w:id="32" w:name="_Toc515267659"/>
       <w:bookmarkEnd w:id="31"/>
-      <w:proofErr w:type="spellStart"/>
       <w:r>
         <w:lastRenderedPageBreak/>
-        <w:t>TaHoma</w:t>
-      </w:r>
-      <w:proofErr w:type="spellEnd"/>
-      <w:r>
-        <w:t xml:space="preserve"> </w:t>
-      </w:r>
-      <w:proofErr w:type="spellStart"/>
-      <w:r>
-        <w:t>by</w:t>
-      </w:r>
-      <w:proofErr w:type="spellEnd"/>
-      <w:r>
-        <w:t xml:space="preserve"> </w:t>
-      </w:r>
-      <w:proofErr w:type="spellStart"/>
-      <w:r>
-        <w:t>Somfy</w:t>
+        <w:t>TaHoma by Somfy</w:t>
       </w:r>
       <w:bookmarkEnd w:id="32"/>
-      <w:proofErr w:type="spellEnd"/>
     </w:p>
     <w:p>
       <w:pPr>
@@ -15220,6 +14927,118 @@
     </w:lvl>
   </w:abstractNum>
   <w:abstractNum w:abstractNumId="2" w15:restartNumberingAfterBreak="0">
+    <w:nsid w:val="0A045D00"/>
+    <w:multiLevelType w:val="hybridMultilevel"/>
+    <w:tmpl w:val="477E1A96"/>
+    <w:lvl w:ilvl="0" w:tplc="BEF0B444">
+      <w:numFmt w:val="bullet"/>
+      <w:lvlText w:val="-"/>
+      <w:lvlJc w:val="left"/>
+      <w:pPr>
+        <w:ind w:left="720" w:hanging="360"/>
+      </w:pPr>
+      <w:rPr>
+        <w:rFonts w:ascii="Verdana" w:eastAsia="Times New Roman" w:hAnsi="Verdana" w:cs="Times New Roman" w:hint="default"/>
+      </w:rPr>
+    </w:lvl>
+    <w:lvl w:ilvl="1" w:tplc="0C0A0003" w:tentative="1">
+      <w:start w:val="1"/>
+      <w:numFmt w:val="bullet"/>
+      <w:lvlText w:val="o"/>
+      <w:lvlJc w:val="left"/>
+      <w:pPr>
+        <w:ind w:left="1440" w:hanging="360"/>
+      </w:pPr>
+      <w:rPr>
+        <w:rFonts w:ascii="Courier New" w:hAnsi="Courier New" w:cs="Courier New" w:hint="default"/>
+      </w:rPr>
+    </w:lvl>
+    <w:lvl w:ilvl="2" w:tplc="0C0A0005" w:tentative="1">
+      <w:start w:val="1"/>
+      <w:numFmt w:val="bullet"/>
+      <w:lvlText w:val=""/>
+      <w:lvlJc w:val="left"/>
+      <w:pPr>
+        <w:ind w:left="2160" w:hanging="360"/>
+      </w:pPr>
+      <w:rPr>
+        <w:rFonts w:ascii="Wingdings" w:hAnsi="Wingdings" w:hint="default"/>
+      </w:rPr>
+    </w:lvl>
+    <w:lvl w:ilvl="3" w:tplc="0C0A0001" w:tentative="1">
+      <w:start w:val="1"/>
+      <w:numFmt w:val="bullet"/>
+      <w:lvlText w:val=""/>
+      <w:lvlJc w:val="left"/>
+      <w:pPr>
+        <w:ind w:left="2880" w:hanging="360"/>
+      </w:pPr>
+      <w:rPr>
+        <w:rFonts w:ascii="Symbol" w:hAnsi="Symbol" w:hint="default"/>
+      </w:rPr>
+    </w:lvl>
+    <w:lvl w:ilvl="4" w:tplc="0C0A0003" w:tentative="1">
+      <w:start w:val="1"/>
+      <w:numFmt w:val="bullet"/>
+      <w:lvlText w:val="o"/>
+      <w:lvlJc w:val="left"/>
+      <w:pPr>
+        <w:ind w:left="3600" w:hanging="360"/>
+      </w:pPr>
+      <w:rPr>
+        <w:rFonts w:ascii="Courier New" w:hAnsi="Courier New" w:cs="Courier New" w:hint="default"/>
+      </w:rPr>
+    </w:lvl>
+    <w:lvl w:ilvl="5" w:tplc="0C0A0005" w:tentative="1">
+      <w:start w:val="1"/>
+      <w:numFmt w:val="bullet"/>
+      <w:lvlText w:val=""/>
+      <w:lvlJc w:val="left"/>
+      <w:pPr>
+        <w:ind w:left="4320" w:hanging="360"/>
+      </w:pPr>
+      <w:rPr>
+        <w:rFonts w:ascii="Wingdings" w:hAnsi="Wingdings" w:hint="default"/>
+      </w:rPr>
+    </w:lvl>
+    <w:lvl w:ilvl="6" w:tplc="0C0A0001" w:tentative="1">
+      <w:start w:val="1"/>
+      <w:numFmt w:val="bullet"/>
+      <w:lvlText w:val=""/>
+      <w:lvlJc w:val="left"/>
+      <w:pPr>
+        <w:ind w:left="5040" w:hanging="360"/>
+      </w:pPr>
+      <w:rPr>
+        <w:rFonts w:ascii="Symbol" w:hAnsi="Symbol" w:hint="default"/>
+      </w:rPr>
+    </w:lvl>
+    <w:lvl w:ilvl="7" w:tplc="0C0A0003" w:tentative="1">
+      <w:start w:val="1"/>
+      <w:numFmt w:val="bullet"/>
+      <w:lvlText w:val="o"/>
+      <w:lvlJc w:val="left"/>
+      <w:pPr>
+        <w:ind w:left="5760" w:hanging="360"/>
+      </w:pPr>
+      <w:rPr>
+        <w:rFonts w:ascii="Courier New" w:hAnsi="Courier New" w:cs="Courier New" w:hint="default"/>
+      </w:rPr>
+    </w:lvl>
+    <w:lvl w:ilvl="8" w:tplc="0C0A0005" w:tentative="1">
+      <w:start w:val="1"/>
+      <w:numFmt w:val="bullet"/>
+      <w:lvlText w:val=""/>
+      <w:lvlJc w:val="left"/>
+      <w:pPr>
+        <w:ind w:left="6480" w:hanging="360"/>
+      </w:pPr>
+      <w:rPr>
+        <w:rFonts w:ascii="Wingdings" w:hAnsi="Wingdings" w:hint="default"/>
+      </w:rPr>
+    </w:lvl>
+  </w:abstractNum>
+  <w:abstractNum w:abstractNumId="3" w15:restartNumberingAfterBreak="0">
     <w:nsid w:val="16B12F24"/>
     <w:multiLevelType w:val="multilevel"/>
     <w:tmpl w:val="5C5A5C02"/>
@@ -15359,7 +15178,7 @@
       </w:rPr>
     </w:lvl>
   </w:abstractNum>
-  <w:abstractNum w:abstractNumId="3" w15:restartNumberingAfterBreak="0">
+  <w:abstractNum w:abstractNumId="4" w15:restartNumberingAfterBreak="0">
     <w:nsid w:val="1B3C10F9"/>
     <w:multiLevelType w:val="multilevel"/>
     <w:tmpl w:val="9F808B34"/>
@@ -15499,7 +15318,7 @@
       </w:rPr>
     </w:lvl>
   </w:abstractNum>
-  <w:abstractNum w:abstractNumId="4" w15:restartNumberingAfterBreak="0">
+  <w:abstractNum w:abstractNumId="5" w15:restartNumberingAfterBreak="0">
     <w:nsid w:val="2E8A2FE5"/>
     <w:multiLevelType w:val="multilevel"/>
     <w:tmpl w:val="654C6F66"/>
@@ -15612,7 +15431,7 @@
       </w:rPr>
     </w:lvl>
   </w:abstractNum>
-  <w:abstractNum w:abstractNumId="5" w15:restartNumberingAfterBreak="0">
+  <w:abstractNum w:abstractNumId="6" w15:restartNumberingAfterBreak="0">
     <w:nsid w:val="34B7026B"/>
     <w:multiLevelType w:val="multilevel"/>
     <w:tmpl w:val="D5A49810"/>
@@ -15734,7 +15553,7 @@
       </w:pPr>
     </w:lvl>
   </w:abstractNum>
-  <w:abstractNum w:abstractNumId="6" w15:restartNumberingAfterBreak="0">
+  <w:abstractNum w:abstractNumId="7" w15:restartNumberingAfterBreak="0">
     <w:nsid w:val="3A562495"/>
     <w:multiLevelType w:val="hybridMultilevel"/>
     <w:tmpl w:val="330CD0A6"/>
@@ -15847,7 +15666,7 @@
       </w:rPr>
     </w:lvl>
   </w:abstractNum>
-  <w:abstractNum w:abstractNumId="7" w15:restartNumberingAfterBreak="0">
+  <w:abstractNum w:abstractNumId="8" w15:restartNumberingAfterBreak="0">
     <w:nsid w:val="46A6123F"/>
     <w:multiLevelType w:val="hybridMultilevel"/>
     <w:tmpl w:val="41222806"/>
@@ -15936,7 +15755,7 @@
       </w:pPr>
     </w:lvl>
   </w:abstractNum>
-  <w:abstractNum w:abstractNumId="8" w15:restartNumberingAfterBreak="0">
+  <w:abstractNum w:abstractNumId="9" w15:restartNumberingAfterBreak="0">
     <w:nsid w:val="4F8026FA"/>
     <w:multiLevelType w:val="hybridMultilevel"/>
     <w:tmpl w:val="EAF2E406"/>
@@ -16049,7 +15868,7 @@
       </w:rPr>
     </w:lvl>
   </w:abstractNum>
-  <w:abstractNum w:abstractNumId="9" w15:restartNumberingAfterBreak="0">
+  <w:abstractNum w:abstractNumId="10" w15:restartNumberingAfterBreak="0">
     <w:nsid w:val="52B8244C"/>
     <w:multiLevelType w:val="hybridMultilevel"/>
     <w:tmpl w:val="4F025EF8"/>
@@ -16162,7 +15981,7 @@
       </w:rPr>
     </w:lvl>
   </w:abstractNum>
-  <w:abstractNum w:abstractNumId="10" w15:restartNumberingAfterBreak="0">
+  <w:abstractNum w:abstractNumId="11" w15:restartNumberingAfterBreak="0">
     <w:nsid w:val="5A937593"/>
     <w:multiLevelType w:val="multilevel"/>
     <w:tmpl w:val="9650067E"/>
@@ -16248,7 +16067,7 @@
       </w:pPr>
     </w:lvl>
   </w:abstractNum>
-  <w:abstractNum w:abstractNumId="11" w15:restartNumberingAfterBreak="0">
+  <w:abstractNum w:abstractNumId="12" w15:restartNumberingAfterBreak="0">
     <w:nsid w:val="5C277DC5"/>
     <w:multiLevelType w:val="hybridMultilevel"/>
     <w:tmpl w:val="89840B5E"/>
@@ -16361,7 +16180,7 @@
       </w:rPr>
     </w:lvl>
   </w:abstractNum>
-  <w:abstractNum w:abstractNumId="12" w15:restartNumberingAfterBreak="0">
+  <w:abstractNum w:abstractNumId="13" w15:restartNumberingAfterBreak="0">
     <w:nsid w:val="6C2044AA"/>
     <w:multiLevelType w:val="multilevel"/>
     <w:tmpl w:val="CCEAE138"/>
@@ -16474,7 +16293,7 @@
       </w:rPr>
     </w:lvl>
   </w:abstractNum>
-  <w:abstractNum w:abstractNumId="13" w15:restartNumberingAfterBreak="0">
+  <w:abstractNum w:abstractNumId="14" w15:restartNumberingAfterBreak="0">
     <w:nsid w:val="707F06A5"/>
     <w:multiLevelType w:val="multilevel"/>
     <w:tmpl w:val="0CE286F0"/>
@@ -16614,7 +16433,7 @@
       </w:rPr>
     </w:lvl>
   </w:abstractNum>
-  <w:abstractNum w:abstractNumId="14" w15:restartNumberingAfterBreak="0">
+  <w:abstractNum w:abstractNumId="15" w15:restartNumberingAfterBreak="0">
     <w:nsid w:val="7DBC6E9C"/>
     <w:multiLevelType w:val="hybridMultilevel"/>
     <w:tmpl w:val="DCAAE42E"/>
@@ -16704,49 +16523,52 @@
     </w:lvl>
   </w:abstractNum>
   <w:num w:numId="1">
-    <w:abstractNumId w:val="12"/>
+    <w:abstractNumId w:val="13"/>
   </w:num>
   <w:num w:numId="2">
-    <w:abstractNumId w:val="10"/>
+    <w:abstractNumId w:val="11"/>
   </w:num>
   <w:num w:numId="3">
-    <w:abstractNumId w:val="4"/>
+    <w:abstractNumId w:val="5"/>
   </w:num>
   <w:num w:numId="4">
-    <w:abstractNumId w:val="2"/>
+    <w:abstractNumId w:val="3"/>
   </w:num>
   <w:num w:numId="5">
     <w:abstractNumId w:val="1"/>
   </w:num>
   <w:num w:numId="6">
-    <w:abstractNumId w:val="3"/>
+    <w:abstractNumId w:val="4"/>
   </w:num>
   <w:num w:numId="7">
-    <w:abstractNumId w:val="13"/>
+    <w:abstractNumId w:val="14"/>
   </w:num>
   <w:num w:numId="8">
     <w:abstractNumId w:val="0"/>
   </w:num>
   <w:num w:numId="9">
-    <w:abstractNumId w:val="5"/>
+    <w:abstractNumId w:val="6"/>
   </w:num>
   <w:num w:numId="10">
-    <w:abstractNumId w:val="11"/>
+    <w:abstractNumId w:val="12"/>
   </w:num>
   <w:num w:numId="11">
+    <w:abstractNumId w:val="8"/>
+  </w:num>
+  <w:num w:numId="12">
+    <w:abstractNumId w:val="15"/>
+  </w:num>
+  <w:num w:numId="13">
     <w:abstractNumId w:val="7"/>
   </w:num>
-  <w:num w:numId="12">
-    <w:abstractNumId w:val="14"/>
-  </w:num>
-  <w:num w:numId="13">
-    <w:abstractNumId w:val="6"/>
-  </w:num>
   <w:num w:numId="14">
-    <w:abstractNumId w:val="8"/>
+    <w:abstractNumId w:val="9"/>
   </w:num>
   <w:num w:numId="15">
-    <w:abstractNumId w:val="9"/>
+    <w:abstractNumId w:val="10"/>
+  </w:num>
+  <w:num w:numId="16">
+    <w:abstractNumId w:val="2"/>
   </w:num>
 </w:numbering>
 </file>
@@ -17780,7 +17602,7 @@
 </file>
 
 <file path=customXml/itemProps1.xml><?xml version="1.0" encoding="utf-8"?>
-<ds:datastoreItem xmlns:ds="http://schemas.openxmlformats.org/officeDocument/2006/customXml" ds:itemID="{38DBB366-D324-41A2-B459-F2B06609E49A}">
+<ds:datastoreItem xmlns:ds="http://schemas.openxmlformats.org/officeDocument/2006/customXml" ds:itemID="{A034415A-F301-4BE7-A912-0C40CC8531F2}">
   <ds:schemaRefs>
     <ds:schemaRef ds:uri="http://schemas.openxmlformats.org/officeDocument/2006/bibliography"/>
   </ds:schemaRefs>

</xml_diff>